<commit_message>
added minigames to game design doc
</commit_message>
<xml_diff>
--- a/Game Design Group 10.docx
+++ b/Game Design Group 10.docx
@@ -9,7 +9,7 @@
           <w:lang w:val="en-US"/>
         </w:rPr>
       </w:pPr>
-      <w:bookmarkStart w:id="0" w:name="_Toc404949239"/>
+      <w:bookmarkStart w:id="0" w:name="_Toc405889152"/>
       <w:r>
         <w:rPr>
           <w:lang w:val="en-US"/>
@@ -28,9 +28,7 @@
         </w:rPr>
         <w:t>Group 10</w:t>
       </w:r>
-      <w:bookmarkStart w:id="1" w:name="_GoBack"/>
       <w:bookmarkEnd w:id="0"/>
-      <w:bookmarkEnd w:id="1"/>
     </w:p>
     <w:sdt>
       <w:sdtPr>
@@ -84,7 +82,7 @@
           <w:r>
             <w:fldChar w:fldCharType="separate"/>
           </w:r>
-          <w:hyperlink w:anchor="_Toc404949239" w:history="1">
+          <w:hyperlink w:anchor="_Toc405889152" w:history="1">
             <w:r>
               <w:rPr>
                 <w:rStyle w:val="Hyperlink"/>
@@ -112,7 +110,7 @@
                 <w:noProof/>
                 <w:webHidden/>
               </w:rPr>
-              <w:instrText xml:space="preserve"> PAGEREF _Toc404949239 \h </w:instrText>
+              <w:instrText xml:space="preserve"> PAGEREF _Toc405889152 \h </w:instrText>
             </w:r>
             <w:r>
               <w:rPr>
@@ -155,7 +153,7 @@
               <w:lang w:eastAsia="nl-NL"/>
             </w:rPr>
           </w:pPr>
-          <w:hyperlink w:anchor="_Toc404949240" w:history="1">
+          <w:hyperlink w:anchor="_Toc405889153" w:history="1">
             <w:r>
               <w:rPr>
                 <w:rStyle w:val="Hyperlink"/>
@@ -183,7 +181,7 @@
                 <w:noProof/>
                 <w:webHidden/>
               </w:rPr>
-              <w:instrText xml:space="preserve"> PAGEREF _Toc404949240 \h </w:instrText>
+              <w:instrText xml:space="preserve"> PAGEREF _Toc405889153 \h </w:instrText>
             </w:r>
             <w:r>
               <w:rPr>
@@ -226,7 +224,7 @@
               <w:lang w:eastAsia="nl-NL"/>
             </w:rPr>
           </w:pPr>
-          <w:hyperlink w:anchor="_Toc404949241" w:history="1">
+          <w:hyperlink w:anchor="_Toc405889154" w:history="1">
             <w:r>
               <w:rPr>
                 <w:rStyle w:val="Hyperlink"/>
@@ -254,7 +252,7 @@
                 <w:noProof/>
                 <w:webHidden/>
               </w:rPr>
-              <w:instrText xml:space="preserve"> PAGEREF _Toc404949241 \h </w:instrText>
+              <w:instrText xml:space="preserve"> PAGEREF _Toc405889154 \h </w:instrText>
             </w:r>
             <w:r>
               <w:rPr>
@@ -297,7 +295,7 @@
               <w:lang w:eastAsia="nl-NL"/>
             </w:rPr>
           </w:pPr>
-          <w:hyperlink w:anchor="_Toc404949242" w:history="1">
+          <w:hyperlink w:anchor="_Toc405889155" w:history="1">
             <w:r>
               <w:rPr>
                 <w:rStyle w:val="Hyperlink"/>
@@ -325,7 +323,7 @@
                 <w:noProof/>
                 <w:webHidden/>
               </w:rPr>
-              <w:instrText xml:space="preserve"> PAGEREF _Toc404949242 \h </w:instrText>
+              <w:instrText xml:space="preserve"> PAGEREF _Toc405889155 \h </w:instrText>
             </w:r>
             <w:r>
               <w:rPr>
@@ -368,7 +366,7 @@
               <w:lang w:eastAsia="nl-NL"/>
             </w:rPr>
           </w:pPr>
-          <w:hyperlink w:anchor="_Toc404949243" w:history="1">
+          <w:hyperlink w:anchor="_Toc405889156" w:history="1">
             <w:r>
               <w:rPr>
                 <w:rStyle w:val="Hyperlink"/>
@@ -396,7 +394,7 @@
                 <w:noProof/>
                 <w:webHidden/>
               </w:rPr>
-              <w:instrText xml:space="preserve"> PAGEREF _Toc404949243 \h </w:instrText>
+              <w:instrText xml:space="preserve"> PAGEREF _Toc405889156 \h </w:instrText>
             </w:r>
             <w:r>
               <w:rPr>
@@ -439,7 +437,7 @@
               <w:lang w:eastAsia="nl-NL"/>
             </w:rPr>
           </w:pPr>
-          <w:hyperlink w:anchor="_Toc404949244" w:history="1">
+          <w:hyperlink w:anchor="_Toc405889157" w:history="1">
             <w:r>
               <w:rPr>
                 <w:rStyle w:val="Hyperlink"/>
@@ -467,7 +465,7 @@
                 <w:noProof/>
                 <w:webHidden/>
               </w:rPr>
-              <w:instrText xml:space="preserve"> PAGEREF _Toc404949244 \h </w:instrText>
+              <w:instrText xml:space="preserve"> PAGEREF _Toc405889157 \h </w:instrText>
             </w:r>
             <w:r>
               <w:rPr>
@@ -510,7 +508,7 @@
               <w:lang w:eastAsia="nl-NL"/>
             </w:rPr>
           </w:pPr>
-          <w:hyperlink w:anchor="_Toc404949245" w:history="1">
+          <w:hyperlink w:anchor="_Toc405889158" w:history="1">
             <w:r>
               <w:rPr>
                 <w:rStyle w:val="Hyperlink"/>
@@ -538,7 +536,7 @@
                 <w:noProof/>
                 <w:webHidden/>
               </w:rPr>
-              <w:instrText xml:space="preserve"> PAGEREF _Toc404949245 \h </w:instrText>
+              <w:instrText xml:space="preserve"> PAGEREF _Toc405889158 \h </w:instrText>
             </w:r>
             <w:r>
               <w:rPr>
@@ -581,7 +579,7 @@
               <w:lang w:eastAsia="nl-NL"/>
             </w:rPr>
           </w:pPr>
-          <w:hyperlink w:anchor="_Toc404949246" w:history="1">
+          <w:hyperlink w:anchor="_Toc405889159" w:history="1">
             <w:r>
               <w:rPr>
                 <w:rStyle w:val="Hyperlink"/>
@@ -609,7 +607,7 @@
                 <w:noProof/>
                 <w:webHidden/>
               </w:rPr>
-              <w:instrText xml:space="preserve"> PAGEREF _Toc404949246 \h </w:instrText>
+              <w:instrText xml:space="preserve"> PAGEREF _Toc405889159 \h </w:instrText>
             </w:r>
             <w:r>
               <w:rPr>
@@ -652,7 +650,7 @@
               <w:lang w:eastAsia="nl-NL"/>
             </w:rPr>
           </w:pPr>
-          <w:hyperlink w:anchor="_Toc404949247" w:history="1">
+          <w:hyperlink w:anchor="_Toc405889160" w:history="1">
             <w:r>
               <w:rPr>
                 <w:rStyle w:val="Hyperlink"/>
@@ -680,7 +678,7 @@
                 <w:noProof/>
                 <w:webHidden/>
               </w:rPr>
-              <w:instrText xml:space="preserve"> PAGEREF _Toc404949247 \h </w:instrText>
+              <w:instrText xml:space="preserve"> PAGEREF _Toc405889160 \h </w:instrText>
             </w:r>
             <w:r>
               <w:rPr>
@@ -723,7 +721,7 @@
               <w:lang w:eastAsia="nl-NL"/>
             </w:rPr>
           </w:pPr>
-          <w:hyperlink w:anchor="_Toc404949248" w:history="1">
+          <w:hyperlink w:anchor="_Toc405889161" w:history="1">
             <w:r>
               <w:rPr>
                 <w:rStyle w:val="Hyperlink"/>
@@ -751,7 +749,7 @@
                 <w:noProof/>
                 <w:webHidden/>
               </w:rPr>
-              <w:instrText xml:space="preserve"> PAGEREF _Toc404949248 \h </w:instrText>
+              <w:instrText xml:space="preserve"> PAGEREF _Toc405889161 \h </w:instrText>
             </w:r>
             <w:r>
               <w:rPr>
@@ -794,7 +792,7 @@
               <w:lang w:eastAsia="nl-NL"/>
             </w:rPr>
           </w:pPr>
-          <w:hyperlink w:anchor="_Toc404949249" w:history="1">
+          <w:hyperlink w:anchor="_Toc405889162" w:history="1">
             <w:r>
               <w:rPr>
                 <w:rStyle w:val="Hyperlink"/>
@@ -822,7 +820,7 @@
                 <w:noProof/>
                 <w:webHidden/>
               </w:rPr>
-              <w:instrText xml:space="preserve"> PAGEREF _Toc404949249 \h </w:instrText>
+              <w:instrText xml:space="preserve"> PAGEREF _Toc405889162 \h </w:instrText>
             </w:r>
             <w:r>
               <w:rPr>
@@ -865,7 +863,7 @@
               <w:lang w:eastAsia="nl-NL"/>
             </w:rPr>
           </w:pPr>
-          <w:hyperlink w:anchor="_Toc404949250" w:history="1">
+          <w:hyperlink w:anchor="_Toc405889163" w:history="1">
             <w:r>
               <w:rPr>
                 <w:rStyle w:val="Hyperlink"/>
@@ -893,7 +891,7 @@
                 <w:noProof/>
                 <w:webHidden/>
               </w:rPr>
-              <w:instrText xml:space="preserve"> PAGEREF _Toc404949250 \h </w:instrText>
+              <w:instrText xml:space="preserve"> PAGEREF _Toc405889163 \h </w:instrText>
             </w:r>
             <w:r>
               <w:rPr>
@@ -936,7 +934,7 @@
               <w:lang w:eastAsia="nl-NL"/>
             </w:rPr>
           </w:pPr>
-          <w:hyperlink w:anchor="_Toc404949251" w:history="1">
+          <w:hyperlink w:anchor="_Toc405889164" w:history="1">
             <w:r>
               <w:rPr>
                 <w:rStyle w:val="Hyperlink"/>
@@ -964,7 +962,7 @@
                 <w:noProof/>
                 <w:webHidden/>
               </w:rPr>
-              <w:instrText xml:space="preserve"> PAGEREF _Toc404949251 \h </w:instrText>
+              <w:instrText xml:space="preserve"> PAGEREF _Toc405889164 \h </w:instrText>
             </w:r>
             <w:r>
               <w:rPr>
@@ -1007,7 +1005,7 @@
               <w:lang w:eastAsia="nl-NL"/>
             </w:rPr>
           </w:pPr>
-          <w:hyperlink w:anchor="_Toc404949252" w:history="1">
+          <w:hyperlink w:anchor="_Toc405889165" w:history="1">
             <w:r>
               <w:rPr>
                 <w:rStyle w:val="Hyperlink"/>
@@ -1035,7 +1033,7 @@
                 <w:noProof/>
                 <w:webHidden/>
               </w:rPr>
-              <w:instrText xml:space="preserve"> PAGEREF _Toc404949252 \h </w:instrText>
+              <w:instrText xml:space="preserve"> PAGEREF _Toc405889165 \h </w:instrText>
             </w:r>
             <w:r>
               <w:rPr>
@@ -1078,14 +1076,14 @@
               <w:lang w:eastAsia="nl-NL"/>
             </w:rPr>
           </w:pPr>
-          <w:hyperlink w:anchor="_Toc404949253" w:history="1">
+          <w:hyperlink w:anchor="_Toc405889166" w:history="1">
             <w:r>
               <w:rPr>
                 <w:rStyle w:val="Hyperlink"/>
                 <w:noProof/>
                 <w:lang w:val="en-US"/>
               </w:rPr>
-              <w:t>Art</w:t>
+              <w:t>Minigames</w:t>
             </w:r>
             <w:r>
               <w:rPr>
@@ -1106,7 +1104,7 @@
                 <w:noProof/>
                 <w:webHidden/>
               </w:rPr>
-              <w:instrText xml:space="preserve"> PAGEREF _Toc404949253 \h </w:instrText>
+              <w:instrText xml:space="preserve"> PAGEREF _Toc405889166 \h </w:instrText>
             </w:r>
             <w:r>
               <w:rPr>
@@ -1149,13 +1147,84 @@
               <w:lang w:eastAsia="nl-NL"/>
             </w:rPr>
           </w:pPr>
-          <w:hyperlink w:anchor="_Toc404949254" w:history="1">
+          <w:hyperlink w:anchor="_Toc405889167" w:history="1">
             <w:r>
               <w:rPr>
                 <w:rStyle w:val="Hyperlink"/>
                 <w:noProof/>
                 <w:lang w:val="en-US"/>
               </w:rPr>
+              <w:t>Art</w:t>
+            </w:r>
+            <w:r>
+              <w:rPr>
+                <w:noProof/>
+                <w:webHidden/>
+              </w:rPr>
+              <w:tab/>
+            </w:r>
+            <w:r>
+              <w:rPr>
+                <w:noProof/>
+                <w:webHidden/>
+              </w:rPr>
+              <w:fldChar w:fldCharType="begin"/>
+            </w:r>
+            <w:r>
+              <w:rPr>
+                <w:noProof/>
+                <w:webHidden/>
+              </w:rPr>
+              <w:instrText xml:space="preserve"> PAGEREF _Toc405889167 \h </w:instrText>
+            </w:r>
+            <w:r>
+              <w:rPr>
+                <w:noProof/>
+                <w:webHidden/>
+              </w:rPr>
+            </w:r>
+            <w:r>
+              <w:rPr>
+                <w:noProof/>
+                <w:webHidden/>
+              </w:rPr>
+              <w:fldChar w:fldCharType="separate"/>
+            </w:r>
+            <w:r>
+              <w:rPr>
+                <w:noProof/>
+                <w:webHidden/>
+              </w:rPr>
+              <w:t>4</w:t>
+            </w:r>
+            <w:r>
+              <w:rPr>
+                <w:noProof/>
+                <w:webHidden/>
+              </w:rPr>
+              <w:fldChar w:fldCharType="end"/>
+            </w:r>
+          </w:hyperlink>
+        </w:p>
+        <w:p>
+          <w:pPr>
+            <w:pStyle w:val="TOC3"/>
+            <w:tabs>
+              <w:tab w:val="right" w:leader="dot" w:pos="9062"/>
+            </w:tabs>
+            <w:rPr>
+              <w:rFonts w:eastAsiaTheme="minorEastAsia"/>
+              <w:noProof/>
+              <w:lang w:eastAsia="nl-NL"/>
+            </w:rPr>
+          </w:pPr>
+          <w:hyperlink w:anchor="_Toc405889168" w:history="1">
+            <w:r>
+              <w:rPr>
+                <w:rStyle w:val="Hyperlink"/>
+                <w:noProof/>
+                <w:lang w:val="en-US"/>
+              </w:rPr>
               <w:t>Sound and Music</w:t>
             </w:r>
             <w:r>
@@ -1177,7 +1246,7 @@
                 <w:noProof/>
                 <w:webHidden/>
               </w:rPr>
-              <w:instrText xml:space="preserve"> PAGEREF _Toc404949254 \h </w:instrText>
+              <w:instrText xml:space="preserve"> PAGEREF _Toc405889168 \h </w:instrText>
             </w:r>
             <w:r>
               <w:rPr>
@@ -1220,7 +1289,7 @@
               <w:lang w:eastAsia="nl-NL"/>
             </w:rPr>
           </w:pPr>
-          <w:hyperlink w:anchor="_Toc404949255" w:history="1">
+          <w:hyperlink w:anchor="_Toc405889169" w:history="1">
             <w:r>
               <w:rPr>
                 <w:rStyle w:val="Hyperlink"/>
@@ -1248,7 +1317,7 @@
                 <w:noProof/>
                 <w:webHidden/>
               </w:rPr>
-              <w:instrText xml:space="preserve"> PAGEREF _Toc404949255 \h </w:instrText>
+              <w:instrText xml:space="preserve"> PAGEREF _Toc405889169 \h </w:instrText>
             </w:r>
             <w:r>
               <w:rPr>
@@ -1291,7 +1360,7 @@
               <w:lang w:eastAsia="nl-NL"/>
             </w:rPr>
           </w:pPr>
-          <w:hyperlink w:anchor="_Toc404949256" w:history="1">
+          <w:hyperlink w:anchor="_Toc405889170" w:history="1">
             <w:r>
               <w:rPr>
                 <w:rStyle w:val="Hyperlink"/>
@@ -1319,7 +1388,7 @@
                 <w:noProof/>
                 <w:webHidden/>
               </w:rPr>
-              <w:instrText xml:space="preserve"> PAGEREF _Toc404949256 \h </w:instrText>
+              <w:instrText xml:space="preserve"> PAGEREF _Toc405889170 \h </w:instrText>
             </w:r>
             <w:r>
               <w:rPr>
@@ -1362,7 +1431,7 @@
               <w:lang w:eastAsia="nl-NL"/>
             </w:rPr>
           </w:pPr>
-          <w:hyperlink w:anchor="_Toc404949257" w:history="1">
+          <w:hyperlink w:anchor="_Toc405889171" w:history="1">
             <w:r>
               <w:rPr>
                 <w:rStyle w:val="Hyperlink"/>
@@ -1390,7 +1459,7 @@
                 <w:noProof/>
                 <w:webHidden/>
               </w:rPr>
-              <w:instrText xml:space="preserve"> PAGEREF _Toc404949257 \h </w:instrText>
+              <w:instrText xml:space="preserve"> PAGEREF _Toc405889171 \h </w:instrText>
             </w:r>
             <w:r>
               <w:rPr>
@@ -1410,7 +1479,7 @@
                 <w:noProof/>
                 <w:webHidden/>
               </w:rPr>
-              <w:t>5</w:t>
+              <w:t>6</w:t>
             </w:r>
             <w:r>
               <w:rPr>
@@ -1433,7 +1502,7 @@
               <w:lang w:eastAsia="nl-NL"/>
             </w:rPr>
           </w:pPr>
-          <w:hyperlink w:anchor="_Toc404949258" w:history="1">
+          <w:hyperlink w:anchor="_Toc405889172" w:history="1">
             <w:r>
               <w:rPr>
                 <w:rStyle w:val="Hyperlink"/>
@@ -1461,7 +1530,7 @@
                 <w:noProof/>
                 <w:webHidden/>
               </w:rPr>
-              <w:instrText xml:space="preserve"> PAGEREF _Toc404949258 \h </w:instrText>
+              <w:instrText xml:space="preserve"> PAGEREF _Toc405889172 \h </w:instrText>
             </w:r>
             <w:r>
               <w:rPr>
@@ -1504,7 +1573,7 @@
               <w:lang w:eastAsia="nl-NL"/>
             </w:rPr>
           </w:pPr>
-          <w:hyperlink w:anchor="_Toc404949259" w:history="1">
+          <w:hyperlink w:anchor="_Toc405889173" w:history="1">
             <w:r>
               <w:rPr>
                 <w:rStyle w:val="Hyperlink"/>
@@ -1532,7 +1601,7 @@
                 <w:noProof/>
                 <w:webHidden/>
               </w:rPr>
-              <w:instrText xml:space="preserve"> PAGEREF _Toc404949259 \h </w:instrText>
+              <w:instrText xml:space="preserve"> PAGEREF _Toc405889173 \h </w:instrText>
             </w:r>
             <w:r>
               <w:rPr>
@@ -1575,7 +1644,7 @@
               <w:lang w:eastAsia="nl-NL"/>
             </w:rPr>
           </w:pPr>
-          <w:hyperlink w:anchor="_Toc404949260" w:history="1">
+          <w:hyperlink w:anchor="_Toc405889174" w:history="1">
             <w:r>
               <w:rPr>
                 <w:rStyle w:val="Hyperlink"/>
@@ -1603,7 +1672,7 @@
                 <w:noProof/>
                 <w:webHidden/>
               </w:rPr>
-              <w:instrText xml:space="preserve"> PAGEREF _Toc404949260 \h </w:instrText>
+              <w:instrText xml:space="preserve"> PAGEREF _Toc405889174 \h </w:instrText>
             </w:r>
             <w:r>
               <w:rPr>
@@ -1646,7 +1715,7 @@
               <w:lang w:eastAsia="nl-NL"/>
             </w:rPr>
           </w:pPr>
-          <w:hyperlink w:anchor="_Toc404949261" w:history="1">
+          <w:hyperlink w:anchor="_Toc405889175" w:history="1">
             <w:r>
               <w:rPr>
                 <w:rStyle w:val="Hyperlink"/>
@@ -1674,7 +1743,7 @@
                 <w:noProof/>
                 <w:webHidden/>
               </w:rPr>
-              <w:instrText xml:space="preserve"> PAGEREF _Toc404949261 \h </w:instrText>
+              <w:instrText xml:space="preserve"> PAGEREF _Toc405889175 \h </w:instrText>
             </w:r>
             <w:r>
               <w:rPr>
@@ -1717,7 +1786,7 @@
               <w:lang w:eastAsia="nl-NL"/>
             </w:rPr>
           </w:pPr>
-          <w:hyperlink w:anchor="_Toc404949262" w:history="1">
+          <w:hyperlink w:anchor="_Toc405889176" w:history="1">
             <w:r>
               <w:rPr>
                 <w:rStyle w:val="Hyperlink"/>
@@ -1745,7 +1814,7 @@
                 <w:noProof/>
                 <w:webHidden/>
               </w:rPr>
-              <w:instrText xml:space="preserve"> PAGEREF _Toc404949262 \h </w:instrText>
+              <w:instrText xml:space="preserve"> PAGEREF _Toc405889176 \h </w:instrText>
             </w:r>
             <w:r>
               <w:rPr>
@@ -1798,35 +1867,26 @@
     </w:p>
     <w:p>
       <w:pPr>
+        <w:rPr>
+          <w:lang w:val="en-US"/>
+        </w:rPr>
+      </w:pPr>
+    </w:p>
+    <w:p>
+      <w:pPr>
+        <w:rPr>
+          <w:lang w:val="en-US"/>
+        </w:rPr>
+      </w:pPr>
+    </w:p>
+    <w:p>
+      <w:pPr>
         <w:pStyle w:val="Heading2"/>
         <w:rPr>
           <w:lang w:val="en-US"/>
         </w:rPr>
       </w:pPr>
-    </w:p>
-    <w:p>
-      <w:pPr>
-        <w:pStyle w:val="Heading2"/>
-        <w:rPr>
-          <w:lang w:val="en-US"/>
-        </w:rPr>
-      </w:pPr>
-    </w:p>
-    <w:p>
-      <w:pPr>
-        <w:rPr>
-          <w:lang w:val="en-US"/>
-        </w:rPr>
-      </w:pPr>
-    </w:p>
-    <w:p>
-      <w:pPr>
-        <w:pStyle w:val="Heading2"/>
-        <w:rPr>
-          <w:lang w:val="en-US"/>
-        </w:rPr>
-      </w:pPr>
-      <w:bookmarkStart w:id="2" w:name="_Toc404949240"/>
+      <w:bookmarkStart w:id="1" w:name="_Toc405889153"/>
       <w:r>
         <w:rPr>
           <w:lang w:val="en-US"/>
@@ -1834,6 +1894,8 @@
         <w:lastRenderedPageBreak/>
         <w:t>Game Overview</w:t>
       </w:r>
+      <w:bookmarkStart w:id="2" w:name="_GoBack"/>
+      <w:bookmarkEnd w:id="1"/>
       <w:bookmarkEnd w:id="2"/>
     </w:p>
     <w:p>
@@ -1850,7 +1912,7 @@
           <w:lang w:val="en-US"/>
         </w:rPr>
       </w:pPr>
-      <w:bookmarkStart w:id="3" w:name="_Toc404949241"/>
+      <w:bookmarkStart w:id="3" w:name="_Toc405889154"/>
       <w:r>
         <w:rPr>
           <w:lang w:val="en-US"/>
@@ -1927,7 +1989,7 @@
           <w:lang w:val="en-US"/>
         </w:rPr>
       </w:pPr>
-      <w:bookmarkStart w:id="4" w:name="_Toc404949242"/>
+      <w:bookmarkStart w:id="4" w:name="_Toc405889155"/>
       <w:r>
         <w:rPr>
           <w:lang w:val="en-US"/>
@@ -1974,7 +2036,7 @@
           <w:lang w:val="en-US"/>
         </w:rPr>
       </w:pPr>
-      <w:bookmarkStart w:id="5" w:name="_Toc404949243"/>
+      <w:bookmarkStart w:id="5" w:name="_Toc405889156"/>
       <w:r>
         <w:rPr>
           <w:lang w:val="en-US"/>
@@ -2028,7 +2090,7 @@
           <w:lang w:val="en-US"/>
         </w:rPr>
       </w:pPr>
-      <w:bookmarkStart w:id="6" w:name="_Toc404949244"/>
+      <w:bookmarkStart w:id="6" w:name="_Toc405889157"/>
       <w:r>
         <w:rPr>
           <w:lang w:val="en-US"/>
@@ -2057,7 +2119,7 @@
           <w:lang w:val="en-US"/>
         </w:rPr>
       </w:pPr>
-      <w:bookmarkStart w:id="7" w:name="_Toc404949245"/>
+      <w:bookmarkStart w:id="7" w:name="_Toc405889158"/>
       <w:r>
         <w:rPr>
           <w:lang w:val="en-US"/>
@@ -2134,7 +2196,7 @@
           <w:lang w:val="en-US"/>
         </w:rPr>
       </w:pPr>
-      <w:bookmarkStart w:id="8" w:name="_Toc404949246"/>
+      <w:bookmarkStart w:id="8" w:name="_Toc405889159"/>
       <w:r>
         <w:rPr>
           <w:lang w:val="en-US"/>
@@ -2343,6 +2405,12 @@
         </w:rPr>
         <w:t>Other enemies</w:t>
       </w:r>
+      <w:r>
+        <w:rPr>
+          <w:lang w:val="en-US"/>
+        </w:rPr>
+        <w:t xml:space="preserve"> (unconfirmed)</w:t>
+      </w:r>
     </w:p>
     <w:p>
       <w:pPr>
@@ -2365,7 +2433,7 @@
           <w:lang w:val="en-US"/>
         </w:rPr>
       </w:pPr>
-      <w:bookmarkStart w:id="9" w:name="_Toc404949247"/>
+      <w:bookmarkStart w:id="9" w:name="_Toc405889160"/>
       <w:r>
         <w:rPr>
           <w:lang w:val="en-US"/>
@@ -2395,7 +2463,7 @@
           <w:lang w:val="en-US"/>
         </w:rPr>
       </w:pPr>
-      <w:bookmarkStart w:id="10" w:name="_Toc404949248"/>
+      <w:bookmarkStart w:id="10" w:name="_Toc405889161"/>
       <w:r>
         <w:rPr>
           <w:lang w:val="en-US"/>
@@ -2461,7 +2529,7 @@
           <w:lang w:val="en-US"/>
         </w:rPr>
       </w:pPr>
-      <w:bookmarkStart w:id="11" w:name="_Toc404949249"/>
+      <w:bookmarkStart w:id="11" w:name="_Toc405889162"/>
       <w:r>
         <w:rPr>
           <w:lang w:val="en-US"/>
@@ -2570,16 +2638,8 @@
         <w:rPr>
           <w:lang w:val="en-US"/>
         </w:rPr>
-        <w:t xml:space="preserve"> move smaller </w:t>
-      </w:r>
-      <w:proofErr w:type="gramStart"/>
-      <w:r>
-        <w:rPr>
-          <w:lang w:val="en-US"/>
-        </w:rPr>
-        <w:t>objects,</w:t>
-      </w:r>
-      <w:proofErr w:type="gramEnd"/>
+        <w:t xml:space="preserve"> move smaller objects,</w:t>
+      </w:r>
       <w:r>
         <w:rPr>
           <w:lang w:val="en-US"/>
@@ -2722,7 +2782,19 @@
         <w:rPr>
           <w:lang w:val="en-US"/>
         </w:rPr>
-        <w:t>Players can shoot bullets these are not affected by gravity and won’t transfer forces to the objects they hit.</w:t>
+        <w:t>Players can shoot bullets these are not affected by gravity and won’t transfer forces to the objects they hit</w:t>
+      </w:r>
+      <w:r>
+        <w:rPr>
+          <w:lang w:val="en-US"/>
+        </w:rPr>
+        <w:t xml:space="preserve"> but they will damage players and enemies</w:t>
+      </w:r>
+      <w:r>
+        <w:rPr>
+          <w:lang w:val="en-US"/>
+        </w:rPr>
+        <w:t>.</w:t>
       </w:r>
     </w:p>
     <w:p>
@@ -2732,7 +2804,7 @@
           <w:lang w:val="en-US"/>
         </w:rPr>
       </w:pPr>
-      <w:bookmarkStart w:id="12" w:name="_Toc404949250"/>
+      <w:bookmarkStart w:id="12" w:name="_Toc405889163"/>
       <w:r>
         <w:rPr>
           <w:lang w:val="en-US"/>
@@ -2791,21 +2863,7 @@
         <w:rPr>
           <w:lang w:val="en-US"/>
         </w:rPr>
-        <w:t xml:space="preserve">during </w:t>
-      </w:r>
-      <w:proofErr w:type="gramStart"/>
-      <w:r>
-        <w:rPr>
-          <w:lang w:val="en-US"/>
-        </w:rPr>
-        <w:t>minigames,</w:t>
-      </w:r>
-      <w:proofErr w:type="gramEnd"/>
-      <w:r>
-        <w:rPr>
-          <w:lang w:val="en-US"/>
-        </w:rPr>
-        <w:t xml:space="preserve"> these enemies have some have some form of intelligence. When a player gets within a certain range of the enemy it will start chasing and attacking the player. When multiple players are within the enemy’s range it will attack the closest player. The enemy will ‘lose’ the player when he/she gets outside of the enemy’s range again. </w:t>
+        <w:t xml:space="preserve">during minigames, these enemies have some have some form of intelligence. When a player gets within a certain range of the enemy it will start chasing and attacking the player. When multiple players are within the enemy’s range it will attack the closest player. The enemy will ‘lose’ the player when he/she gets outside of the enemy’s range again. </w:t>
       </w:r>
     </w:p>
     <w:p>
@@ -2893,7 +2951,7 @@
           <w:lang w:val="en-US"/>
         </w:rPr>
       </w:pPr>
-      <w:bookmarkStart w:id="13" w:name="_Toc404949251"/>
+      <w:bookmarkStart w:id="13" w:name="_Toc405889164"/>
       <w:r>
         <w:rPr>
           <w:lang w:val="en-US"/>
@@ -2935,7 +2993,7 @@
           <w:lang w:val="en-US"/>
         </w:rPr>
       </w:pPr>
-      <w:bookmarkStart w:id="14" w:name="_Toc404949252"/>
+      <w:bookmarkStart w:id="14" w:name="_Toc405889165"/>
       <w:r>
         <w:rPr>
           <w:lang w:val="en-US"/>
@@ -3000,14 +3058,177 @@
           <w:lang w:val="en-US"/>
         </w:rPr>
       </w:pPr>
-      <w:bookmarkStart w:id="15" w:name="_Toc404949253"/>
+      <w:bookmarkStart w:id="15" w:name="_Toc405889166"/>
+      <w:r>
+        <w:rPr>
+          <w:lang w:val="en-US"/>
+        </w:rPr>
+        <w:t>Minigames</w:t>
+      </w:r>
+      <w:bookmarkEnd w:id="15"/>
+    </w:p>
+    <w:p>
+      <w:pPr>
+        <w:pStyle w:val="NoSpacing"/>
+        <w:rPr>
+          <w:lang w:val="en-US"/>
+        </w:rPr>
+      </w:pPr>
+      <w:r>
+        <w:rPr>
+          <w:lang w:val="en-US"/>
+        </w:rPr>
+        <w:t>Minigames will start after a checkpoint race and currently there are 2 minigames in the game: Tron and invasion.</w:t>
+      </w:r>
+    </w:p>
+    <w:p>
+      <w:pPr>
+        <w:pStyle w:val="NoSpacing"/>
+        <w:rPr>
+          <w:b/>
+          <w:lang w:val="en-US"/>
+        </w:rPr>
+      </w:pPr>
+      <w:r>
+        <w:rPr>
+          <w:b/>
+          <w:lang w:val="en-US"/>
+        </w:rPr>
+        <w:t>Tron:</w:t>
+      </w:r>
+    </w:p>
+    <w:p>
+      <w:pPr>
+        <w:pStyle w:val="NoSpacing"/>
+        <w:rPr>
+          <w:lang w:val="en-US"/>
+        </w:rPr>
+      </w:pPr>
+      <w:r>
+        <w:rPr>
+          <w:lang w:val="en-US"/>
+        </w:rPr>
+        <w:t xml:space="preserve">During the tron minigame players will </w:t>
+      </w:r>
+      <w:r>
+        <w:rPr>
+          <w:lang w:val="en-US"/>
+        </w:rPr>
+        <w:t xml:space="preserve">have a constant forward speed and </w:t>
+      </w:r>
+      <w:r>
+        <w:rPr>
+          <w:lang w:val="en-US"/>
+        </w:rPr>
+        <w:t>create a trail</w:t>
+      </w:r>
+      <w:r>
+        <w:rPr>
+          <w:lang w:val="en-US"/>
+        </w:rPr>
+        <w:t xml:space="preserve"> behind them</w:t>
+      </w:r>
+      <w:r>
+        <w:rPr>
+          <w:lang w:val="en-US"/>
+        </w:rPr>
+        <w:t xml:space="preserve">. Touching a trail (including your own) will kill the player. </w:t>
+      </w:r>
+      <w:r>
+        <w:rPr>
+          <w:lang w:val="en-US"/>
+        </w:rPr>
+        <w:t xml:space="preserve">The objective is </w:t>
+      </w:r>
+      <w:r>
+        <w:rPr>
+          <w:lang w:val="en-US"/>
+        </w:rPr>
+        <w:t>to stay alive</w:t>
+      </w:r>
+      <w:r>
+        <w:rPr>
+          <w:lang w:val="en-US"/>
+        </w:rPr>
+        <w:t xml:space="preserve"> and eliminate the other players. L</w:t>
+      </w:r>
+      <w:r>
+        <w:rPr>
+          <w:lang w:val="en-US"/>
+        </w:rPr>
+        <w:t>ast player alive wins the minigame and receives a point.</w:t>
+      </w:r>
+    </w:p>
+    <w:p>
+      <w:pPr>
+        <w:pStyle w:val="NoSpacing"/>
+        <w:rPr>
+          <w:lang w:val="en-US"/>
+        </w:rPr>
+      </w:pPr>
+    </w:p>
+    <w:p>
+      <w:pPr>
+        <w:pStyle w:val="NoSpacing"/>
+        <w:rPr>
+          <w:b/>
+          <w:lang w:val="en-US"/>
+        </w:rPr>
+      </w:pPr>
+      <w:r>
+        <w:rPr>
+          <w:b/>
+          <w:lang w:val="en-US"/>
+        </w:rPr>
+        <w:t>Invasion:</w:t>
+      </w:r>
+    </w:p>
+    <w:p>
+      <w:pPr>
+        <w:rPr>
+          <w:lang w:val="en-US"/>
+        </w:rPr>
+      </w:pPr>
+      <w:r>
+        <w:rPr>
+          <w:lang w:val="en-US"/>
+        </w:rPr>
+        <w:t>During the invasion minigame zombie cars will spawn and attack the players. These zombies will follow players around as long as they are in range. The objective of this minigame is to kill as many zombies as possible. The player</w:t>
+      </w:r>
+      <w:r>
+        <w:rPr>
+          <w:lang w:val="en-US"/>
+        </w:rPr>
+        <w:t>/team</w:t>
+      </w:r>
+      <w:r>
+        <w:rPr>
+          <w:lang w:val="en-US"/>
+        </w:rPr>
+        <w:t xml:space="preserve"> with the most kills wins the minigame and receives a point</w:t>
+      </w:r>
+      <w:r>
+        <w:rPr>
+          <w:lang w:val="en-US"/>
+        </w:rPr>
+        <w:t>.</w:t>
+      </w:r>
+    </w:p>
+    <w:p>
+      <w:pPr>
+        <w:pStyle w:val="Heading3"/>
+        <w:rPr>
+          <w:lang w:val="en-US"/>
+        </w:rPr>
+      </w:pPr>
+      <w:bookmarkStart w:id="16" w:name="_Toc405889167"/>
       <w:r>
         <w:rPr>
           <w:lang w:val="en-US"/>
         </w:rPr>
         <w:t>Art</w:t>
       </w:r>
-      <w:bookmarkEnd w:id="15"/>
+      <w:bookmarkEnd w:id="16"/>
     </w:p>
     <w:p>
       <w:pPr>
@@ -3187,10 +3408,10 @@
           <w:lang w:eastAsia="nl-NL"/>
         </w:rPr>
         <w:drawing>
-          <wp:inline distT="0" distB="0" distL="0" distR="0" wp14:anchorId="66FF493F" wp14:editId="6AA9D4D2">
-            <wp:extent cx="3299460" cy="2276484"/>
-            <wp:effectExtent l="0" t="0" r="0" b="9525"/>
-            <wp:docPr id="1" name="Picture 1"/>
+          <wp:inline distT="0" distB="0" distL="0" distR="0" wp14:anchorId="01C3B808" wp14:editId="4C77BC22">
+            <wp:extent cx="3959247" cy="2171700"/>
+            <wp:effectExtent l="0" t="0" r="3175" b="0"/>
+            <wp:docPr id="2" name="Picture 2"/>
             <wp:cNvGraphicFramePr>
               <a:graphicFrameLocks xmlns:a="http://schemas.openxmlformats.org/drawingml/2006/main" noChangeAspect="1"/>
             </wp:cNvGraphicFramePr>
@@ -3203,13 +3424,13 @@
                   </pic:nvPicPr>
                   <pic:blipFill rotWithShape="1">
                     <a:blip r:embed="rId9"/>
-                    <a:srcRect l="23030" t="27530" r="46661" b="35294"/>
+                    <a:srcRect l="30826" t="31073" r="46238" b="46563"/>
                     <a:stretch/>
                   </pic:blipFill>
                   <pic:spPr bwMode="auto">
                     <a:xfrm>
                       <a:off x="0" y="0"/>
-                      <a:ext cx="3301644" cy="2277991"/>
+                      <a:ext cx="3968146" cy="2176581"/>
                     </a:xfrm>
                     <a:prstGeom prst="rect">
                       <a:avLst/>
@@ -3266,34 +3487,8 @@
         <w:rPr>
           <w:lang w:val="en-US"/>
         </w:rPr>
-        <w:tab/>
-      </w:r>
-    </w:p>
-    <w:p>
-      <w:pPr>
-        <w:rPr>
-          <w:lang w:val="en-US"/>
-        </w:rPr>
-      </w:pPr>
-      <w:r>
-        <w:rPr>
-          <w:lang w:val="en-US"/>
-        </w:rPr>
-        <w:t xml:space="preserve">The enemies are used in </w:t>
-      </w:r>
-      <w:proofErr w:type="gramStart"/>
-      <w:r>
-        <w:rPr>
-          <w:lang w:val="en-US"/>
-        </w:rPr>
-        <w:t>minigames,</w:t>
-      </w:r>
-      <w:proofErr w:type="gramEnd"/>
-      <w:r>
-        <w:rPr>
-          <w:lang w:val="en-US"/>
-        </w:rPr>
-        <w:t xml:space="preserve"> these minigames </w:t>
+        <w:lastRenderedPageBreak/>
+        <w:t xml:space="preserve">The enemies are used in minigames, these minigames </w:t>
       </w:r>
       <w:r>
         <w:rPr>
@@ -3352,15 +3547,14 @@
           <w:lang w:val="en-US"/>
         </w:rPr>
       </w:pPr>
-      <w:bookmarkStart w:id="16" w:name="_Toc404949254"/>
-      <w:r>
-        <w:rPr>
-          <w:lang w:val="en-US"/>
-        </w:rPr>
-        <w:lastRenderedPageBreak/>
+      <w:bookmarkStart w:id="17" w:name="_Toc405889168"/>
+      <w:r>
+        <w:rPr>
+          <w:lang w:val="en-US"/>
+        </w:rPr>
         <w:t>Sound and Music</w:t>
       </w:r>
-      <w:bookmarkEnd w:id="16"/>
+      <w:bookmarkEnd w:id="17"/>
     </w:p>
     <w:p>
       <w:pPr>
@@ -3518,21 +3712,7 @@
         <w:rPr>
           <w:lang w:val="en-US"/>
         </w:rPr>
-        <w:t xml:space="preserve">The sound effects in this game are really important without them the game wouldn’t very interesting to play. One of the most important sound effects is the engine </w:t>
-      </w:r>
-      <w:proofErr w:type="gramStart"/>
-      <w:r>
-        <w:rPr>
-          <w:lang w:val="en-US"/>
-        </w:rPr>
-        <w:t>noise,</w:t>
-      </w:r>
-      <w:proofErr w:type="gramEnd"/>
-      <w:r>
-        <w:rPr>
-          <w:lang w:val="en-US"/>
-        </w:rPr>
-        <w:t xml:space="preserve"> the engine noise gives the player more feedback on what the car is doing.  </w:t>
+        <w:t xml:space="preserve">The sound effects in this game are really important without them the game wouldn’t very interesting to play. One of the most important sound effects is the engine noise, the engine noise gives the player more feedback on what the car is doing.  </w:t>
       </w:r>
     </w:p>
     <w:p>
@@ -3568,14 +3748,14 @@
           <w:lang w:val="en-US"/>
         </w:rPr>
       </w:pPr>
-      <w:bookmarkStart w:id="17" w:name="_Toc404949255"/>
+      <w:bookmarkStart w:id="18" w:name="_Toc405889169"/>
       <w:r>
         <w:rPr>
           <w:lang w:val="en-US"/>
         </w:rPr>
         <w:t>User interface, Game Controls</w:t>
       </w:r>
-      <w:bookmarkEnd w:id="17"/>
+      <w:bookmarkEnd w:id="18"/>
     </w:p>
     <w:p>
       <w:pPr>
@@ -3591,14 +3771,14 @@
           <w:lang w:val="en-US"/>
         </w:rPr>
       </w:pPr>
-      <w:bookmarkStart w:id="18" w:name="_Toc404949256"/>
+      <w:bookmarkStart w:id="19" w:name="_Toc405889170"/>
       <w:r>
         <w:rPr>
           <w:lang w:val="en-US"/>
         </w:rPr>
         <w:t>UI</w:t>
       </w:r>
-      <w:bookmarkEnd w:id="18"/>
+      <w:bookmarkEnd w:id="19"/>
     </w:p>
     <w:p>
       <w:pPr>
@@ -3730,19 +3910,57 @@
     </w:p>
     <w:p>
       <w:pPr>
+        <w:rPr>
+          <w:lang w:val="en-US"/>
+        </w:rPr>
+      </w:pPr>
+    </w:p>
+    <w:p>
+      <w:pPr>
         <w:pStyle w:val="Heading3"/>
         <w:rPr>
           <w:lang w:val="en-US"/>
         </w:rPr>
       </w:pPr>
-      <w:bookmarkStart w:id="19" w:name="_Toc404949257"/>
-      <w:r>
-        <w:rPr>
-          <w:lang w:val="en-US"/>
-        </w:rPr>
+    </w:p>
+    <w:p>
+      <w:pPr>
+        <w:pStyle w:val="Heading3"/>
+        <w:rPr>
+          <w:lang w:val="en-US"/>
+        </w:rPr>
+      </w:pPr>
+    </w:p>
+    <w:p>
+      <w:pPr>
+        <w:rPr>
+          <w:lang w:val="en-US"/>
+        </w:rPr>
+      </w:pPr>
+    </w:p>
+    <w:p>
+      <w:pPr>
+        <w:rPr>
+          <w:lang w:val="en-US"/>
+        </w:rPr>
+      </w:pPr>
+    </w:p>
+    <w:p>
+      <w:pPr>
+        <w:pStyle w:val="Heading3"/>
+        <w:rPr>
+          <w:lang w:val="en-US"/>
+        </w:rPr>
+      </w:pPr>
+      <w:bookmarkStart w:id="20" w:name="_Toc405889171"/>
+      <w:r>
+        <w:rPr>
+          <w:lang w:val="en-US"/>
+        </w:rPr>
+        <w:lastRenderedPageBreak/>
         <w:t>Controls</w:t>
       </w:r>
-      <w:bookmarkEnd w:id="19"/>
+      <w:bookmarkEnd w:id="20"/>
     </w:p>
     <w:p>
       <w:pPr>
@@ -3873,47 +4091,23 @@
     </w:p>
     <w:p>
       <w:pPr>
+        <w:rPr>
+          <w:lang w:val="en-US"/>
+        </w:rPr>
+      </w:pPr>
+    </w:p>
+    <w:p>
+      <w:pPr>
         <w:pStyle w:val="Heading2"/>
         <w:rPr>
           <w:lang w:val="en-US"/>
         </w:rPr>
       </w:pPr>
-    </w:p>
-    <w:p>
-      <w:pPr>
-        <w:pStyle w:val="Heading2"/>
-        <w:rPr>
-          <w:lang w:val="en-US"/>
-        </w:rPr>
-      </w:pPr>
-    </w:p>
-    <w:p>
-      <w:pPr>
-        <w:rPr>
-          <w:lang w:val="en-US"/>
-        </w:rPr>
-      </w:pPr>
-    </w:p>
-    <w:p>
-      <w:pPr>
-        <w:rPr>
-          <w:lang w:val="en-US"/>
-        </w:rPr>
-      </w:pPr>
-    </w:p>
-    <w:p>
-      <w:pPr>
-        <w:pStyle w:val="Heading2"/>
-        <w:rPr>
-          <w:lang w:val="en-US"/>
-        </w:rPr>
-      </w:pPr>
-      <w:bookmarkStart w:id="20" w:name="_Toc404949258"/>
-      <w:r>
-        <w:rPr>
-          <w:lang w:val="en-US"/>
-        </w:rPr>
-        <w:lastRenderedPageBreak/>
+      <w:bookmarkStart w:id="21" w:name="_Toc405889172"/>
+      <w:r>
+        <w:rPr>
+          <w:lang w:val="en-US"/>
+        </w:rPr>
         <w:t>Mo</w:t>
       </w:r>
       <w:r>
@@ -3922,7 +4116,7 @@
         </w:rPr>
         <w:t>SCoW</w:t>
       </w:r>
-      <w:bookmarkEnd w:id="20"/>
+      <w:bookmarkEnd w:id="21"/>
     </w:p>
     <w:p>
       <w:pPr>
@@ -3938,7 +4132,7 @@
           <w:lang w:val="en-US"/>
         </w:rPr>
       </w:pPr>
-      <w:bookmarkStart w:id="21" w:name="_Toc404949259"/>
+      <w:bookmarkStart w:id="22" w:name="_Toc405889173"/>
       <w:r>
         <w:rPr>
           <w:lang w:val="en-US"/>
@@ -3951,7 +4145,7 @@
         </w:rPr>
         <w:t xml:space="preserve"> be done</w:t>
       </w:r>
-      <w:bookmarkEnd w:id="21"/>
+      <w:bookmarkEnd w:id="22"/>
     </w:p>
     <w:p>
       <w:pPr>
@@ -4118,7 +4312,7 @@
           <w:lang w:val="en-US"/>
         </w:rPr>
       </w:pPr>
-      <w:bookmarkStart w:id="22" w:name="_Toc404949260"/>
+      <w:bookmarkStart w:id="23" w:name="_Toc405889174"/>
       <w:r>
         <w:rPr>
           <w:lang w:val="en-US"/>
@@ -4131,7 +4325,7 @@
         </w:rPr>
         <w:t xml:space="preserve"> be done</w:t>
       </w:r>
-      <w:bookmarkEnd w:id="22"/>
+      <w:bookmarkEnd w:id="23"/>
     </w:p>
     <w:p>
       <w:pPr>
@@ -4196,7 +4390,7 @@
           <w:lang w:val="en-US"/>
         </w:rPr>
       </w:pPr>
-      <w:bookmarkStart w:id="23" w:name="_Toc404949261"/>
+      <w:bookmarkStart w:id="24" w:name="_Toc405889175"/>
       <w:r>
         <w:rPr>
           <w:lang w:val="en-US"/>
@@ -4209,7 +4403,7 @@
         </w:rPr>
         <w:t xml:space="preserve"> be done</w:t>
       </w:r>
-      <w:bookmarkEnd w:id="23"/>
+      <w:bookmarkEnd w:id="24"/>
     </w:p>
     <w:p>
       <w:pPr>
@@ -4237,7 +4431,7 @@
           <w:lang w:val="en-US"/>
         </w:rPr>
       </w:pPr>
-      <w:bookmarkStart w:id="24" w:name="_Toc404949262"/>
+      <w:bookmarkStart w:id="25" w:name="_Toc405889176"/>
       <w:r>
         <w:rPr>
           <w:lang w:val="en-US"/>
@@ -4250,7 +4444,7 @@
         </w:rPr>
         <w:t xml:space="preserve"> be done</w:t>
       </w:r>
-      <w:bookmarkEnd w:id="24"/>
+      <w:bookmarkEnd w:id="25"/>
     </w:p>
     <w:p>
       <w:pPr>
@@ -4264,6 +4458,34 @@
         </w:rPr>
         <w:t xml:space="preserve">Initially this game was supposed to be an online multiplayer game however we decided that creating a good online multiplayer game is too difficult for us to accomplish in the time we have. Therefore we will make this game a LAN multiplayer game instead of online multiplayer. </w:t>
       </w:r>
+    </w:p>
+    <w:p>
+      <w:pPr>
+        <w:rPr>
+          <w:lang w:val="en-US"/>
+        </w:rPr>
+      </w:pPr>
+    </w:p>
+    <w:p>
+      <w:pPr>
+        <w:rPr>
+          <w:lang w:val="en-US"/>
+        </w:rPr>
+      </w:pPr>
+    </w:p>
+    <w:p>
+      <w:pPr>
+        <w:rPr>
+          <w:lang w:val="en-US"/>
+        </w:rPr>
+      </w:pPr>
+    </w:p>
+    <w:p>
+      <w:pPr>
+        <w:rPr>
+          <w:lang w:val="en-US"/>
+        </w:rPr>
+      </w:pPr>
     </w:p>
     <w:sectPr>
       <w:pgSz w:w="11906" w:h="16838"/>
@@ -6470,7 +6692,7 @@
 </file>
 
 <file path=customXml/itemProps1.xml><?xml version="1.0" encoding="utf-8"?>
-<ds:datastoreItem xmlns:ds="http://schemas.openxmlformats.org/officeDocument/2006/customXml" ds:itemID="{2C00FE31-6994-4176-B757-F4DFA9CFE472}">
+<ds:datastoreItem xmlns:ds="http://schemas.openxmlformats.org/officeDocument/2006/customXml" ds:itemID="{A7626808-495B-473F-8AE2-78AE674F5BF3}">
   <ds:schemaRefs>
     <ds:schemaRef ds:uri="http://schemas.openxmlformats.org/officeDocument/2006/bibliography"/>
   </ds:schemaRefs>

</xml_diff>

<commit_message>
Game design doc v2 and pdf
</commit_message>
<xml_diff>
--- a/Game Design Group 10.docx
+++ b/Game Design Group 10.docx
@@ -9,7 +9,9 @@
           <w:lang w:val="en-US"/>
         </w:rPr>
       </w:pPr>
-      <w:bookmarkStart w:id="0" w:name="_Toc405889152"/>
+      <w:bookmarkStart w:id="0" w:name="_Toc405985295"/>
+      <w:bookmarkStart w:id="1" w:name="_GoBack"/>
+      <w:bookmarkEnd w:id="1"/>
       <w:r>
         <w:rPr>
           <w:lang w:val="en-US"/>
@@ -82,7 +84,7 @@
           <w:r>
             <w:fldChar w:fldCharType="separate"/>
           </w:r>
-          <w:hyperlink w:anchor="_Toc405889152" w:history="1">
+          <w:hyperlink w:anchor="_Toc405985295" w:history="1">
             <w:r>
               <w:rPr>
                 <w:rStyle w:val="Hyperlink"/>
@@ -110,7 +112,7 @@
                 <w:noProof/>
                 <w:webHidden/>
               </w:rPr>
-              <w:instrText xml:space="preserve"> PAGEREF _Toc405889152 \h </w:instrText>
+              <w:instrText xml:space="preserve"> PAGEREF _Toc405985295 \h </w:instrText>
             </w:r>
             <w:r>
               <w:rPr>
@@ -153,7 +155,7 @@
               <w:lang w:eastAsia="nl-NL"/>
             </w:rPr>
           </w:pPr>
-          <w:hyperlink w:anchor="_Toc405889153" w:history="1">
+          <w:hyperlink w:anchor="_Toc405985296" w:history="1">
             <w:r>
               <w:rPr>
                 <w:rStyle w:val="Hyperlink"/>
@@ -181,7 +183,7 @@
                 <w:noProof/>
                 <w:webHidden/>
               </w:rPr>
-              <w:instrText xml:space="preserve"> PAGEREF _Toc405889153 \h </w:instrText>
+              <w:instrText xml:space="preserve"> PAGEREF _Toc405985296 \h </w:instrText>
             </w:r>
             <w:r>
               <w:rPr>
@@ -224,7 +226,7 @@
               <w:lang w:eastAsia="nl-NL"/>
             </w:rPr>
           </w:pPr>
-          <w:hyperlink w:anchor="_Toc405889154" w:history="1">
+          <w:hyperlink w:anchor="_Toc405985297" w:history="1">
             <w:r>
               <w:rPr>
                 <w:rStyle w:val="Hyperlink"/>
@@ -252,7 +254,7 @@
                 <w:noProof/>
                 <w:webHidden/>
               </w:rPr>
-              <w:instrText xml:space="preserve"> PAGEREF _Toc405889154 \h </w:instrText>
+              <w:instrText xml:space="preserve"> PAGEREF _Toc405985297 \h </w:instrText>
             </w:r>
             <w:r>
               <w:rPr>
@@ -295,7 +297,7 @@
               <w:lang w:eastAsia="nl-NL"/>
             </w:rPr>
           </w:pPr>
-          <w:hyperlink w:anchor="_Toc405889155" w:history="1">
+          <w:hyperlink w:anchor="_Toc405985298" w:history="1">
             <w:r>
               <w:rPr>
                 <w:rStyle w:val="Hyperlink"/>
@@ -323,7 +325,7 @@
                 <w:noProof/>
                 <w:webHidden/>
               </w:rPr>
-              <w:instrText xml:space="preserve"> PAGEREF _Toc405889155 \h </w:instrText>
+              <w:instrText xml:space="preserve"> PAGEREF _Toc405985298 \h </w:instrText>
             </w:r>
             <w:r>
               <w:rPr>
@@ -366,7 +368,7 @@
               <w:lang w:eastAsia="nl-NL"/>
             </w:rPr>
           </w:pPr>
-          <w:hyperlink w:anchor="_Toc405889156" w:history="1">
+          <w:hyperlink w:anchor="_Toc405985299" w:history="1">
             <w:r>
               <w:rPr>
                 <w:rStyle w:val="Hyperlink"/>
@@ -394,7 +396,7 @@
                 <w:noProof/>
                 <w:webHidden/>
               </w:rPr>
-              <w:instrText xml:space="preserve"> PAGEREF _Toc405889156 \h </w:instrText>
+              <w:instrText xml:space="preserve"> PAGEREF _Toc405985299 \h </w:instrText>
             </w:r>
             <w:r>
               <w:rPr>
@@ -437,7 +439,7 @@
               <w:lang w:eastAsia="nl-NL"/>
             </w:rPr>
           </w:pPr>
-          <w:hyperlink w:anchor="_Toc405889157" w:history="1">
+          <w:hyperlink w:anchor="_Toc405985300" w:history="1">
             <w:r>
               <w:rPr>
                 <w:rStyle w:val="Hyperlink"/>
@@ -465,7 +467,7 @@
                 <w:noProof/>
                 <w:webHidden/>
               </w:rPr>
-              <w:instrText xml:space="preserve"> PAGEREF _Toc405889157 \h </w:instrText>
+              <w:instrText xml:space="preserve"> PAGEREF _Toc405985300 \h </w:instrText>
             </w:r>
             <w:r>
               <w:rPr>
@@ -508,7 +510,7 @@
               <w:lang w:eastAsia="nl-NL"/>
             </w:rPr>
           </w:pPr>
-          <w:hyperlink w:anchor="_Toc405889158" w:history="1">
+          <w:hyperlink w:anchor="_Toc405985301" w:history="1">
             <w:r>
               <w:rPr>
                 <w:rStyle w:val="Hyperlink"/>
@@ -536,7 +538,7 @@
                 <w:noProof/>
                 <w:webHidden/>
               </w:rPr>
-              <w:instrText xml:space="preserve"> PAGEREF _Toc405889158 \h </w:instrText>
+              <w:instrText xml:space="preserve"> PAGEREF _Toc405985301 \h </w:instrText>
             </w:r>
             <w:r>
               <w:rPr>
@@ -579,7 +581,7 @@
               <w:lang w:eastAsia="nl-NL"/>
             </w:rPr>
           </w:pPr>
-          <w:hyperlink w:anchor="_Toc405889159" w:history="1">
+          <w:hyperlink w:anchor="_Toc405985302" w:history="1">
             <w:r>
               <w:rPr>
                 <w:rStyle w:val="Hyperlink"/>
@@ -607,7 +609,7 @@
                 <w:noProof/>
                 <w:webHidden/>
               </w:rPr>
-              <w:instrText xml:space="preserve"> PAGEREF _Toc405889159 \h </w:instrText>
+              <w:instrText xml:space="preserve"> PAGEREF _Toc405985302 \h </w:instrText>
             </w:r>
             <w:r>
               <w:rPr>
@@ -650,7 +652,7 @@
               <w:lang w:eastAsia="nl-NL"/>
             </w:rPr>
           </w:pPr>
-          <w:hyperlink w:anchor="_Toc405889160" w:history="1">
+          <w:hyperlink w:anchor="_Toc405985303" w:history="1">
             <w:r>
               <w:rPr>
                 <w:rStyle w:val="Hyperlink"/>
@@ -678,7 +680,7 @@
                 <w:noProof/>
                 <w:webHidden/>
               </w:rPr>
-              <w:instrText xml:space="preserve"> PAGEREF _Toc405889160 \h </w:instrText>
+              <w:instrText xml:space="preserve"> PAGEREF _Toc405985303 \h </w:instrText>
             </w:r>
             <w:r>
               <w:rPr>
@@ -721,7 +723,7 @@
               <w:lang w:eastAsia="nl-NL"/>
             </w:rPr>
           </w:pPr>
-          <w:hyperlink w:anchor="_Toc405889161" w:history="1">
+          <w:hyperlink w:anchor="_Toc405985304" w:history="1">
             <w:r>
               <w:rPr>
                 <w:rStyle w:val="Hyperlink"/>
@@ -749,7 +751,7 @@
                 <w:noProof/>
                 <w:webHidden/>
               </w:rPr>
-              <w:instrText xml:space="preserve"> PAGEREF _Toc405889161 \h </w:instrText>
+              <w:instrText xml:space="preserve"> PAGEREF _Toc405985304 \h </w:instrText>
             </w:r>
             <w:r>
               <w:rPr>
@@ -792,7 +794,7 @@
               <w:lang w:eastAsia="nl-NL"/>
             </w:rPr>
           </w:pPr>
-          <w:hyperlink w:anchor="_Toc405889162" w:history="1">
+          <w:hyperlink w:anchor="_Toc405985305" w:history="1">
             <w:r>
               <w:rPr>
                 <w:rStyle w:val="Hyperlink"/>
@@ -820,7 +822,7 @@
                 <w:noProof/>
                 <w:webHidden/>
               </w:rPr>
-              <w:instrText xml:space="preserve"> PAGEREF _Toc405889162 \h </w:instrText>
+              <w:instrText xml:space="preserve"> PAGEREF _Toc405985305 \h </w:instrText>
             </w:r>
             <w:r>
               <w:rPr>
@@ -863,7 +865,7 @@
               <w:lang w:eastAsia="nl-NL"/>
             </w:rPr>
           </w:pPr>
-          <w:hyperlink w:anchor="_Toc405889163" w:history="1">
+          <w:hyperlink w:anchor="_Toc405985306" w:history="1">
             <w:r>
               <w:rPr>
                 <w:rStyle w:val="Hyperlink"/>
@@ -891,7 +893,7 @@
                 <w:noProof/>
                 <w:webHidden/>
               </w:rPr>
-              <w:instrText xml:space="preserve"> PAGEREF _Toc405889163 \h </w:instrText>
+              <w:instrText xml:space="preserve"> PAGEREF _Toc405985306 \h </w:instrText>
             </w:r>
             <w:r>
               <w:rPr>
@@ -934,7 +936,7 @@
               <w:lang w:eastAsia="nl-NL"/>
             </w:rPr>
           </w:pPr>
-          <w:hyperlink w:anchor="_Toc405889164" w:history="1">
+          <w:hyperlink w:anchor="_Toc405985307" w:history="1">
             <w:r>
               <w:rPr>
                 <w:rStyle w:val="Hyperlink"/>
@@ -962,7 +964,7 @@
                 <w:noProof/>
                 <w:webHidden/>
               </w:rPr>
-              <w:instrText xml:space="preserve"> PAGEREF _Toc405889164 \h </w:instrText>
+              <w:instrText xml:space="preserve"> PAGEREF _Toc405985307 \h </w:instrText>
             </w:r>
             <w:r>
               <w:rPr>
@@ -1005,7 +1007,7 @@
               <w:lang w:eastAsia="nl-NL"/>
             </w:rPr>
           </w:pPr>
-          <w:hyperlink w:anchor="_Toc405889165" w:history="1">
+          <w:hyperlink w:anchor="_Toc405985308" w:history="1">
             <w:r>
               <w:rPr>
                 <w:rStyle w:val="Hyperlink"/>
@@ -1033,7 +1035,7 @@
                 <w:noProof/>
                 <w:webHidden/>
               </w:rPr>
-              <w:instrText xml:space="preserve"> PAGEREF _Toc405889165 \h </w:instrText>
+              <w:instrText xml:space="preserve"> PAGEREF _Toc405985308 \h </w:instrText>
             </w:r>
             <w:r>
               <w:rPr>
@@ -1076,7 +1078,7 @@
               <w:lang w:eastAsia="nl-NL"/>
             </w:rPr>
           </w:pPr>
-          <w:hyperlink w:anchor="_Toc405889166" w:history="1">
+          <w:hyperlink w:anchor="_Toc405985309" w:history="1">
             <w:r>
               <w:rPr>
                 <w:rStyle w:val="Hyperlink"/>
@@ -1104,7 +1106,7 @@
                 <w:noProof/>
                 <w:webHidden/>
               </w:rPr>
-              <w:instrText xml:space="preserve"> PAGEREF _Toc405889166 \h </w:instrText>
+              <w:instrText xml:space="preserve"> PAGEREF _Toc405985309 \h </w:instrText>
             </w:r>
             <w:r>
               <w:rPr>
@@ -1147,7 +1149,7 @@
               <w:lang w:eastAsia="nl-NL"/>
             </w:rPr>
           </w:pPr>
-          <w:hyperlink w:anchor="_Toc405889167" w:history="1">
+          <w:hyperlink w:anchor="_Toc405985310" w:history="1">
             <w:r>
               <w:rPr>
                 <w:rStyle w:val="Hyperlink"/>
@@ -1175,7 +1177,7 @@
                 <w:noProof/>
                 <w:webHidden/>
               </w:rPr>
-              <w:instrText xml:space="preserve"> PAGEREF _Toc405889167 \h </w:instrText>
+              <w:instrText xml:space="preserve"> PAGEREF _Toc405985310 \h </w:instrText>
             </w:r>
             <w:r>
               <w:rPr>
@@ -1218,7 +1220,7 @@
               <w:lang w:eastAsia="nl-NL"/>
             </w:rPr>
           </w:pPr>
-          <w:hyperlink w:anchor="_Toc405889168" w:history="1">
+          <w:hyperlink w:anchor="_Toc405985311" w:history="1">
             <w:r>
               <w:rPr>
                 <w:rStyle w:val="Hyperlink"/>
@@ -1246,7 +1248,7 @@
                 <w:noProof/>
                 <w:webHidden/>
               </w:rPr>
-              <w:instrText xml:space="preserve"> PAGEREF _Toc405889168 \h </w:instrText>
+              <w:instrText xml:space="preserve"> PAGEREF _Toc405985311 \h </w:instrText>
             </w:r>
             <w:r>
               <w:rPr>
@@ -1289,7 +1291,7 @@
               <w:lang w:eastAsia="nl-NL"/>
             </w:rPr>
           </w:pPr>
-          <w:hyperlink w:anchor="_Toc405889169" w:history="1">
+          <w:hyperlink w:anchor="_Toc405985312" w:history="1">
             <w:r>
               <w:rPr>
                 <w:rStyle w:val="Hyperlink"/>
@@ -1317,7 +1319,7 @@
                 <w:noProof/>
                 <w:webHidden/>
               </w:rPr>
-              <w:instrText xml:space="preserve"> PAGEREF _Toc405889169 \h </w:instrText>
+              <w:instrText xml:space="preserve"> PAGEREF _Toc405985312 \h </w:instrText>
             </w:r>
             <w:r>
               <w:rPr>
@@ -1337,7 +1339,7 @@
                 <w:noProof/>
                 <w:webHidden/>
               </w:rPr>
-              <w:t>5</w:t>
+              <w:t>6</w:t>
             </w:r>
             <w:r>
               <w:rPr>
@@ -1360,7 +1362,7 @@
               <w:lang w:eastAsia="nl-NL"/>
             </w:rPr>
           </w:pPr>
-          <w:hyperlink w:anchor="_Toc405889170" w:history="1">
+          <w:hyperlink w:anchor="_Toc405985313" w:history="1">
             <w:r>
               <w:rPr>
                 <w:rStyle w:val="Hyperlink"/>
@@ -1388,7 +1390,7 @@
                 <w:noProof/>
                 <w:webHidden/>
               </w:rPr>
-              <w:instrText xml:space="preserve"> PAGEREF _Toc405889170 \h </w:instrText>
+              <w:instrText xml:space="preserve"> PAGEREF _Toc405985313 \h </w:instrText>
             </w:r>
             <w:r>
               <w:rPr>
@@ -1408,7 +1410,7 @@
                 <w:noProof/>
                 <w:webHidden/>
               </w:rPr>
-              <w:t>5</w:t>
+              <w:t>6</w:t>
             </w:r>
             <w:r>
               <w:rPr>
@@ -1431,7 +1433,7 @@
               <w:lang w:eastAsia="nl-NL"/>
             </w:rPr>
           </w:pPr>
-          <w:hyperlink w:anchor="_Toc405889171" w:history="1">
+          <w:hyperlink w:anchor="_Toc405985314" w:history="1">
             <w:r>
               <w:rPr>
                 <w:rStyle w:val="Hyperlink"/>
@@ -1459,7 +1461,7 @@
                 <w:noProof/>
                 <w:webHidden/>
               </w:rPr>
-              <w:instrText xml:space="preserve"> PAGEREF _Toc405889171 \h </w:instrText>
+              <w:instrText xml:space="preserve"> PAGEREF _Toc405985314 \h </w:instrText>
             </w:r>
             <w:r>
               <w:rPr>
@@ -1502,7 +1504,7 @@
               <w:lang w:eastAsia="nl-NL"/>
             </w:rPr>
           </w:pPr>
-          <w:hyperlink w:anchor="_Toc405889172" w:history="1">
+          <w:hyperlink w:anchor="_Toc405985315" w:history="1">
             <w:r>
               <w:rPr>
                 <w:rStyle w:val="Hyperlink"/>
@@ -1530,7 +1532,7 @@
                 <w:noProof/>
                 <w:webHidden/>
               </w:rPr>
-              <w:instrText xml:space="preserve"> PAGEREF _Toc405889172 \h </w:instrText>
+              <w:instrText xml:space="preserve"> PAGEREF _Toc405985315 \h </w:instrText>
             </w:r>
             <w:r>
               <w:rPr>
@@ -1573,7 +1575,7 @@
               <w:lang w:eastAsia="nl-NL"/>
             </w:rPr>
           </w:pPr>
-          <w:hyperlink w:anchor="_Toc405889173" w:history="1">
+          <w:hyperlink w:anchor="_Toc405985316" w:history="1">
             <w:r>
               <w:rPr>
                 <w:rStyle w:val="Hyperlink"/>
@@ -1601,7 +1603,7 @@
                 <w:noProof/>
                 <w:webHidden/>
               </w:rPr>
-              <w:instrText xml:space="preserve"> PAGEREF _Toc405889173 \h </w:instrText>
+              <w:instrText xml:space="preserve"> PAGEREF _Toc405985316 \h </w:instrText>
             </w:r>
             <w:r>
               <w:rPr>
@@ -1644,7 +1646,7 @@
               <w:lang w:eastAsia="nl-NL"/>
             </w:rPr>
           </w:pPr>
-          <w:hyperlink w:anchor="_Toc405889174" w:history="1">
+          <w:hyperlink w:anchor="_Toc405985317" w:history="1">
             <w:r>
               <w:rPr>
                 <w:rStyle w:val="Hyperlink"/>
@@ -1672,7 +1674,7 @@
                 <w:noProof/>
                 <w:webHidden/>
               </w:rPr>
-              <w:instrText xml:space="preserve"> PAGEREF _Toc405889174 \h </w:instrText>
+              <w:instrText xml:space="preserve"> PAGEREF _Toc405985317 \h </w:instrText>
             </w:r>
             <w:r>
               <w:rPr>
@@ -1715,7 +1717,7 @@
               <w:lang w:eastAsia="nl-NL"/>
             </w:rPr>
           </w:pPr>
-          <w:hyperlink w:anchor="_Toc405889175" w:history="1">
+          <w:hyperlink w:anchor="_Toc405985318" w:history="1">
             <w:r>
               <w:rPr>
                 <w:rStyle w:val="Hyperlink"/>
@@ -1743,7 +1745,7 @@
                 <w:noProof/>
                 <w:webHidden/>
               </w:rPr>
-              <w:instrText xml:space="preserve"> PAGEREF _Toc405889175 \h </w:instrText>
+              <w:instrText xml:space="preserve"> PAGEREF _Toc405985318 \h </w:instrText>
             </w:r>
             <w:r>
               <w:rPr>
@@ -1763,7 +1765,7 @@
                 <w:noProof/>
                 <w:webHidden/>
               </w:rPr>
-              <w:t>6</w:t>
+              <w:t>7</w:t>
             </w:r>
             <w:r>
               <w:rPr>
@@ -1786,7 +1788,7 @@
               <w:lang w:eastAsia="nl-NL"/>
             </w:rPr>
           </w:pPr>
-          <w:hyperlink w:anchor="_Toc405889176" w:history="1">
+          <w:hyperlink w:anchor="_Toc405985319" w:history="1">
             <w:r>
               <w:rPr>
                 <w:rStyle w:val="Hyperlink"/>
@@ -1814,7 +1816,7 @@
                 <w:noProof/>
                 <w:webHidden/>
               </w:rPr>
-              <w:instrText xml:space="preserve"> PAGEREF _Toc405889176 \h </w:instrText>
+              <w:instrText xml:space="preserve"> PAGEREF _Toc405985319 \h </w:instrText>
             </w:r>
             <w:r>
               <w:rPr>
@@ -1834,7 +1836,7 @@
                 <w:noProof/>
                 <w:webHidden/>
               </w:rPr>
-              <w:t>6</w:t>
+              <w:t>7</w:t>
             </w:r>
             <w:r>
               <w:rPr>
@@ -1886,7 +1888,7 @@
           <w:lang w:val="en-US"/>
         </w:rPr>
       </w:pPr>
-      <w:bookmarkStart w:id="1" w:name="_Toc405889153"/>
+      <w:bookmarkStart w:id="2" w:name="_Toc405985296"/>
       <w:r>
         <w:rPr>
           <w:lang w:val="en-US"/>
@@ -1894,8 +1896,6 @@
         <w:lastRenderedPageBreak/>
         <w:t>Game Overview</w:t>
       </w:r>
-      <w:bookmarkStart w:id="2" w:name="_GoBack"/>
-      <w:bookmarkEnd w:id="1"/>
       <w:bookmarkEnd w:id="2"/>
     </w:p>
     <w:p>
@@ -1912,7 +1912,7 @@
           <w:lang w:val="en-US"/>
         </w:rPr>
       </w:pPr>
-      <w:bookmarkStart w:id="3" w:name="_Toc405889154"/>
+      <w:bookmarkStart w:id="3" w:name="_Toc405985297"/>
       <w:r>
         <w:rPr>
           <w:lang w:val="en-US"/>
@@ -1989,7 +1989,7 @@
           <w:lang w:val="en-US"/>
         </w:rPr>
       </w:pPr>
-      <w:bookmarkStart w:id="4" w:name="_Toc405889155"/>
+      <w:bookmarkStart w:id="4" w:name="_Toc405985298"/>
       <w:r>
         <w:rPr>
           <w:lang w:val="en-US"/>
@@ -2036,7 +2036,7 @@
           <w:lang w:val="en-US"/>
         </w:rPr>
       </w:pPr>
-      <w:bookmarkStart w:id="5" w:name="_Toc405889156"/>
+      <w:bookmarkStart w:id="5" w:name="_Toc405985299"/>
       <w:r>
         <w:rPr>
           <w:lang w:val="en-US"/>
@@ -2090,7 +2090,7 @@
           <w:lang w:val="en-US"/>
         </w:rPr>
       </w:pPr>
-      <w:bookmarkStart w:id="6" w:name="_Toc405889157"/>
+      <w:bookmarkStart w:id="6" w:name="_Toc405985300"/>
       <w:r>
         <w:rPr>
           <w:lang w:val="en-US"/>
@@ -2119,7 +2119,7 @@
           <w:lang w:val="en-US"/>
         </w:rPr>
       </w:pPr>
-      <w:bookmarkStart w:id="7" w:name="_Toc405889158"/>
+      <w:bookmarkStart w:id="7" w:name="_Toc405985301"/>
       <w:r>
         <w:rPr>
           <w:lang w:val="en-US"/>
@@ -2138,13 +2138,49 @@
         <w:rPr>
           <w:lang w:val="en-US"/>
         </w:rPr>
-        <w:t>At the start of the game the 4 players and their cars are dropped inside an arena somewhere on earth. They will battle against each other in small games, winning games earns y</w:t>
-      </w:r>
-      <w:r>
-        <w:rPr>
-          <w:lang w:val="en-US"/>
-        </w:rPr>
-        <w:t>ou points. But there is a catch…</w:t>
+        <w:t>At the start of the game the 4 players and their cars are dropped inside an arena somewhere on earth. They will ba</w:t>
+      </w:r>
+      <w:r>
+        <w:rPr>
+          <w:lang w:val="en-US"/>
+        </w:rPr>
+        <w:t>ttle against each other in mini</w:t>
+      </w:r>
+      <w:r>
+        <w:rPr>
+          <w:lang w:val="en-US"/>
+        </w:rPr>
+        <w:t>games. W</w:t>
+      </w:r>
+      <w:r>
+        <w:rPr>
+          <w:lang w:val="en-US"/>
+        </w:rPr>
+        <w:t xml:space="preserve">inning </w:t>
+      </w:r>
+      <w:r>
+        <w:rPr>
+          <w:lang w:val="en-US"/>
+        </w:rPr>
+        <w:t>these mini</w:t>
+      </w:r>
+      <w:r>
+        <w:rPr>
+          <w:lang w:val="en-US"/>
+        </w:rPr>
+        <w:t>games earns y</w:t>
+      </w:r>
+      <w:r>
+        <w:rPr>
+          <w:lang w:val="en-US"/>
+        </w:rPr>
+        <w:t>ou points b</w:t>
+      </w:r>
+      <w:r>
+        <w:rPr>
+          <w:lang w:val="en-US"/>
+        </w:rPr>
+        <w:t>ut there is a catch…</w:t>
       </w:r>
       <w:r>
         <w:rPr>
@@ -2196,7 +2232,7 @@
           <w:lang w:val="en-US"/>
         </w:rPr>
       </w:pPr>
-      <w:bookmarkStart w:id="8" w:name="_Toc405889159"/>
+      <w:bookmarkStart w:id="8" w:name="_Toc405985302"/>
       <w:r>
         <w:rPr>
           <w:lang w:val="en-US"/>
@@ -2433,7 +2469,7 @@
           <w:lang w:val="en-US"/>
         </w:rPr>
       </w:pPr>
-      <w:bookmarkStart w:id="9" w:name="_Toc405889160"/>
+      <w:bookmarkStart w:id="9" w:name="_Toc405985303"/>
       <w:r>
         <w:rPr>
           <w:lang w:val="en-US"/>
@@ -2463,7 +2499,7 @@
           <w:lang w:val="en-US"/>
         </w:rPr>
       </w:pPr>
-      <w:bookmarkStart w:id="10" w:name="_Toc405889161"/>
+      <w:bookmarkStart w:id="10" w:name="_Toc405985304"/>
       <w:r>
         <w:rPr>
           <w:lang w:val="en-US"/>
@@ -2507,19 +2543,73 @@
         <w:rPr>
           <w:lang w:val="en-US"/>
         </w:rPr>
-        <w:t xml:space="preserve">it freely inside the arena. While driving towards the checkpoint objects will appear, disappear or move forcing the players to alter their route. At the bottom of the view players can see a mini-map which they can use to determine where they should go. </w:t>
-      </w:r>
-      <w:r>
-        <w:rPr>
-          <w:lang w:val="en-US"/>
-        </w:rPr>
-        <w:t xml:space="preserve">                                                                                                              During the race players have no health bar and cannot die, when all players reach the checkpoint the race is over and a minigame will start. Depending on the player’s performance he/she will have a better chance of winning the minigame. At the start of the minigame players will be placed into teams these will be visible at the top of the screen. At the end of a minigame all team members of the winning team will receive a point and a new checkpoint race will start immediately.     </w:t>
-      </w:r>
-      <w:r>
-        <w:rPr>
-          <w:lang w:val="en-US"/>
-        </w:rPr>
-        <w:t xml:space="preserve">                 The game is very fast paced and will keep challenging players since arena always changes.  </w:t>
+        <w:t>it freely inside the arena. While driving towards the checkpoint objects will appear, disappear or move</w:t>
+      </w:r>
+      <w:r>
+        <w:rPr>
+          <w:lang w:val="en-US"/>
+        </w:rPr>
+        <w:t>,</w:t>
+      </w:r>
+      <w:r>
+        <w:rPr>
+          <w:lang w:val="en-US"/>
+        </w:rPr>
+        <w:t xml:space="preserve"> forcing the players to alter their route. At the bottom of the view players can see a mini-map which </w:t>
+      </w:r>
+      <w:r>
+        <w:rPr>
+          <w:lang w:val="en-US"/>
+        </w:rPr>
+        <w:t>they can use to find the location of enemies and other players</w:t>
+      </w:r>
+      <w:r>
+        <w:rPr>
+          <w:lang w:val="en-US"/>
+        </w:rPr>
+        <w:t xml:space="preserve">. </w:t>
+      </w:r>
+      <w:r>
+        <w:rPr>
+          <w:lang w:val="en-US"/>
+        </w:rPr>
+        <w:t xml:space="preserve">                                                                                                              During the race players have no health bar and cannot die, when all players reach the checkpoint the race is over and a minigame will start.</w:t>
+      </w:r>
+      <w:r>
+        <w:rPr>
+          <w:lang w:val="en-US"/>
+        </w:rPr>
+        <w:t xml:space="preserve"> The minigames will be played in the same arena.</w:t>
+      </w:r>
+      <w:r>
+        <w:rPr>
+          <w:lang w:val="en-US"/>
+        </w:rPr>
+        <w:t xml:space="preserve"> Depending on the player’s performance he/she will have a better chance of winning the minigame. At the start of the minigame players will be placed into teams</w:t>
+      </w:r>
+      <w:r>
+        <w:rPr>
+          <w:lang w:val="en-US"/>
+        </w:rPr>
+        <w:t>, the teams</w:t>
+      </w:r>
+      <w:r>
+        <w:rPr>
+          <w:lang w:val="en-US"/>
+        </w:rPr>
+        <w:t xml:space="preserve"> will be visible at the top of the screen. At the end of a minigame all team members of the winning team will receive a point and a new checkpoint r</w:t>
+      </w:r>
+      <w:r>
+        <w:rPr>
+          <w:lang w:val="en-US"/>
+        </w:rPr>
+        <w:t xml:space="preserve">ace will start immediately. </w:t>
+      </w:r>
+      <w:r>
+        <w:rPr>
+          <w:lang w:val="en-US"/>
+        </w:rPr>
+        <w:t xml:space="preserve">The game is very fast paced and will keep challenging players since arena always changes.  </w:t>
       </w:r>
     </w:p>
     <w:p>
@@ -2529,7 +2619,7 @@
           <w:lang w:val="en-US"/>
         </w:rPr>
       </w:pPr>
-      <w:bookmarkStart w:id="11" w:name="_Toc405889162"/>
+      <w:bookmarkStart w:id="11" w:name="_Toc405985305"/>
       <w:r>
         <w:rPr>
           <w:lang w:val="en-US"/>
@@ -2553,7 +2643,37 @@
         <w:rPr>
           <w:lang w:val="en-US"/>
         </w:rPr>
-        <w:t xml:space="preserve">Player can collide with each other this doesn’t deal any damage during the race but will during some minigames. </w:t>
+        <w:t>Player c</w:t>
+      </w:r>
+      <w:r>
+        <w:rPr>
+          <w:lang w:val="en-US"/>
+        </w:rPr>
+        <w:t>an collide with</w:t>
+      </w:r>
+      <w:r>
+        <w:rPr>
+          <w:lang w:val="en-US"/>
+        </w:rPr>
+        <w:t xml:space="preserve"> each other.</w:t>
+      </w:r>
+      <w:r>
+        <w:rPr>
+          <w:lang w:val="en-US"/>
+        </w:rPr>
+        <w:t xml:space="preserve"> </w:t>
+      </w:r>
+      <w:r>
+        <w:rPr>
+          <w:lang w:val="en-US"/>
+        </w:rPr>
+        <w:t xml:space="preserve">This can damage players </w:t>
+      </w:r>
+      <w:r>
+        <w:rPr>
+          <w:lang w:val="en-US"/>
+        </w:rPr>
+        <w:t xml:space="preserve">during some minigames. </w:t>
       </w:r>
       <w:r>
         <w:rPr>
@@ -2577,25 +2697,13 @@
         <w:rPr>
           <w:lang w:val="en-US"/>
         </w:rPr>
-        <w:t xml:space="preserve">Players can’t go through or move large props such as houses and trees, collisions will result in a direct stop of the player. </w:t>
-      </w:r>
-      <w:r>
-        <w:rPr>
-          <w:lang w:val="en-US"/>
-        </w:rPr>
-        <w:t xml:space="preserve">                                                             </w:t>
-      </w:r>
-      <w:r>
-        <w:rPr>
-          <w:lang w:val="en-US"/>
-        </w:rPr>
-        <w:t xml:space="preserve">                  </w:t>
-      </w:r>
-      <w:r>
-        <w:rPr>
-          <w:lang w:val="en-US"/>
-        </w:rPr>
-        <w:tab/>
+        <w:t xml:space="preserve">Players can’t go through or move large </w:t>
+      </w:r>
+      <w:r>
+        <w:rPr>
+          <w:lang w:val="en-US"/>
+        </w:rPr>
+        <w:t>props such as houses and windmills.</w:t>
       </w:r>
       <w:r>
         <w:rPr>
@@ -2782,7 +2890,19 @@
         <w:rPr>
           <w:lang w:val="en-US"/>
         </w:rPr>
-        <w:t>Players can shoot bullets these are not affected by gravity and won’t transfer forces to the objects they hit</w:t>
+        <w:t>Players can shoot bullets</w:t>
+      </w:r>
+      <w:r>
+        <w:rPr>
+          <w:lang w:val="en-US"/>
+        </w:rPr>
+        <w:t>. T</w:t>
+      </w:r>
+      <w:r>
+        <w:rPr>
+          <w:lang w:val="en-US"/>
+        </w:rPr>
+        <w:t>hese are not affected by gravity and won’t transfer forces to the objects they hit</w:t>
       </w:r>
       <w:r>
         <w:rPr>
@@ -2804,7 +2924,7 @@
           <w:lang w:val="en-US"/>
         </w:rPr>
       </w:pPr>
-      <w:bookmarkStart w:id="12" w:name="_Toc405889163"/>
+      <w:bookmarkStart w:id="12" w:name="_Toc405985306"/>
       <w:r>
         <w:rPr>
           <w:lang w:val="en-US"/>
@@ -2904,7 +3024,37 @@
         <w:rPr>
           <w:lang w:val="en-US"/>
         </w:rPr>
-        <w:t>When a new checkpoint has to be placed in the arena it will check where all the players are and use this information to place it so everybody needs to travel to same distance</w:t>
+        <w:t>The arena is very open but filled with props such as building</w:t>
+      </w:r>
+      <w:r>
+        <w:rPr>
+          <w:lang w:val="en-US"/>
+        </w:rPr>
+        <w:t>s</w:t>
+      </w:r>
+      <w:r>
+        <w:rPr>
+          <w:lang w:val="en-US"/>
+        </w:rPr>
+        <w:t xml:space="preserve">. </w:t>
+      </w:r>
+      <w:r>
+        <w:rPr>
+          <w:lang w:val="en-US"/>
+        </w:rPr>
+        <w:t>When a new checkpoint has to be placed in the arena it will check where all the players are and use this information to place it</w:t>
+      </w:r>
+      <w:r>
+        <w:rPr>
+          <w:lang w:val="en-US"/>
+        </w:rPr>
+        <w:t xml:space="preserve"> so everybody needs to travel the</w:t>
+      </w:r>
+      <w:r>
+        <w:rPr>
+          <w:lang w:val="en-US"/>
+        </w:rPr>
+        <w:t xml:space="preserve"> same distance</w:t>
       </w:r>
       <w:r>
         <w:rPr>
@@ -2912,6 +3062,84 @@
         </w:rPr>
         <w:t>.</w:t>
       </w:r>
+      <w:r>
+        <w:rPr>
+          <w:lang w:val="en-US"/>
+        </w:rPr>
+        <w:t xml:space="preserve"> </w:t>
+      </w:r>
+    </w:p>
+    <w:p>
+      <w:pPr>
+        <w:pStyle w:val="NoSpacing"/>
+        <w:rPr>
+          <w:lang w:val="en-US"/>
+        </w:rPr>
+      </w:pPr>
+      <w:r>
+        <w:rPr>
+          <w:noProof/>
+          <w:lang w:eastAsia="nl-NL"/>
+        </w:rPr>
+        <w:lastRenderedPageBreak/>
+        <w:drawing>
+          <wp:inline distT="0" distB="0" distL="0" distR="0" wp14:anchorId="546CFFE3" wp14:editId="74A18E57">
+            <wp:extent cx="5699760" cy="2567940"/>
+            <wp:effectExtent l="0" t="0" r="0" b="3810"/>
+            <wp:docPr id="1" name="Picture 1"/>
+            <wp:cNvGraphicFramePr>
+              <a:graphicFrameLocks xmlns:a="http://schemas.openxmlformats.org/drawingml/2006/main" noChangeAspect="1"/>
+            </wp:cNvGraphicFramePr>
+            <a:graphic xmlns:a="http://schemas.openxmlformats.org/drawingml/2006/main">
+              <a:graphicData uri="http://schemas.openxmlformats.org/drawingml/2006/picture">
+                <pic:pic xmlns:pic="http://schemas.openxmlformats.org/drawingml/2006/picture">
+                  <pic:nvPicPr>
+                    <pic:cNvPr id="0" name=""/>
+                    <pic:cNvPicPr/>
+                  </pic:nvPicPr>
+                  <pic:blipFill rotWithShape="1">
+                    <a:blip r:embed="rId9"/>
+                    <a:srcRect l="927" t="11999" b="8649"/>
+                    <a:stretch/>
+                  </pic:blipFill>
+                  <pic:spPr bwMode="auto">
+                    <a:xfrm>
+                      <a:off x="0" y="0"/>
+                      <a:ext cx="5707348" cy="2571359"/>
+                    </a:xfrm>
+                    <a:prstGeom prst="rect">
+                      <a:avLst/>
+                    </a:prstGeom>
+                    <a:ln>
+                      <a:noFill/>
+                    </a:ln>
+                    <a:extLst>
+                      <a:ext uri="{53640926-AAD7-44D8-BBD7-CCE9431645EC}">
+                        <a14:shadowObscured xmlns:a14="http://schemas.microsoft.com/office/drawing/2010/main"/>
+                      </a:ext>
+                    </a:extLst>
+                  </pic:spPr>
+                </pic:pic>
+              </a:graphicData>
+            </a:graphic>
+          </wp:inline>
+        </w:drawing>
+      </w:r>
+    </w:p>
+    <w:p>
+      <w:pPr>
+        <w:rPr>
+          <w:i/>
+          <w:lang w:val="en-US"/>
+        </w:rPr>
+      </w:pPr>
+      <w:r>
+        <w:rPr>
+          <w:i/>
+          <w:lang w:val="en-US"/>
+        </w:rPr>
+        <w:t>Arena</w:t>
+      </w:r>
     </w:p>
     <w:p>
       <w:pPr>
@@ -2920,43 +3148,11 @@
           <w:lang w:val="en-US"/>
         </w:rPr>
       </w:pPr>
-    </w:p>
-    <w:p>
-      <w:pPr>
-        <w:pStyle w:val="Heading2"/>
-        <w:rPr>
-          <w:lang w:val="en-US"/>
-        </w:rPr>
-      </w:pPr>
-    </w:p>
-    <w:p>
-      <w:pPr>
-        <w:pStyle w:val="Heading2"/>
-        <w:rPr>
-          <w:lang w:val="en-US"/>
-        </w:rPr>
-      </w:pPr>
-    </w:p>
-    <w:p>
-      <w:pPr>
-        <w:rPr>
-          <w:lang w:val="en-US"/>
-        </w:rPr>
-      </w:pPr>
-    </w:p>
-    <w:p>
-      <w:pPr>
-        <w:pStyle w:val="Heading2"/>
-        <w:rPr>
-          <w:lang w:val="en-US"/>
-        </w:rPr>
-      </w:pPr>
-      <w:bookmarkStart w:id="13" w:name="_Toc405889164"/>
-      <w:r>
-        <w:rPr>
-          <w:lang w:val="en-US"/>
-        </w:rPr>
-        <w:lastRenderedPageBreak/>
+      <w:bookmarkStart w:id="13" w:name="_Toc405985307"/>
+      <w:r>
+        <w:rPr>
+          <w:lang w:val="en-US"/>
+        </w:rPr>
         <w:t>G</w:t>
       </w:r>
       <w:r>
@@ -2993,7 +3189,7 @@
           <w:lang w:val="en-US"/>
         </w:rPr>
       </w:pPr>
-      <w:bookmarkStart w:id="14" w:name="_Toc405889165"/>
+      <w:bookmarkStart w:id="14" w:name="_Toc405985308"/>
       <w:r>
         <w:rPr>
           <w:lang w:val="en-US"/>
@@ -3058,7 +3254,7 @@
           <w:lang w:val="en-US"/>
         </w:rPr>
       </w:pPr>
-      <w:bookmarkStart w:id="15" w:name="_Toc405889166"/>
+      <w:bookmarkStart w:id="15" w:name="_Toc405985309"/>
       <w:r>
         <w:rPr>
           <w:lang w:val="en-US"/>
@@ -3221,7 +3417,7 @@
           <w:lang w:val="en-US"/>
         </w:rPr>
       </w:pPr>
-      <w:bookmarkStart w:id="16" w:name="_Toc405889167"/>
+      <w:bookmarkStart w:id="16" w:name="_Toc405985310"/>
       <w:r>
         <w:rPr>
           <w:lang w:val="en-US"/>
@@ -3380,6 +3576,7 @@
         <w:rPr>
           <w:lang w:val="en-US"/>
         </w:rPr>
+        <w:lastRenderedPageBreak/>
         <w:t>The car models will be inspired by dune buggies</w:t>
       </w:r>
       <w:r>
@@ -3423,7 +3620,7 @@
                     <pic:cNvPicPr/>
                   </pic:nvPicPr>
                   <pic:blipFill rotWithShape="1">
-                    <a:blip r:embed="rId9"/>
+                    <a:blip r:embed="rId10"/>
                     <a:srcRect l="30826" t="31073" r="46238" b="46563"/>
                     <a:stretch/>
                   </pic:blipFill>
@@ -3479,15 +3676,25 @@
     </w:p>
     <w:p>
       <w:pPr>
-        <w:rPr>
-          <w:lang w:val="en-US"/>
-        </w:rPr>
-      </w:pPr>
-      <w:r>
-        <w:rPr>
-          <w:lang w:val="en-US"/>
-        </w:rPr>
-        <w:lastRenderedPageBreak/>
+        <w:pStyle w:val="NoSpacing"/>
+        <w:rPr>
+          <w:i/>
+          <w:sz w:val="20"/>
+          <w:szCs w:val="20"/>
+          <w:lang w:val="en-US"/>
+        </w:rPr>
+      </w:pPr>
+    </w:p>
+    <w:p>
+      <w:pPr>
+        <w:rPr>
+          <w:lang w:val="en-US"/>
+        </w:rPr>
+      </w:pPr>
+      <w:r>
+        <w:rPr>
+          <w:lang w:val="en-US"/>
+        </w:rPr>
         <w:t xml:space="preserve">The enemies are used in minigames, these minigames </w:t>
       </w:r>
       <w:r>
@@ -3547,7 +3754,7 @@
           <w:lang w:val="en-US"/>
         </w:rPr>
       </w:pPr>
-      <w:bookmarkStart w:id="17" w:name="_Toc405889168"/>
+      <w:bookmarkStart w:id="17" w:name="_Toc405985311"/>
       <w:r>
         <w:rPr>
           <w:lang w:val="en-US"/>
@@ -3743,16 +3950,38 @@
     </w:p>
     <w:p>
       <w:pPr>
+        <w:rPr>
+          <w:lang w:val="en-US"/>
+        </w:rPr>
+      </w:pPr>
+    </w:p>
+    <w:p>
+      <w:pPr>
+        <w:rPr>
+          <w:lang w:val="en-US"/>
+        </w:rPr>
+      </w:pPr>
+    </w:p>
+    <w:p>
+      <w:pPr>
+        <w:rPr>
+          <w:lang w:val="en-US"/>
+        </w:rPr>
+      </w:pPr>
+    </w:p>
+    <w:p>
+      <w:pPr>
         <w:pStyle w:val="Heading2"/>
         <w:rPr>
           <w:lang w:val="en-US"/>
         </w:rPr>
       </w:pPr>
-      <w:bookmarkStart w:id="18" w:name="_Toc405889169"/>
-      <w:r>
-        <w:rPr>
-          <w:lang w:val="en-US"/>
-        </w:rPr>
+      <w:bookmarkStart w:id="18" w:name="_Toc405985312"/>
+      <w:r>
+        <w:rPr>
+          <w:lang w:val="en-US"/>
+        </w:rPr>
+        <w:lastRenderedPageBreak/>
         <w:t>User interface, Game Controls</w:t>
       </w:r>
       <w:bookmarkEnd w:id="18"/>
@@ -3771,7 +4000,7 @@
           <w:lang w:val="en-US"/>
         </w:rPr>
       </w:pPr>
-      <w:bookmarkStart w:id="19" w:name="_Toc405889170"/>
+      <w:bookmarkStart w:id="19" w:name="_Toc405985313"/>
       <w:r>
         <w:rPr>
           <w:lang w:val="en-US"/>
@@ -3910,54 +4139,16 @@
     </w:p>
     <w:p>
       <w:pPr>
-        <w:rPr>
-          <w:lang w:val="en-US"/>
-        </w:rPr>
-      </w:pPr>
-    </w:p>
-    <w:p>
-      <w:pPr>
         <w:pStyle w:val="Heading3"/>
         <w:rPr>
           <w:lang w:val="en-US"/>
         </w:rPr>
       </w:pPr>
-    </w:p>
-    <w:p>
-      <w:pPr>
-        <w:pStyle w:val="Heading3"/>
-        <w:rPr>
-          <w:lang w:val="en-US"/>
-        </w:rPr>
-      </w:pPr>
-    </w:p>
-    <w:p>
-      <w:pPr>
-        <w:rPr>
-          <w:lang w:val="en-US"/>
-        </w:rPr>
-      </w:pPr>
-    </w:p>
-    <w:p>
-      <w:pPr>
-        <w:rPr>
-          <w:lang w:val="en-US"/>
-        </w:rPr>
-      </w:pPr>
-    </w:p>
-    <w:p>
-      <w:pPr>
-        <w:pStyle w:val="Heading3"/>
-        <w:rPr>
-          <w:lang w:val="en-US"/>
-        </w:rPr>
-      </w:pPr>
-      <w:bookmarkStart w:id="20" w:name="_Toc405889171"/>
-      <w:r>
-        <w:rPr>
-          <w:lang w:val="en-US"/>
-        </w:rPr>
-        <w:lastRenderedPageBreak/>
+      <w:bookmarkStart w:id="20" w:name="_Toc405985314"/>
+      <w:r>
+        <w:rPr>
+          <w:lang w:val="en-US"/>
+        </w:rPr>
         <w:t>Controls</w:t>
       </w:r>
       <w:bookmarkEnd w:id="20"/>
@@ -4008,7 +4199,13 @@
         <w:rPr>
           <w:lang w:val="en-US"/>
         </w:rPr>
-        <w:t>Decelerate – down arrow</w:t>
+        <w:t xml:space="preserve">Reverse </w:t>
+      </w:r>
+      <w:r>
+        <w:rPr>
+          <w:lang w:val="en-US"/>
+        </w:rPr>
+        <w:t>– down arrow</w:t>
       </w:r>
     </w:p>
     <w:p>
@@ -4062,13 +4259,7 @@
         <w:rPr>
           <w:lang w:val="en-US"/>
         </w:rPr>
-        <w:t xml:space="preserve">Shoot – spacebar </w:t>
-      </w:r>
-      <w:r>
-        <w:rPr>
-          <w:lang w:val="en-US"/>
-        </w:rPr>
-        <w:t xml:space="preserve"> </w:t>
+        <w:t xml:space="preserve">Hand brake – left shift </w:t>
       </w:r>
     </w:p>
     <w:p>
@@ -4086,6 +4277,30 @@
         <w:rPr>
           <w:lang w:val="en-US"/>
         </w:rPr>
+        <w:t xml:space="preserve">Shoot – spacebar </w:t>
+      </w:r>
+      <w:r>
+        <w:rPr>
+          <w:lang w:val="en-US"/>
+        </w:rPr>
+        <w:t xml:space="preserve"> </w:t>
+      </w:r>
+    </w:p>
+    <w:p>
+      <w:pPr>
+        <w:pStyle w:val="ListParagraph"/>
+        <w:numPr>
+          <w:ilvl w:val="0"/>
+          <w:numId w:val="5"/>
+        </w:numPr>
+        <w:rPr>
+          <w:lang w:val="en-US"/>
+        </w:rPr>
+      </w:pPr>
+      <w:r>
+        <w:rPr>
+          <w:lang w:val="en-US"/>
+        </w:rPr>
         <w:t>More options will be added</w:t>
       </w:r>
     </w:p>
@@ -4103,7 +4318,7 @@
           <w:lang w:val="en-US"/>
         </w:rPr>
       </w:pPr>
-      <w:bookmarkStart w:id="21" w:name="_Toc405889172"/>
+      <w:bookmarkStart w:id="21" w:name="_Toc405985315"/>
       <w:r>
         <w:rPr>
           <w:lang w:val="en-US"/>
@@ -4132,7 +4347,7 @@
           <w:lang w:val="en-US"/>
         </w:rPr>
       </w:pPr>
-      <w:bookmarkStart w:id="22" w:name="_Toc405889173"/>
+      <w:bookmarkStart w:id="22" w:name="_Toc405985316"/>
       <w:r>
         <w:rPr>
           <w:lang w:val="en-US"/>
@@ -4269,21 +4484,7 @@
           <w:lang w:val="en-US"/>
         </w:rPr>
         <w:tab/>
-        <w:t xml:space="preserve">      The last component that must be in this game is </w:t>
-      </w:r>
-      <w:proofErr w:type="gramStart"/>
-      <w:r>
-        <w:rPr>
-          <w:lang w:val="en-US"/>
-        </w:rPr>
-        <w:t>minigames,</w:t>
-      </w:r>
-      <w:proofErr w:type="gramEnd"/>
-      <w:r>
-        <w:rPr>
-          <w:lang w:val="en-US"/>
-        </w:rPr>
-        <w:t xml:space="preserve"> players need to battle each other in order win so not implementing minigames isn’t an option.</w:t>
+        <w:t xml:space="preserve">      The last component that must be in this game is minigames, players need to battle each other in order win so not implementing minigames isn’t an option.</w:t>
       </w:r>
       <w:r>
         <w:rPr>
@@ -4312,7 +4513,7 @@
           <w:lang w:val="en-US"/>
         </w:rPr>
       </w:pPr>
-      <w:bookmarkStart w:id="23" w:name="_Toc405889174"/>
+      <w:bookmarkStart w:id="23" w:name="_Toc405985317"/>
       <w:r>
         <w:rPr>
           <w:lang w:val="en-US"/>
@@ -4390,11 +4591,12 @@
           <w:lang w:val="en-US"/>
         </w:rPr>
       </w:pPr>
-      <w:bookmarkStart w:id="24" w:name="_Toc405889175"/>
-      <w:r>
-        <w:rPr>
-          <w:lang w:val="en-US"/>
-        </w:rPr>
+      <w:bookmarkStart w:id="24" w:name="_Toc405985318"/>
+      <w:r>
+        <w:rPr>
+          <w:lang w:val="en-US"/>
+        </w:rPr>
+        <w:lastRenderedPageBreak/>
         <w:t>Could</w:t>
       </w:r>
       <w:r>
@@ -4431,7 +4633,7 @@
           <w:lang w:val="en-US"/>
         </w:rPr>
       </w:pPr>
-      <w:bookmarkStart w:id="25" w:name="_Toc405889176"/>
+      <w:bookmarkStart w:id="25" w:name="_Toc405985319"/>
       <w:r>
         <w:rPr>
           <w:lang w:val="en-US"/>
@@ -4458,6 +4660,20 @@
         </w:rPr>
         <w:t xml:space="preserve">Initially this game was supposed to be an online multiplayer game however we decided that creating a good online multiplayer game is too difficult for us to accomplish in the time we have. Therefore we will make this game a LAN multiplayer game instead of online multiplayer. </w:t>
       </w:r>
+    </w:p>
+    <w:p>
+      <w:pPr>
+        <w:rPr>
+          <w:lang w:val="en-US"/>
+        </w:rPr>
+      </w:pPr>
+    </w:p>
+    <w:p>
+      <w:pPr>
+        <w:rPr>
+          <w:lang w:val="en-US"/>
+        </w:rPr>
+      </w:pPr>
     </w:p>
     <w:p>
       <w:pPr>
@@ -6692,7 +6908,7 @@
 </file>
 
 <file path=customXml/itemProps1.xml><?xml version="1.0" encoding="utf-8"?>
-<ds:datastoreItem xmlns:ds="http://schemas.openxmlformats.org/officeDocument/2006/customXml" ds:itemID="{A7626808-495B-473F-8AE2-78AE674F5BF3}">
+<ds:datastoreItem xmlns:ds="http://schemas.openxmlformats.org/officeDocument/2006/customXml" ds:itemID="{8052CDA1-60EA-4540-820B-4AA3509EA2CC}">
   <ds:schemaRefs>
     <ds:schemaRef ds:uri="http://schemas.openxmlformats.org/officeDocument/2006/bibliography"/>
   </ds:schemaRefs>

</xml_diff>

<commit_message>
Taalfouten uit Game Design Document gehaald
</commit_message>
<xml_diff>
--- a/Game Design Group 10.docx
+++ b/Game Design Group 10.docx
@@ -4,14 +4,12 @@
   <w:body>
     <w:p>
       <w:pPr>
-        <w:pStyle w:val="Heading1"/>
+        <w:pStyle w:val="Kop1"/>
         <w:rPr>
           <w:lang w:val="en-US"/>
         </w:rPr>
       </w:pPr>
       <w:bookmarkStart w:id="0" w:name="_Toc405985295"/>
-      <w:bookmarkStart w:id="1" w:name="_GoBack"/>
-      <w:bookmarkEnd w:id="1"/>
       <w:r>
         <w:rPr>
           <w:lang w:val="en-US"/>
@@ -57,7 +55,7 @@
       <w:sdtContent>
         <w:p>
           <w:pPr>
-            <w:pStyle w:val="TOCHeading"/>
+            <w:pStyle w:val="Kopvaninhoudsopgave"/>
           </w:pPr>
           <w:r>
             <w:t>Table of Contents</w:t>
@@ -65,7 +63,7 @@
         </w:p>
         <w:p>
           <w:pPr>
-            <w:pStyle w:val="TOC1"/>
+            <w:pStyle w:val="Inhopg1"/>
             <w:tabs>
               <w:tab w:val="right" w:leader="dot" w:pos="9062"/>
             </w:tabs>
@@ -145,7 +143,7 @@
         </w:p>
         <w:p>
           <w:pPr>
-            <w:pStyle w:val="TOC2"/>
+            <w:pStyle w:val="Inhopg2"/>
             <w:tabs>
               <w:tab w:val="right" w:leader="dot" w:pos="9062"/>
             </w:tabs>
@@ -216,7 +214,7 @@
         </w:p>
         <w:p>
           <w:pPr>
-            <w:pStyle w:val="TOC3"/>
+            <w:pStyle w:val="Inhopg3"/>
             <w:tabs>
               <w:tab w:val="right" w:leader="dot" w:pos="9062"/>
             </w:tabs>
@@ -287,7 +285,7 @@
         </w:p>
         <w:p>
           <w:pPr>
-            <w:pStyle w:val="TOC3"/>
+            <w:pStyle w:val="Inhopg3"/>
             <w:tabs>
               <w:tab w:val="right" w:leader="dot" w:pos="9062"/>
             </w:tabs>
@@ -358,7 +356,7 @@
         </w:p>
         <w:p>
           <w:pPr>
-            <w:pStyle w:val="TOC3"/>
+            <w:pStyle w:val="Inhopg3"/>
             <w:tabs>
               <w:tab w:val="right" w:leader="dot" w:pos="9062"/>
             </w:tabs>
@@ -429,7 +427,7 @@
         </w:p>
         <w:p>
           <w:pPr>
-            <w:pStyle w:val="TOC2"/>
+            <w:pStyle w:val="Inhopg2"/>
             <w:tabs>
               <w:tab w:val="right" w:leader="dot" w:pos="9062"/>
             </w:tabs>
@@ -500,7 +498,7 @@
         </w:p>
         <w:p>
           <w:pPr>
-            <w:pStyle w:val="TOC3"/>
+            <w:pStyle w:val="Inhopg3"/>
             <w:tabs>
               <w:tab w:val="right" w:leader="dot" w:pos="9062"/>
             </w:tabs>
@@ -571,7 +569,7 @@
         </w:p>
         <w:p>
           <w:pPr>
-            <w:pStyle w:val="TOC3"/>
+            <w:pStyle w:val="Inhopg3"/>
             <w:tabs>
               <w:tab w:val="right" w:leader="dot" w:pos="9062"/>
             </w:tabs>
@@ -642,7 +640,7 @@
         </w:p>
         <w:p>
           <w:pPr>
-            <w:pStyle w:val="TOC2"/>
+            <w:pStyle w:val="Inhopg2"/>
             <w:tabs>
               <w:tab w:val="right" w:leader="dot" w:pos="9062"/>
             </w:tabs>
@@ -713,7 +711,7 @@
         </w:p>
         <w:p>
           <w:pPr>
-            <w:pStyle w:val="TOC3"/>
+            <w:pStyle w:val="Inhopg3"/>
             <w:tabs>
               <w:tab w:val="right" w:leader="dot" w:pos="9062"/>
             </w:tabs>
@@ -784,7 +782,7 @@
         </w:p>
         <w:p>
           <w:pPr>
-            <w:pStyle w:val="TOC3"/>
+            <w:pStyle w:val="Inhopg3"/>
             <w:tabs>
               <w:tab w:val="right" w:leader="dot" w:pos="9062"/>
             </w:tabs>
@@ -855,7 +853,7 @@
         </w:p>
         <w:p>
           <w:pPr>
-            <w:pStyle w:val="TOC3"/>
+            <w:pStyle w:val="Inhopg3"/>
             <w:tabs>
               <w:tab w:val="right" w:leader="dot" w:pos="9062"/>
             </w:tabs>
@@ -926,7 +924,7 @@
         </w:p>
         <w:p>
           <w:pPr>
-            <w:pStyle w:val="TOC2"/>
+            <w:pStyle w:val="Inhopg2"/>
             <w:tabs>
               <w:tab w:val="right" w:leader="dot" w:pos="9062"/>
             </w:tabs>
@@ -997,7 +995,7 @@
         </w:p>
         <w:p>
           <w:pPr>
-            <w:pStyle w:val="TOC3"/>
+            <w:pStyle w:val="Inhopg3"/>
             <w:tabs>
               <w:tab w:val="right" w:leader="dot" w:pos="9062"/>
             </w:tabs>
@@ -1068,7 +1066,7 @@
         </w:p>
         <w:p>
           <w:pPr>
-            <w:pStyle w:val="TOC3"/>
+            <w:pStyle w:val="Inhopg3"/>
             <w:tabs>
               <w:tab w:val="right" w:leader="dot" w:pos="9062"/>
             </w:tabs>
@@ -1139,7 +1137,7 @@
         </w:p>
         <w:p>
           <w:pPr>
-            <w:pStyle w:val="TOC3"/>
+            <w:pStyle w:val="Inhopg3"/>
             <w:tabs>
               <w:tab w:val="right" w:leader="dot" w:pos="9062"/>
             </w:tabs>
@@ -1210,7 +1208,7 @@
         </w:p>
         <w:p>
           <w:pPr>
-            <w:pStyle w:val="TOC3"/>
+            <w:pStyle w:val="Inhopg3"/>
             <w:tabs>
               <w:tab w:val="right" w:leader="dot" w:pos="9062"/>
             </w:tabs>
@@ -1281,7 +1279,7 @@
         </w:p>
         <w:p>
           <w:pPr>
-            <w:pStyle w:val="TOC2"/>
+            <w:pStyle w:val="Inhopg2"/>
             <w:tabs>
               <w:tab w:val="right" w:leader="dot" w:pos="9062"/>
             </w:tabs>
@@ -1352,7 +1350,7 @@
         </w:p>
         <w:p>
           <w:pPr>
-            <w:pStyle w:val="TOC3"/>
+            <w:pStyle w:val="Inhopg3"/>
             <w:tabs>
               <w:tab w:val="right" w:leader="dot" w:pos="9062"/>
             </w:tabs>
@@ -1423,7 +1421,7 @@
         </w:p>
         <w:p>
           <w:pPr>
-            <w:pStyle w:val="TOC3"/>
+            <w:pStyle w:val="Inhopg3"/>
             <w:tabs>
               <w:tab w:val="right" w:leader="dot" w:pos="9062"/>
             </w:tabs>
@@ -1494,7 +1492,7 @@
         </w:p>
         <w:p>
           <w:pPr>
-            <w:pStyle w:val="TOC2"/>
+            <w:pStyle w:val="Inhopg2"/>
             <w:tabs>
               <w:tab w:val="right" w:leader="dot" w:pos="9062"/>
             </w:tabs>
@@ -1565,7 +1563,7 @@
         </w:p>
         <w:p>
           <w:pPr>
-            <w:pStyle w:val="TOC3"/>
+            <w:pStyle w:val="Inhopg3"/>
             <w:tabs>
               <w:tab w:val="right" w:leader="dot" w:pos="9062"/>
             </w:tabs>
@@ -1636,7 +1634,7 @@
         </w:p>
         <w:p>
           <w:pPr>
-            <w:pStyle w:val="TOC3"/>
+            <w:pStyle w:val="Inhopg3"/>
             <w:tabs>
               <w:tab w:val="right" w:leader="dot" w:pos="9062"/>
             </w:tabs>
@@ -1707,7 +1705,7 @@
         </w:p>
         <w:p>
           <w:pPr>
-            <w:pStyle w:val="TOC3"/>
+            <w:pStyle w:val="Inhopg3"/>
             <w:tabs>
               <w:tab w:val="right" w:leader="dot" w:pos="9062"/>
             </w:tabs>
@@ -1765,7 +1763,7 @@
                 <w:noProof/>
                 <w:webHidden/>
               </w:rPr>
-              <w:t>7</w:t>
+              <w:t>6</w:t>
             </w:r>
             <w:r>
               <w:rPr>
@@ -1778,7 +1776,7 @@
         </w:p>
         <w:p>
           <w:pPr>
-            <w:pStyle w:val="TOC3"/>
+            <w:pStyle w:val="Inhopg3"/>
             <w:tabs>
               <w:tab w:val="right" w:leader="dot" w:pos="9062"/>
             </w:tabs>
@@ -1861,34 +1859,34 @@
     </w:sdt>
     <w:p>
       <w:pPr>
-        <w:pStyle w:val="Heading2"/>
-        <w:rPr>
-          <w:lang w:val="en-US"/>
-        </w:rPr>
-      </w:pPr>
-    </w:p>
-    <w:p>
-      <w:pPr>
-        <w:rPr>
-          <w:lang w:val="en-US"/>
-        </w:rPr>
-      </w:pPr>
-    </w:p>
-    <w:p>
-      <w:pPr>
-        <w:rPr>
-          <w:lang w:val="en-US"/>
-        </w:rPr>
-      </w:pPr>
-    </w:p>
-    <w:p>
-      <w:pPr>
-        <w:pStyle w:val="Heading2"/>
-        <w:rPr>
-          <w:lang w:val="en-US"/>
-        </w:rPr>
-      </w:pPr>
-      <w:bookmarkStart w:id="2" w:name="_Toc405985296"/>
+        <w:pStyle w:val="Kop2"/>
+        <w:rPr>
+          <w:lang w:val="en-US"/>
+        </w:rPr>
+      </w:pPr>
+    </w:p>
+    <w:p>
+      <w:pPr>
+        <w:rPr>
+          <w:lang w:val="en-US"/>
+        </w:rPr>
+      </w:pPr>
+    </w:p>
+    <w:p>
+      <w:pPr>
+        <w:rPr>
+          <w:lang w:val="en-US"/>
+        </w:rPr>
+      </w:pPr>
+    </w:p>
+    <w:p>
+      <w:pPr>
+        <w:pStyle w:val="Kop2"/>
+        <w:rPr>
+          <w:lang w:val="en-US"/>
+        </w:rPr>
+      </w:pPr>
+      <w:bookmarkStart w:id="1" w:name="_Toc405985296"/>
       <w:r>
         <w:rPr>
           <w:lang w:val="en-US"/>
@@ -1896,6 +1894,22 @@
         <w:lastRenderedPageBreak/>
         <w:t>Game Overview</w:t>
       </w:r>
+      <w:bookmarkEnd w:id="1"/>
+    </w:p>
+    <w:p>
+      <w:pPr>
+        <w:pStyle w:val="Kop3"/>
+        <w:rPr>
+          <w:lang w:val="en-US"/>
+        </w:rPr>
+      </w:pPr>
+      <w:bookmarkStart w:id="2" w:name="_Toc405985297"/>
+      <w:r>
+        <w:rPr>
+          <w:lang w:val="en-US"/>
+        </w:rPr>
+        <w:t>Introduction</w:t>
+      </w:r>
       <w:bookmarkEnd w:id="2"/>
     </w:p>
     <w:p>
@@ -1904,20 +1918,74 @@
           <w:lang w:val="en-US"/>
         </w:rPr>
       </w:pPr>
-    </w:p>
-    <w:p>
-      <w:pPr>
-        <w:pStyle w:val="Heading3"/>
-        <w:rPr>
-          <w:lang w:val="en-US"/>
-        </w:rPr>
-      </w:pPr>
-      <w:bookmarkStart w:id="3" w:name="_Toc405985297"/>
-      <w:r>
-        <w:rPr>
-          <w:lang w:val="en-US"/>
-        </w:rPr>
-        <w:t>Introduction</w:t>
+      <w:r>
+        <w:rPr>
+          <w:lang w:val="en-US"/>
+        </w:rPr>
+        <w:t>Our game is</w:t>
+      </w:r>
+      <w:r>
+        <w:rPr>
+          <w:lang w:val="en-US"/>
+        </w:rPr>
+        <w:t xml:space="preserve"> a fast, unpredictable and highly competitive 4 player </w:t>
+      </w:r>
+      <w:r>
+        <w:rPr>
+          <w:lang w:val="en-US"/>
+        </w:rPr>
+        <w:t xml:space="preserve">3D </w:t>
+      </w:r>
+      <w:r>
+        <w:rPr>
+          <w:lang w:val="en-US"/>
+        </w:rPr>
+        <w:t>racing game. Players will race from one checkpoint to another in a constantly changing arena, when the checkpoint is reached players will be placed into teams (free for all</w:t>
+      </w:r>
+      <w:r>
+        <w:rPr>
+          <w:lang w:val="en-US"/>
+        </w:rPr>
+        <w:t>, 2 vs. 2 or 3 vs. 1),</w:t>
+      </w:r>
+      <w:r>
+        <w:rPr>
+          <w:lang w:val="en-US"/>
+        </w:rPr>
+        <w:t xml:space="preserve"> receive handicaps depending on their performance and play a minigame. The </w:t>
+      </w:r>
+      <w:r>
+        <w:rPr>
+          <w:lang w:val="en-US"/>
+        </w:rPr>
+        <w:t>winner of the minigame get</w:t>
+      </w:r>
+      <w:r>
+        <w:rPr>
+          <w:lang w:val="en-US"/>
+        </w:rPr>
+        <w:t xml:space="preserve"> a point, fi</w:t>
+      </w:r>
+      <w:r>
+        <w:rPr>
+          <w:lang w:val="en-US"/>
+        </w:rPr>
+        <w:t>rst player to get 3 points wins.</w:t>
+      </w:r>
+    </w:p>
+    <w:p>
+      <w:pPr>
+        <w:pStyle w:val="Kop3"/>
+        <w:rPr>
+          <w:lang w:val="en-US"/>
+        </w:rPr>
+      </w:pPr>
+      <w:bookmarkStart w:id="3" w:name="_Toc405985298"/>
+      <w:r>
+        <w:rPr>
+          <w:lang w:val="en-US"/>
+        </w:rPr>
+        <w:t>Target Audience</w:t>
       </w:r>
       <w:bookmarkEnd w:id="3"/>
     </w:p>
@@ -1931,70 +1999,40 @@
         <w:rPr>
           <w:lang w:val="en-US"/>
         </w:rPr>
-        <w:t>Our game is</w:t>
-      </w:r>
-      <w:r>
-        <w:rPr>
-          <w:lang w:val="en-US"/>
-        </w:rPr>
-        <w:t xml:space="preserve"> a fast, unpredictable and highly competitive 4 player </w:t>
-      </w:r>
-      <w:r>
-        <w:rPr>
-          <w:lang w:val="en-US"/>
-        </w:rPr>
-        <w:t xml:space="preserve">3D </w:t>
-      </w:r>
-      <w:r>
-        <w:rPr>
-          <w:lang w:val="en-US"/>
-        </w:rPr>
-        <w:t>racing game. Players will race from one checkpoint to another in a constantly changing arena, when the checkpoint is reached players will be placed into teams (free for all</w:t>
-      </w:r>
-      <w:r>
-        <w:rPr>
-          <w:lang w:val="en-US"/>
-        </w:rPr>
-        <w:t>, 2 vs. 2 or 3 vs. 1),</w:t>
-      </w:r>
-      <w:r>
-        <w:rPr>
-          <w:lang w:val="en-US"/>
-        </w:rPr>
-        <w:t xml:space="preserve"> receive handicaps depending on their performance and play a minigame. The </w:t>
-      </w:r>
-      <w:r>
-        <w:rPr>
-          <w:lang w:val="en-US"/>
-        </w:rPr>
-        <w:t>winner of the minigame get</w:t>
-      </w:r>
-      <w:r>
-        <w:rPr>
-          <w:lang w:val="en-US"/>
-        </w:rPr>
-        <w:t xml:space="preserve"> a point, fi</w:t>
-      </w:r>
-      <w:r>
-        <w:rPr>
-          <w:lang w:val="en-US"/>
-        </w:rPr>
-        <w:t>rst player to get 3 points wins.</w:t>
-      </w:r>
-    </w:p>
-    <w:p>
-      <w:pPr>
-        <w:pStyle w:val="Heading3"/>
-        <w:rPr>
-          <w:lang w:val="en-US"/>
-        </w:rPr>
-      </w:pPr>
-      <w:bookmarkStart w:id="4" w:name="_Toc405985298"/>
-      <w:r>
-        <w:rPr>
-          <w:lang w:val="en-US"/>
-        </w:rPr>
-        <w:t>Target Audience</w:t>
+        <w:t>The intended audience for this game is primarily casual gamers who like playing racing</w:t>
+      </w:r>
+      <w:r>
+        <w:rPr>
+          <w:lang w:val="en-US"/>
+        </w:rPr>
+        <w:t xml:space="preserve"> games</w:t>
+      </w:r>
+      <w:r>
+        <w:rPr>
+          <w:lang w:val="en-US"/>
+        </w:rPr>
+        <w:t xml:space="preserve"> with friends since the game can only be played using LAN multiplayer.</w:t>
+      </w:r>
+      <w:r>
+        <w:rPr>
+          <w:lang w:val="en-US"/>
+        </w:rPr>
+        <w:t xml:space="preserve"> But we think other gamers will also find this game a lot of fun thanks to the minigames.</w:t>
+      </w:r>
+    </w:p>
+    <w:p>
+      <w:pPr>
+        <w:pStyle w:val="Kop3"/>
+        <w:rPr>
+          <w:lang w:val="en-US"/>
+        </w:rPr>
+      </w:pPr>
+      <w:bookmarkStart w:id="4" w:name="_Toc405985299"/>
+      <w:r>
+        <w:rPr>
+          <w:lang w:val="en-US"/>
+        </w:rPr>
+        <w:t>Platform</w:t>
       </w:r>
       <w:bookmarkEnd w:id="4"/>
     </w:p>
@@ -2008,100 +2046,69 @@
         <w:rPr>
           <w:lang w:val="en-US"/>
         </w:rPr>
-        <w:t>The intended audience for this game is primarily casual gamers who like playing racing</w:t>
-      </w:r>
-      <w:r>
-        <w:rPr>
-          <w:lang w:val="en-US"/>
-        </w:rPr>
-        <w:t xml:space="preserve"> games</w:t>
-      </w:r>
-      <w:r>
-        <w:rPr>
-          <w:lang w:val="en-US"/>
-        </w:rPr>
-        <w:t xml:space="preserve"> with friends since the game can only be played using LAN multiplayer.</w:t>
-      </w:r>
-      <w:r>
-        <w:rPr>
-          <w:lang w:val="en-US"/>
-        </w:rPr>
-        <w:t xml:space="preserve"> But we think other gamers will also find this game a lot of fun thanks to the minigames.</w:t>
-      </w:r>
-    </w:p>
-    <w:p>
-      <w:pPr>
-        <w:pStyle w:val="Heading3"/>
-        <w:rPr>
-          <w:lang w:val="en-US"/>
-        </w:rPr>
-      </w:pPr>
-      <w:bookmarkStart w:id="5" w:name="_Toc405985299"/>
-      <w:r>
-        <w:rPr>
-          <w:lang w:val="en-US"/>
-        </w:rPr>
-        <w:t>Platform</w:t>
+        <w:t>This game will be made</w:t>
+      </w:r>
+      <w:r>
+        <w:rPr>
+          <w:lang w:val="en-US"/>
+        </w:rPr>
+        <w:t xml:space="preserve"> for the </w:t>
+      </w:r>
+      <w:r>
+        <w:rPr>
+          <w:lang w:val="en-US"/>
+        </w:rPr>
+        <w:t>PC</w:t>
+      </w:r>
+      <w:r>
+        <w:rPr>
+          <w:lang w:val="en-US"/>
+        </w:rPr>
+        <w:t>.</w:t>
+      </w:r>
+    </w:p>
+    <w:p>
+      <w:pPr>
+        <w:rPr>
+          <w:lang w:val="en-US"/>
+        </w:rPr>
+      </w:pPr>
+    </w:p>
+    <w:p>
+      <w:pPr>
+        <w:pStyle w:val="Kop2"/>
+        <w:rPr>
+          <w:lang w:val="en-US"/>
+        </w:rPr>
+      </w:pPr>
+      <w:bookmarkStart w:id="5" w:name="_Toc405985300"/>
+      <w:r>
+        <w:rPr>
+          <w:lang w:val="en-US"/>
+        </w:rPr>
+        <w:t xml:space="preserve">Game </w:t>
+      </w:r>
+      <w:r>
+        <w:rPr>
+          <w:lang w:val="en-US"/>
+        </w:rPr>
+        <w:t>Setting</w:t>
       </w:r>
       <w:bookmarkEnd w:id="5"/>
     </w:p>
     <w:p>
       <w:pPr>
-        <w:rPr>
-          <w:lang w:val="en-US"/>
-        </w:rPr>
-      </w:pPr>
-      <w:r>
-        <w:rPr>
-          <w:lang w:val="en-US"/>
-        </w:rPr>
-        <w:t>This game will be made</w:t>
-      </w:r>
-      <w:r>
-        <w:rPr>
-          <w:lang w:val="en-US"/>
-        </w:rPr>
-        <w:t xml:space="preserve"> for the </w:t>
-      </w:r>
-      <w:r>
-        <w:rPr>
-          <w:lang w:val="en-US"/>
-        </w:rPr>
-        <w:t>PC</w:t>
-      </w:r>
-      <w:r>
-        <w:rPr>
-          <w:lang w:val="en-US"/>
-        </w:rPr>
-        <w:t>.</w:t>
-      </w:r>
-    </w:p>
-    <w:p>
-      <w:pPr>
-        <w:rPr>
-          <w:lang w:val="en-US"/>
-        </w:rPr>
-      </w:pPr>
-    </w:p>
-    <w:p>
-      <w:pPr>
-        <w:pStyle w:val="Heading2"/>
-        <w:rPr>
-          <w:lang w:val="en-US"/>
-        </w:rPr>
-      </w:pPr>
-      <w:bookmarkStart w:id="6" w:name="_Toc405985300"/>
-      <w:r>
-        <w:rPr>
-          <w:lang w:val="en-US"/>
-        </w:rPr>
-        <w:t xml:space="preserve">Game </w:t>
-      </w:r>
-      <w:r>
-        <w:rPr>
-          <w:lang w:val="en-US"/>
-        </w:rPr>
-        <w:t>Setting</w:t>
+        <w:pStyle w:val="Kop3"/>
+        <w:rPr>
+          <w:lang w:val="en-US"/>
+        </w:rPr>
+      </w:pPr>
+      <w:bookmarkStart w:id="6" w:name="_Toc405985301"/>
+      <w:r>
+        <w:rPr>
+          <w:lang w:val="en-US"/>
+        </w:rPr>
+        <w:t>Story</w:t>
       </w:r>
       <w:bookmarkEnd w:id="6"/>
     </w:p>
@@ -2111,20 +2118,110 @@
           <w:lang w:val="en-US"/>
         </w:rPr>
       </w:pPr>
-    </w:p>
-    <w:p>
-      <w:pPr>
-        <w:pStyle w:val="Heading3"/>
-        <w:rPr>
-          <w:lang w:val="en-US"/>
-        </w:rPr>
-      </w:pPr>
-      <w:bookmarkStart w:id="7" w:name="_Toc405985301"/>
-      <w:r>
-        <w:rPr>
-          <w:lang w:val="en-US"/>
-        </w:rPr>
-        <w:t>Story</w:t>
+      <w:r>
+        <w:rPr>
+          <w:lang w:val="en-US"/>
+        </w:rPr>
+        <w:t>At the start of the game the 4 players and their cars are dropped inside an arena somewhere on earth. They will ba</w:t>
+      </w:r>
+      <w:r>
+        <w:rPr>
+          <w:lang w:val="en-US"/>
+        </w:rPr>
+        <w:t>ttle against each other in mini</w:t>
+      </w:r>
+      <w:r>
+        <w:rPr>
+          <w:lang w:val="en-US"/>
+        </w:rPr>
+        <w:t>games. W</w:t>
+      </w:r>
+      <w:r>
+        <w:rPr>
+          <w:lang w:val="en-US"/>
+        </w:rPr>
+        <w:t xml:space="preserve">inning </w:t>
+      </w:r>
+      <w:r>
+        <w:rPr>
+          <w:lang w:val="en-US"/>
+        </w:rPr>
+        <w:t>these mini</w:t>
+      </w:r>
+      <w:r>
+        <w:rPr>
+          <w:lang w:val="en-US"/>
+        </w:rPr>
+        <w:t>games earns y</w:t>
+      </w:r>
+      <w:r>
+        <w:rPr>
+          <w:lang w:val="en-US"/>
+        </w:rPr>
+        <w:t>ou points b</w:t>
+      </w:r>
+      <w:r>
+        <w:rPr>
+          <w:lang w:val="en-US"/>
+        </w:rPr>
+        <w:t>ut there is a catch…</w:t>
+      </w:r>
+      <w:r>
+        <w:rPr>
+          <w:lang w:val="en-US"/>
+        </w:rPr>
+        <w:t xml:space="preserve"> </w:t>
+      </w:r>
+      <w:r>
+        <w:rPr>
+          <w:lang w:val="en-US"/>
+        </w:rPr>
+        <w:t>T</w:t>
+      </w:r>
+      <w:r>
+        <w:rPr>
+          <w:lang w:val="en-US"/>
+        </w:rPr>
+        <w:t>he players must first race to a checkpoint</w:t>
+      </w:r>
+      <w:r>
+        <w:rPr>
+          <w:lang w:val="en-US"/>
+        </w:rPr>
+        <w:t>,</w:t>
+      </w:r>
+      <w:r>
+        <w:rPr>
+          <w:lang w:val="en-US"/>
+        </w:rPr>
+        <w:t xml:space="preserve"> finish last and you might</w:t>
+      </w:r>
+      <w:r>
+        <w:rPr>
+          <w:lang w:val="en-US"/>
+        </w:rPr>
+        <w:t xml:space="preserve"> have a hard time winning the next game.</w:t>
+      </w:r>
+      <w:r>
+        <w:rPr>
+          <w:lang w:val="en-US"/>
+        </w:rPr>
+        <w:t xml:space="preserve"> </w:t>
+      </w:r>
+    </w:p>
+    <w:p>
+      <w:pPr>
+        <w:pStyle w:val="Kop3"/>
+        <w:rPr>
+          <w:lang w:val="en-US"/>
+        </w:rPr>
+      </w:pPr>
+      <w:bookmarkStart w:id="7" w:name="_Toc405985302"/>
+      <w:r>
+        <w:rPr>
+          <w:lang w:val="en-US"/>
+        </w:rPr>
+        <w:t>Characters</w:t>
       </w:r>
       <w:bookmarkEnd w:id="7"/>
     </w:p>
@@ -2138,119 +2235,6 @@
         <w:rPr>
           <w:lang w:val="en-US"/>
         </w:rPr>
-        <w:t>At the start of the game the 4 players and their cars are dropped inside an arena somewhere on earth. They will ba</w:t>
-      </w:r>
-      <w:r>
-        <w:rPr>
-          <w:lang w:val="en-US"/>
-        </w:rPr>
-        <w:t>ttle against each other in mini</w:t>
-      </w:r>
-      <w:r>
-        <w:rPr>
-          <w:lang w:val="en-US"/>
-        </w:rPr>
-        <w:t>games. W</w:t>
-      </w:r>
-      <w:r>
-        <w:rPr>
-          <w:lang w:val="en-US"/>
-        </w:rPr>
-        <w:t xml:space="preserve">inning </w:t>
-      </w:r>
-      <w:r>
-        <w:rPr>
-          <w:lang w:val="en-US"/>
-        </w:rPr>
-        <w:t>these mini</w:t>
-      </w:r>
-      <w:r>
-        <w:rPr>
-          <w:lang w:val="en-US"/>
-        </w:rPr>
-        <w:t>games earns y</w:t>
-      </w:r>
-      <w:r>
-        <w:rPr>
-          <w:lang w:val="en-US"/>
-        </w:rPr>
-        <w:t>ou points b</w:t>
-      </w:r>
-      <w:r>
-        <w:rPr>
-          <w:lang w:val="en-US"/>
-        </w:rPr>
-        <w:t>ut there is a catch…</w:t>
-      </w:r>
-      <w:r>
-        <w:rPr>
-          <w:lang w:val="en-US"/>
-        </w:rPr>
-        <w:t xml:space="preserve"> </w:t>
-      </w:r>
-      <w:r>
-        <w:rPr>
-          <w:lang w:val="en-US"/>
-        </w:rPr>
-        <w:t>T</w:t>
-      </w:r>
-      <w:r>
-        <w:rPr>
-          <w:lang w:val="en-US"/>
-        </w:rPr>
-        <w:t>he players must first race to a checkpoint</w:t>
-      </w:r>
-      <w:r>
-        <w:rPr>
-          <w:lang w:val="en-US"/>
-        </w:rPr>
-        <w:t>,</w:t>
-      </w:r>
-      <w:r>
-        <w:rPr>
-          <w:lang w:val="en-US"/>
-        </w:rPr>
-        <w:t xml:space="preserve"> finish last and you might</w:t>
-      </w:r>
-      <w:r>
-        <w:rPr>
-          <w:lang w:val="en-US"/>
-        </w:rPr>
-        <w:t xml:space="preserve"> have a hard time winning the next game.</w:t>
-      </w:r>
-      <w:r>
-        <w:rPr>
-          <w:lang w:val="en-US"/>
-        </w:rPr>
-        <w:t xml:space="preserve"> </w:t>
-      </w:r>
-    </w:p>
-    <w:p>
-      <w:pPr>
-        <w:pStyle w:val="Heading3"/>
-        <w:rPr>
-          <w:lang w:val="en-US"/>
-        </w:rPr>
-      </w:pPr>
-      <w:bookmarkStart w:id="8" w:name="_Toc405985302"/>
-      <w:r>
-        <w:rPr>
-          <w:lang w:val="en-US"/>
-        </w:rPr>
-        <w:t>Characters</w:t>
-      </w:r>
-      <w:bookmarkEnd w:id="8"/>
-    </w:p>
-    <w:p>
-      <w:pPr>
-        <w:rPr>
-          <w:lang w:val="en-US"/>
-        </w:rPr>
-      </w:pPr>
-      <w:r>
-        <w:rPr>
-          <w:lang w:val="en-US"/>
-        </w:rPr>
         <w:t xml:space="preserve">There aren’t a lot of characters in this game. The game is a 4 player multiplayer so there are 4 different cars available for the players. </w:t>
       </w:r>
       <w:r>
@@ -2286,7 +2270,7 @@
     </w:p>
     <w:p>
       <w:pPr>
-        <w:pStyle w:val="NoSpacing"/>
+        <w:pStyle w:val="Geenafstand"/>
         <w:rPr>
           <w:b/>
           <w:lang w:val="en-US"/>
@@ -2302,7 +2286,7 @@
     </w:p>
     <w:p>
       <w:pPr>
-        <w:pStyle w:val="ListParagraph"/>
+        <w:pStyle w:val="Lijstalinea"/>
         <w:numPr>
           <w:ilvl w:val="0"/>
           <w:numId w:val="3"/>
@@ -2326,7 +2310,7 @@
     </w:p>
     <w:p>
       <w:pPr>
-        <w:pStyle w:val="ListParagraph"/>
+        <w:pStyle w:val="Lijstalinea"/>
         <w:numPr>
           <w:ilvl w:val="0"/>
           <w:numId w:val="3"/>
@@ -2350,7 +2334,7 @@
     </w:p>
     <w:p>
       <w:pPr>
-        <w:pStyle w:val="ListParagraph"/>
+        <w:pStyle w:val="Lijstalinea"/>
         <w:numPr>
           <w:ilvl w:val="0"/>
           <w:numId w:val="3"/>
@@ -2368,7 +2352,7 @@
     </w:p>
     <w:p>
       <w:pPr>
-        <w:pStyle w:val="ListParagraph"/>
+        <w:pStyle w:val="Lijstalinea"/>
         <w:numPr>
           <w:ilvl w:val="0"/>
           <w:numId w:val="3"/>
@@ -2386,7 +2370,7 @@
     </w:p>
     <w:p>
       <w:pPr>
-        <w:pStyle w:val="NoSpacing"/>
+        <w:pStyle w:val="Geenafstand"/>
         <w:rPr>
           <w:b/>
           <w:lang w:val="en-US"/>
@@ -2402,7 +2386,7 @@
     </w:p>
     <w:p>
       <w:pPr>
-        <w:pStyle w:val="ListParagraph"/>
+        <w:pStyle w:val="Lijstalinea"/>
         <w:numPr>
           <w:ilvl w:val="0"/>
           <w:numId w:val="4"/>
@@ -2426,7 +2410,7 @@
     </w:p>
     <w:p>
       <w:pPr>
-        <w:pStyle w:val="ListParagraph"/>
+        <w:pStyle w:val="Lijstalinea"/>
         <w:numPr>
           <w:ilvl w:val="0"/>
           <w:numId w:val="4"/>
@@ -2464,12 +2448,12 @@
     </w:p>
     <w:p>
       <w:pPr>
-        <w:pStyle w:val="Heading2"/>
-        <w:rPr>
-          <w:lang w:val="en-US"/>
-        </w:rPr>
-      </w:pPr>
-      <w:bookmarkStart w:id="9" w:name="_Toc405985303"/>
+        <w:pStyle w:val="Kop2"/>
+        <w:rPr>
+          <w:lang w:val="en-US"/>
+        </w:rPr>
+      </w:pPr>
+      <w:bookmarkStart w:id="8" w:name="_Toc405985303"/>
       <w:r>
         <w:rPr>
           <w:lang w:val="en-US"/>
@@ -2483,6 +2467,22 @@
         </w:rPr>
         <w:t>echanics</w:t>
       </w:r>
+      <w:bookmarkEnd w:id="8"/>
+    </w:p>
+    <w:p>
+      <w:pPr>
+        <w:pStyle w:val="Kop3"/>
+        <w:rPr>
+          <w:lang w:val="en-US"/>
+        </w:rPr>
+      </w:pPr>
+      <w:bookmarkStart w:id="9" w:name="_Toc405985304"/>
+      <w:r>
+        <w:rPr>
+          <w:lang w:val="en-US"/>
+        </w:rPr>
+        <w:t>Gameplay</w:t>
+      </w:r>
       <w:bookmarkEnd w:id="9"/>
     </w:p>
     <w:p>
@@ -2491,146 +2491,135 @@
           <w:lang w:val="en-US"/>
         </w:rPr>
       </w:pPr>
-    </w:p>
-    <w:p>
-      <w:pPr>
-        <w:pStyle w:val="Heading3"/>
-        <w:rPr>
-          <w:lang w:val="en-US"/>
-        </w:rPr>
-      </w:pPr>
-      <w:bookmarkStart w:id="10" w:name="_Toc405985304"/>
-      <w:r>
-        <w:rPr>
-          <w:lang w:val="en-US"/>
-        </w:rPr>
-        <w:t>Gameplay</w:t>
+      <w:r>
+        <w:rPr>
+          <w:lang w:val="en-US"/>
+        </w:rPr>
+        <w:t>Players have a 3</w:t>
+      </w:r>
+      <w:r>
+        <w:rPr>
+          <w:vertAlign w:val="superscript"/>
+          <w:lang w:val="en-US"/>
+        </w:rPr>
+        <w:t>rd</w:t>
+      </w:r>
+      <w:r>
+        <w:rPr>
+          <w:lang w:val="en-US"/>
+        </w:rPr>
+        <w:t xml:space="preserve"> person view of their character and are able to </w:t>
+      </w:r>
+      <w:r>
+        <w:rPr>
+          <w:lang w:val="en-US"/>
+        </w:rPr>
+        <w:t xml:space="preserve">move </w:t>
+      </w:r>
+      <w:r>
+        <w:rPr>
+          <w:lang w:val="en-US"/>
+        </w:rPr>
+        <w:t>it freely inside the arena. While driving towards the checkpoint objects will appear, disappear or move</w:t>
+      </w:r>
+      <w:r>
+        <w:rPr>
+          <w:lang w:val="en-US"/>
+        </w:rPr>
+        <w:t>,</w:t>
+      </w:r>
+      <w:r>
+        <w:rPr>
+          <w:lang w:val="en-US"/>
+        </w:rPr>
+        <w:t xml:space="preserve"> forcing the players to alter their route. At the bottom of the view players can see a mini-map which </w:t>
+      </w:r>
+      <w:r>
+        <w:rPr>
+          <w:lang w:val="en-US"/>
+        </w:rPr>
+        <w:t>they can use to find the location of enemies and other players</w:t>
+      </w:r>
+      <w:r>
+        <w:rPr>
+          <w:lang w:val="en-US"/>
+        </w:rPr>
+        <w:t xml:space="preserve">. </w:t>
+      </w:r>
+      <w:r>
+        <w:rPr>
+          <w:lang w:val="en-US"/>
+        </w:rPr>
+        <w:t xml:space="preserve">                                                                                                              During the race players have no health bar and cannot die, when all players reach the checkpoint the race is over and a minigame will start.</w:t>
+      </w:r>
+      <w:r>
+        <w:rPr>
+          <w:lang w:val="en-US"/>
+        </w:rPr>
+        <w:t xml:space="preserve"> The minigames will be played in the same arena.</w:t>
+      </w:r>
+      <w:r>
+        <w:rPr>
+          <w:lang w:val="en-US"/>
+        </w:rPr>
+        <w:t xml:space="preserve"> Depending on the player’s performance he/she will have a better chance of winning the minigame. At the start of the minigame players will be placed into teams</w:t>
+      </w:r>
+      <w:r>
+        <w:rPr>
+          <w:lang w:val="en-US"/>
+        </w:rPr>
+        <w:t>, the teams</w:t>
+      </w:r>
+      <w:r>
+        <w:rPr>
+          <w:lang w:val="en-US"/>
+        </w:rPr>
+        <w:t xml:space="preserve"> will be visible at the top of the screen. At the end of a minigame all team members of the winning team will receive a point and a new checkpoint r</w:t>
+      </w:r>
+      <w:r>
+        <w:rPr>
+          <w:lang w:val="en-US"/>
+        </w:rPr>
+        <w:t xml:space="preserve">ace will start immediately. </w:t>
+      </w:r>
+      <w:r>
+        <w:rPr>
+          <w:lang w:val="en-US"/>
+        </w:rPr>
+        <w:t xml:space="preserve">The game is very fast paced and will keep challenging players since </w:t>
+      </w:r>
+      <w:r>
+        <w:rPr>
+          <w:lang w:val="en-US"/>
+        </w:rPr>
+        <w:t xml:space="preserve">the </w:t>
+      </w:r>
+      <w:r>
+        <w:rPr>
+          <w:lang w:val="en-US"/>
+        </w:rPr>
+        <w:t xml:space="preserve">arena always changes.  </w:t>
+      </w:r>
+    </w:p>
+    <w:p>
+      <w:pPr>
+        <w:pStyle w:val="Kop3"/>
+        <w:rPr>
+          <w:lang w:val="en-US"/>
+        </w:rPr>
+      </w:pPr>
+      <w:bookmarkStart w:id="10" w:name="_Toc405985305"/>
+      <w:r>
+        <w:rPr>
+          <w:lang w:val="en-US"/>
+        </w:rPr>
+        <w:t>Physics</w:t>
       </w:r>
       <w:bookmarkEnd w:id="10"/>
     </w:p>
     <w:p>
       <w:pPr>
-        <w:rPr>
-          <w:lang w:val="en-US"/>
-        </w:rPr>
-      </w:pPr>
-      <w:r>
-        <w:rPr>
-          <w:lang w:val="en-US"/>
-        </w:rPr>
-        <w:t>Players have a 3</w:t>
-      </w:r>
-      <w:r>
-        <w:rPr>
-          <w:vertAlign w:val="superscript"/>
-          <w:lang w:val="en-US"/>
-        </w:rPr>
-        <w:t>rd</w:t>
-      </w:r>
-      <w:r>
-        <w:rPr>
-          <w:lang w:val="en-US"/>
-        </w:rPr>
-        <w:t xml:space="preserve"> person view of their character and are able to </w:t>
-      </w:r>
-      <w:r>
-        <w:rPr>
-          <w:lang w:val="en-US"/>
-        </w:rPr>
-        <w:t xml:space="preserve">move </w:t>
-      </w:r>
-      <w:r>
-        <w:rPr>
-          <w:lang w:val="en-US"/>
-        </w:rPr>
-        <w:t>it freely inside the arena. While driving towards the checkpoint objects will appear, disappear or move</w:t>
-      </w:r>
-      <w:r>
-        <w:rPr>
-          <w:lang w:val="en-US"/>
-        </w:rPr>
-        <w:t>,</w:t>
-      </w:r>
-      <w:r>
-        <w:rPr>
-          <w:lang w:val="en-US"/>
-        </w:rPr>
-        <w:t xml:space="preserve"> forcing the players to alter their route. At the bottom of the view players can see a mini-map which </w:t>
-      </w:r>
-      <w:r>
-        <w:rPr>
-          <w:lang w:val="en-US"/>
-        </w:rPr>
-        <w:t>they can use to find the location of enemies and other players</w:t>
-      </w:r>
-      <w:r>
-        <w:rPr>
-          <w:lang w:val="en-US"/>
-        </w:rPr>
-        <w:t xml:space="preserve">. </w:t>
-      </w:r>
-      <w:r>
-        <w:rPr>
-          <w:lang w:val="en-US"/>
-        </w:rPr>
-        <w:t xml:space="preserve">                                                                                                              During the race players have no health bar and cannot die, when all players reach the checkpoint the race is over and a minigame will start.</w:t>
-      </w:r>
-      <w:r>
-        <w:rPr>
-          <w:lang w:val="en-US"/>
-        </w:rPr>
-        <w:t xml:space="preserve"> The minigames will be played in the same arena.</w:t>
-      </w:r>
-      <w:r>
-        <w:rPr>
-          <w:lang w:val="en-US"/>
-        </w:rPr>
-        <w:t xml:space="preserve"> Depending on the player’s performance he/she will have a better chance of winning the minigame. At the start of the minigame players will be placed into teams</w:t>
-      </w:r>
-      <w:r>
-        <w:rPr>
-          <w:lang w:val="en-US"/>
-        </w:rPr>
-        <w:t>, the teams</w:t>
-      </w:r>
-      <w:r>
-        <w:rPr>
-          <w:lang w:val="en-US"/>
-        </w:rPr>
-        <w:t xml:space="preserve"> will be visible at the top of the screen. At the end of a minigame all team members of the winning team will receive a point and a new checkpoint r</w:t>
-      </w:r>
-      <w:r>
-        <w:rPr>
-          <w:lang w:val="en-US"/>
-        </w:rPr>
-        <w:t xml:space="preserve">ace will start immediately. </w:t>
-      </w:r>
-      <w:r>
-        <w:rPr>
-          <w:lang w:val="en-US"/>
-        </w:rPr>
-        <w:t xml:space="preserve">The game is very fast paced and will keep challenging players since arena always changes.  </w:t>
-      </w:r>
-    </w:p>
-    <w:p>
-      <w:pPr>
-        <w:pStyle w:val="Heading3"/>
-        <w:rPr>
-          <w:lang w:val="en-US"/>
-        </w:rPr>
-      </w:pPr>
-      <w:bookmarkStart w:id="11" w:name="_Toc405985305"/>
-      <w:r>
-        <w:rPr>
-          <w:lang w:val="en-US"/>
-        </w:rPr>
-        <w:t>Physics</w:t>
-      </w:r>
-      <w:bookmarkEnd w:id="11"/>
-    </w:p>
-    <w:p>
-      <w:pPr>
-        <w:pStyle w:val="ListParagraph"/>
+        <w:pStyle w:val="Lijstalinea"/>
         <w:numPr>
           <w:ilvl w:val="0"/>
           <w:numId w:val="8"/>
@@ -2684,7 +2673,7 @@
     </w:p>
     <w:p>
       <w:pPr>
-        <w:pStyle w:val="ListParagraph"/>
+        <w:pStyle w:val="Lijstalinea"/>
         <w:numPr>
           <w:ilvl w:val="0"/>
           <w:numId w:val="8"/>
@@ -2721,7 +2710,7 @@
     </w:p>
     <w:p>
       <w:pPr>
-        <w:pStyle w:val="ListParagraph"/>
+        <w:pStyle w:val="Lijstalinea"/>
         <w:numPr>
           <w:ilvl w:val="0"/>
           <w:numId w:val="8"/>
@@ -2769,7 +2758,7 @@
     </w:p>
     <w:p>
       <w:pPr>
-        <w:pStyle w:val="ListParagraph"/>
+        <w:pStyle w:val="Lijstalinea"/>
         <w:numPr>
           <w:ilvl w:val="0"/>
           <w:numId w:val="8"/>
@@ -2847,7 +2836,7 @@
     </w:p>
     <w:p>
       <w:pPr>
-        <w:pStyle w:val="ListParagraph"/>
+        <w:pStyle w:val="Lijstalinea"/>
         <w:numPr>
           <w:ilvl w:val="0"/>
           <w:numId w:val="8"/>
@@ -2877,7 +2866,7 @@
     </w:p>
     <w:p>
       <w:pPr>
-        <w:pStyle w:val="ListParagraph"/>
+        <w:pStyle w:val="Lijstalinea"/>
         <w:numPr>
           <w:ilvl w:val="0"/>
           <w:numId w:val="8"/>
@@ -2919,12 +2908,12 @@
     </w:p>
     <w:p>
       <w:pPr>
-        <w:pStyle w:val="Heading3"/>
-        <w:rPr>
-          <w:lang w:val="en-US"/>
-        </w:rPr>
-      </w:pPr>
-      <w:bookmarkStart w:id="12" w:name="_Toc405985306"/>
+        <w:pStyle w:val="Kop3"/>
+        <w:rPr>
+          <w:lang w:val="en-US"/>
+        </w:rPr>
+      </w:pPr>
+      <w:bookmarkStart w:id="11" w:name="_Toc405985306"/>
       <w:r>
         <w:rPr>
           <w:lang w:val="en-US"/>
@@ -2937,11 +2926,11 @@
         </w:rPr>
         <w:t>ntelligence</w:t>
       </w:r>
-      <w:bookmarkEnd w:id="12"/>
-    </w:p>
-    <w:p>
-      <w:pPr>
-        <w:pStyle w:val="NoSpacing"/>
+      <w:bookmarkEnd w:id="11"/>
+    </w:p>
+    <w:p>
+      <w:pPr>
+        <w:pStyle w:val="Geenafstand"/>
         <w:rPr>
           <w:b/>
           <w:lang w:val="en-US"/>
@@ -2988,7 +2977,7 @@
     </w:p>
     <w:p>
       <w:pPr>
-        <w:pStyle w:val="NoSpacing"/>
+        <w:pStyle w:val="Geenafstand"/>
         <w:rPr>
           <w:b/>
           <w:lang w:val="en-US"/>
@@ -3071,7 +3060,7 @@
     </w:p>
     <w:p>
       <w:pPr>
-        <w:pStyle w:val="NoSpacing"/>
+        <w:pStyle w:val="Geenafstand"/>
         <w:rPr>
           <w:lang w:val="en-US"/>
         </w:rPr>
@@ -3143,12 +3132,12 @@
     </w:p>
     <w:p>
       <w:pPr>
-        <w:pStyle w:val="Heading2"/>
-        <w:rPr>
-          <w:lang w:val="en-US"/>
-        </w:rPr>
-      </w:pPr>
-      <w:bookmarkStart w:id="13" w:name="_Toc405985307"/>
+        <w:pStyle w:val="Kop2"/>
+        <w:rPr>
+          <w:lang w:val="en-US"/>
+        </w:rPr>
+      </w:pPr>
+      <w:bookmarkStart w:id="12" w:name="_Toc405985307"/>
       <w:r>
         <w:rPr>
           <w:lang w:val="en-US"/>
@@ -3173,6 +3162,22 @@
         </w:rPr>
         <w:t>lements</w:t>
       </w:r>
+      <w:bookmarkEnd w:id="12"/>
+    </w:p>
+    <w:p>
+      <w:pPr>
+        <w:pStyle w:val="Kop3"/>
+        <w:rPr>
+          <w:lang w:val="en-US"/>
+        </w:rPr>
+      </w:pPr>
+      <w:bookmarkStart w:id="13" w:name="_Toc405985308"/>
+      <w:r>
+        <w:rPr>
+          <w:lang w:val="en-US"/>
+        </w:rPr>
+        <w:t>Level</w:t>
+      </w:r>
       <w:bookmarkEnd w:id="13"/>
     </w:p>
     <w:p>
@@ -3181,253 +3186,230 @@
           <w:lang w:val="en-US"/>
         </w:rPr>
       </w:pPr>
-    </w:p>
-    <w:p>
-      <w:pPr>
-        <w:pStyle w:val="Heading3"/>
-        <w:rPr>
-          <w:lang w:val="en-US"/>
-        </w:rPr>
-      </w:pPr>
-      <w:bookmarkStart w:id="14" w:name="_Toc405985308"/>
-      <w:r>
-        <w:rPr>
-          <w:lang w:val="en-US"/>
-        </w:rPr>
-        <w:t>Level</w:t>
+      <w:r>
+        <w:rPr>
+          <w:lang w:val="en-US"/>
+        </w:rPr>
+        <w:t>This game has just one level, this level consist of an ar</w:t>
+      </w:r>
+      <w:r>
+        <w:rPr>
+          <w:lang w:val="en-US"/>
+        </w:rPr>
+        <w:t>ena in which the players race, b</w:t>
+      </w:r>
+      <w:r>
+        <w:rPr>
+          <w:lang w:val="en-US"/>
+        </w:rPr>
+        <w:t>ut don’t</w:t>
+      </w:r>
+      <w:r>
+        <w:rPr>
+          <w:lang w:val="en-US"/>
+        </w:rPr>
+        <w:t xml:space="preserve"> expect this game to be boring</w:t>
+      </w:r>
+      <w:r>
+        <w:rPr>
+          <w:lang w:val="en-US"/>
+        </w:rPr>
+        <w:t xml:space="preserve">. For every game the arena is randomly generated so players won’t know the layout until the game starts. </w:t>
+      </w:r>
+      <w:r>
+        <w:rPr>
+          <w:lang w:val="en-US"/>
+        </w:rPr>
+        <w:t xml:space="preserve">Even during gameplay things will change forcing you to rethink your strategy. </w:t>
+      </w:r>
+      <w:r>
+        <w:rPr>
+          <w:lang w:val="en-US"/>
+        </w:rPr>
+        <w:t>Elements of the arena will randomly change so players must stay focused in order to win.</w:t>
+      </w:r>
+    </w:p>
+    <w:p>
+      <w:pPr>
+        <w:pStyle w:val="Kop3"/>
+        <w:rPr>
+          <w:lang w:val="en-US"/>
+        </w:rPr>
+      </w:pPr>
+      <w:bookmarkStart w:id="14" w:name="_Toc405985309"/>
+      <w:r>
+        <w:rPr>
+          <w:lang w:val="en-US"/>
+        </w:rPr>
+        <w:t>Minigames</w:t>
       </w:r>
       <w:bookmarkEnd w:id="14"/>
     </w:p>
     <w:p>
       <w:pPr>
-        <w:rPr>
-          <w:lang w:val="en-US"/>
-        </w:rPr>
-      </w:pPr>
-      <w:r>
-        <w:rPr>
-          <w:lang w:val="en-US"/>
-        </w:rPr>
-        <w:t>This game has just one level, this level consist of an ar</w:t>
-      </w:r>
-      <w:r>
-        <w:rPr>
-          <w:lang w:val="en-US"/>
-        </w:rPr>
-        <w:t>ena in which the players race, b</w:t>
-      </w:r>
-      <w:r>
-        <w:rPr>
-          <w:lang w:val="en-US"/>
-        </w:rPr>
-        <w:t>ut don’t</w:t>
-      </w:r>
-      <w:r>
-        <w:rPr>
-          <w:lang w:val="en-US"/>
-        </w:rPr>
-        <w:t xml:space="preserve"> expect this game to be boring</w:t>
-      </w:r>
-      <w:r>
-        <w:rPr>
-          <w:lang w:val="en-US"/>
-        </w:rPr>
-        <w:t xml:space="preserve">. For every game the arena is randomly generated so players won’t know the layout until the game starts. </w:t>
-      </w:r>
-      <w:r>
-        <w:rPr>
-          <w:lang w:val="en-US"/>
-        </w:rPr>
-        <w:t xml:space="preserve">Even during gameplay things will change forcing you to rethink your strategy. </w:t>
-      </w:r>
-      <w:r>
-        <w:rPr>
-          <w:lang w:val="en-US"/>
-        </w:rPr>
-        <w:t>Elements of the arena will randomly change so players must stay focused in order to win.</w:t>
-      </w:r>
-    </w:p>
-    <w:p>
-      <w:pPr>
-        <w:pStyle w:val="Heading3"/>
-        <w:rPr>
-          <w:lang w:val="en-US"/>
-        </w:rPr>
-      </w:pPr>
-      <w:bookmarkStart w:id="15" w:name="_Toc405985309"/>
-      <w:r>
-        <w:rPr>
-          <w:lang w:val="en-US"/>
-        </w:rPr>
-        <w:t>Minigames</w:t>
+        <w:pStyle w:val="Geenafstand"/>
+        <w:rPr>
+          <w:lang w:val="en-US"/>
+        </w:rPr>
+      </w:pPr>
+      <w:r>
+        <w:rPr>
+          <w:lang w:val="en-US"/>
+        </w:rPr>
+        <w:t>Minigames will start after a checkpoint race and currently there are 2 minigames in the game: Tron and invasion.</w:t>
+      </w:r>
+    </w:p>
+    <w:p>
+      <w:pPr>
+        <w:pStyle w:val="Geenafstand"/>
+        <w:rPr>
+          <w:b/>
+          <w:lang w:val="en-US"/>
+        </w:rPr>
+      </w:pPr>
+      <w:r>
+        <w:rPr>
+          <w:b/>
+          <w:lang w:val="en-US"/>
+        </w:rPr>
+        <w:t>Tron:</w:t>
+      </w:r>
+    </w:p>
+    <w:p>
+      <w:pPr>
+        <w:pStyle w:val="Geenafstand"/>
+        <w:rPr>
+          <w:lang w:val="en-US"/>
+        </w:rPr>
+      </w:pPr>
+      <w:r>
+        <w:rPr>
+          <w:lang w:val="en-US"/>
+        </w:rPr>
+        <w:t xml:space="preserve">During the tron minigame players will </w:t>
+      </w:r>
+      <w:r>
+        <w:rPr>
+          <w:lang w:val="en-US"/>
+        </w:rPr>
+        <w:t xml:space="preserve">have a constant forward speed and </w:t>
+      </w:r>
+      <w:r>
+        <w:rPr>
+          <w:lang w:val="en-US"/>
+        </w:rPr>
+        <w:t>create a trail</w:t>
+      </w:r>
+      <w:r>
+        <w:rPr>
+          <w:lang w:val="en-US"/>
+        </w:rPr>
+        <w:t xml:space="preserve"> behind them</w:t>
+      </w:r>
+      <w:r>
+        <w:rPr>
+          <w:lang w:val="en-US"/>
+        </w:rPr>
+        <w:t xml:space="preserve">. Touching a trail (including your own) will kill the player. </w:t>
+      </w:r>
+      <w:r>
+        <w:rPr>
+          <w:lang w:val="en-US"/>
+        </w:rPr>
+        <w:t xml:space="preserve">The objective is </w:t>
+      </w:r>
+      <w:r>
+        <w:rPr>
+          <w:lang w:val="en-US"/>
+        </w:rPr>
+        <w:t>to stay alive</w:t>
+      </w:r>
+      <w:r>
+        <w:rPr>
+          <w:lang w:val="en-US"/>
+        </w:rPr>
+        <w:t xml:space="preserve"> and eliminate the other players. L</w:t>
+      </w:r>
+      <w:r>
+        <w:rPr>
+          <w:lang w:val="en-US"/>
+        </w:rPr>
+        <w:t>ast player alive wins the minigame and receives a point.</w:t>
+      </w:r>
+    </w:p>
+    <w:p>
+      <w:pPr>
+        <w:pStyle w:val="Geenafstand"/>
+        <w:rPr>
+          <w:lang w:val="en-US"/>
+        </w:rPr>
+      </w:pPr>
+    </w:p>
+    <w:p>
+      <w:pPr>
+        <w:pStyle w:val="Geenafstand"/>
+        <w:rPr>
+          <w:b/>
+          <w:lang w:val="en-US"/>
+        </w:rPr>
+      </w:pPr>
+      <w:r>
+        <w:rPr>
+          <w:b/>
+          <w:lang w:val="en-US"/>
+        </w:rPr>
+        <w:t>Invasion:</w:t>
+      </w:r>
+    </w:p>
+    <w:p>
+      <w:pPr>
+        <w:rPr>
+          <w:lang w:val="en-US"/>
+        </w:rPr>
+      </w:pPr>
+      <w:r>
+        <w:rPr>
+          <w:lang w:val="en-US"/>
+        </w:rPr>
+        <w:t>During the invasion minigame zombie cars will spawn and attack the players. These zombies will follow players around as long as they are in range. The objective of this minigame is to kill as many zombies as possible. The player</w:t>
+      </w:r>
+      <w:r>
+        <w:rPr>
+          <w:lang w:val="en-US"/>
+        </w:rPr>
+        <w:t>/team</w:t>
+      </w:r>
+      <w:r>
+        <w:rPr>
+          <w:lang w:val="en-US"/>
+        </w:rPr>
+        <w:t xml:space="preserve"> with the most kills wins the minigame and receives a point</w:t>
+      </w:r>
+      <w:r>
+        <w:rPr>
+          <w:lang w:val="en-US"/>
+        </w:rPr>
+        <w:t>.</w:t>
+      </w:r>
+    </w:p>
+    <w:p>
+      <w:pPr>
+        <w:pStyle w:val="Kop3"/>
+        <w:rPr>
+          <w:lang w:val="en-US"/>
+        </w:rPr>
+      </w:pPr>
+      <w:bookmarkStart w:id="15" w:name="_Toc405985310"/>
+      <w:r>
+        <w:rPr>
+          <w:lang w:val="en-US"/>
+        </w:rPr>
+        <w:t>Art</w:t>
       </w:r>
       <w:bookmarkEnd w:id="15"/>
     </w:p>
     <w:p>
       <w:pPr>
-        <w:pStyle w:val="NoSpacing"/>
-        <w:rPr>
-          <w:lang w:val="en-US"/>
-        </w:rPr>
-      </w:pPr>
-      <w:r>
-        <w:rPr>
-          <w:lang w:val="en-US"/>
-        </w:rPr>
-        <w:t>Minigames will start after a checkpoint race and currently there are 2 minigames in the game: Tron and invasion.</w:t>
-      </w:r>
-    </w:p>
-    <w:p>
-      <w:pPr>
-        <w:pStyle w:val="NoSpacing"/>
-        <w:rPr>
-          <w:b/>
-          <w:lang w:val="en-US"/>
-        </w:rPr>
-      </w:pPr>
-      <w:r>
-        <w:rPr>
-          <w:b/>
-          <w:lang w:val="en-US"/>
-        </w:rPr>
-        <w:t>Tron:</w:t>
-      </w:r>
-    </w:p>
-    <w:p>
-      <w:pPr>
-        <w:pStyle w:val="NoSpacing"/>
-        <w:rPr>
-          <w:lang w:val="en-US"/>
-        </w:rPr>
-      </w:pPr>
-      <w:r>
-        <w:rPr>
-          <w:lang w:val="en-US"/>
-        </w:rPr>
-        <w:t xml:space="preserve">During the tron minigame players will </w:t>
-      </w:r>
-      <w:r>
-        <w:rPr>
-          <w:lang w:val="en-US"/>
-        </w:rPr>
-        <w:t xml:space="preserve">have a constant forward speed and </w:t>
-      </w:r>
-      <w:r>
-        <w:rPr>
-          <w:lang w:val="en-US"/>
-        </w:rPr>
-        <w:t>create a trail</w:t>
-      </w:r>
-      <w:r>
-        <w:rPr>
-          <w:lang w:val="en-US"/>
-        </w:rPr>
-        <w:t xml:space="preserve"> behind them</w:t>
-      </w:r>
-      <w:r>
-        <w:rPr>
-          <w:lang w:val="en-US"/>
-        </w:rPr>
-        <w:t xml:space="preserve">. Touching a trail (including your own) will kill the player. </w:t>
-      </w:r>
-      <w:r>
-        <w:rPr>
-          <w:lang w:val="en-US"/>
-        </w:rPr>
-        <w:t xml:space="preserve">The objective is </w:t>
-      </w:r>
-      <w:r>
-        <w:rPr>
-          <w:lang w:val="en-US"/>
-        </w:rPr>
-        <w:t>to stay alive</w:t>
-      </w:r>
-      <w:r>
-        <w:rPr>
-          <w:lang w:val="en-US"/>
-        </w:rPr>
-        <w:t xml:space="preserve"> and eliminate the other players. L</w:t>
-      </w:r>
-      <w:r>
-        <w:rPr>
-          <w:lang w:val="en-US"/>
-        </w:rPr>
-        <w:t>ast player alive wins the minigame and receives a point.</w:t>
-      </w:r>
-    </w:p>
-    <w:p>
-      <w:pPr>
-        <w:pStyle w:val="NoSpacing"/>
-        <w:rPr>
-          <w:lang w:val="en-US"/>
-        </w:rPr>
-      </w:pPr>
-    </w:p>
-    <w:p>
-      <w:pPr>
-        <w:pStyle w:val="NoSpacing"/>
-        <w:rPr>
-          <w:b/>
-          <w:lang w:val="en-US"/>
-        </w:rPr>
-      </w:pPr>
-      <w:r>
-        <w:rPr>
-          <w:b/>
-          <w:lang w:val="en-US"/>
-        </w:rPr>
-        <w:t>Invasion:</w:t>
-      </w:r>
-    </w:p>
-    <w:p>
-      <w:pPr>
-        <w:rPr>
-          <w:lang w:val="en-US"/>
-        </w:rPr>
-      </w:pPr>
-      <w:r>
-        <w:rPr>
-          <w:lang w:val="en-US"/>
-        </w:rPr>
-        <w:t>During the invasion minigame zombie cars will spawn and attack the players. These zombies will follow players around as long as they are in range. The objective of this minigame is to kill as many zombies as possible. The player</w:t>
-      </w:r>
-      <w:r>
-        <w:rPr>
-          <w:lang w:val="en-US"/>
-        </w:rPr>
-        <w:t>/team</w:t>
-      </w:r>
-      <w:r>
-        <w:rPr>
-          <w:lang w:val="en-US"/>
-        </w:rPr>
-        <w:t xml:space="preserve"> with the most kills wins the minigame and receives a point</w:t>
-      </w:r>
-      <w:r>
-        <w:rPr>
-          <w:lang w:val="en-US"/>
-        </w:rPr>
-        <w:t>.</w:t>
-      </w:r>
-    </w:p>
-    <w:p>
-      <w:pPr>
-        <w:pStyle w:val="Heading3"/>
-        <w:rPr>
-          <w:lang w:val="en-US"/>
-        </w:rPr>
-      </w:pPr>
-      <w:bookmarkStart w:id="16" w:name="_Toc405985310"/>
-      <w:r>
-        <w:rPr>
-          <w:lang w:val="en-US"/>
-        </w:rPr>
-        <w:t>Art</w:t>
-      </w:r>
-      <w:bookmarkEnd w:id="16"/>
-    </w:p>
-    <w:p>
-      <w:pPr>
         <w:rPr>
           <w:lang w:val="en-US"/>
         </w:rPr>
@@ -3484,7 +3466,7 @@
     </w:p>
     <w:p>
       <w:pPr>
-        <w:pStyle w:val="ListParagraph"/>
+        <w:pStyle w:val="Lijstalinea"/>
         <w:numPr>
           <w:ilvl w:val="0"/>
           <w:numId w:val="2"/>
@@ -3502,7 +3484,7 @@
     </w:p>
     <w:p>
       <w:pPr>
-        <w:pStyle w:val="ListParagraph"/>
+        <w:pStyle w:val="Lijstalinea"/>
         <w:numPr>
           <w:ilvl w:val="0"/>
           <w:numId w:val="2"/>
@@ -3520,7 +3502,7 @@
     </w:p>
     <w:p>
       <w:pPr>
-        <w:pStyle w:val="ListParagraph"/>
+        <w:pStyle w:val="Lijstalinea"/>
         <w:numPr>
           <w:ilvl w:val="0"/>
           <w:numId w:val="2"/>
@@ -3550,7 +3532,7 @@
     </w:p>
     <w:p>
       <w:pPr>
-        <w:pStyle w:val="ListParagraph"/>
+        <w:pStyle w:val="Lijstalinea"/>
         <w:numPr>
           <w:ilvl w:val="0"/>
           <w:numId w:val="2"/>
@@ -3588,7 +3570,7 @@
     </w:p>
     <w:p>
       <w:pPr>
-        <w:pStyle w:val="NoSpacing"/>
+        <w:pStyle w:val="Geenafstand"/>
         <w:rPr>
           <w:lang w:val="en-US"/>
         </w:rPr>
@@ -3650,7 +3632,7 @@
     </w:p>
     <w:p>
       <w:pPr>
-        <w:pStyle w:val="NoSpacing"/>
+        <w:pStyle w:val="Geenafstand"/>
         <w:rPr>
           <w:i/>
           <w:sz w:val="20"/>
@@ -3676,7 +3658,7 @@
     </w:p>
     <w:p>
       <w:pPr>
-        <w:pStyle w:val="NoSpacing"/>
+        <w:pStyle w:val="Geenafstand"/>
         <w:rPr>
           <w:i/>
           <w:sz w:val="20"/>
@@ -3713,7 +3695,19 @@
         <w:rPr>
           <w:lang w:val="en-US"/>
         </w:rPr>
-        <w:t xml:space="preserve"> This will give the game a nice twist and catch players of guard. </w:t>
+        <w:t xml:space="preserve"> This will give the game a nice twist and catch players o</w:t>
+      </w:r>
+      <w:r>
+        <w:rPr>
+          <w:lang w:val="en-US"/>
+        </w:rPr>
+        <w:t>f</w:t>
+      </w:r>
+      <w:r>
+        <w:rPr>
+          <w:lang w:val="en-US"/>
+        </w:rPr>
+        <w:t xml:space="preserve">f guard. </w:t>
       </w:r>
     </w:p>
     <w:p>
@@ -3749,78 +3743,80 @@
     </w:p>
     <w:p>
       <w:pPr>
-        <w:pStyle w:val="Heading3"/>
-        <w:rPr>
-          <w:lang w:val="en-US"/>
-        </w:rPr>
-      </w:pPr>
-      <w:bookmarkStart w:id="17" w:name="_Toc405985311"/>
+        <w:pStyle w:val="Kop3"/>
+        <w:rPr>
+          <w:lang w:val="en-US"/>
+        </w:rPr>
+      </w:pPr>
+      <w:bookmarkStart w:id="16" w:name="_Toc405985311"/>
       <w:r>
         <w:rPr>
           <w:lang w:val="en-US"/>
         </w:rPr>
         <w:t>Sound and Music</w:t>
       </w:r>
+      <w:bookmarkEnd w:id="16"/>
+    </w:p>
+    <w:p>
+      <w:pPr>
+        <w:rPr>
+          <w:lang w:val="en-US"/>
+        </w:rPr>
+      </w:pPr>
+      <w:r>
+        <w:rPr>
+          <w:lang w:val="en-US"/>
+        </w:rPr>
+        <w:t>The game takes place</w:t>
+      </w:r>
+      <w:r>
+        <w:rPr>
+          <w:lang w:val="en-US"/>
+        </w:rPr>
+        <w:t xml:space="preserve"> in the desert so the music will</w:t>
+      </w:r>
+      <w:r>
+        <w:rPr>
+          <w:lang w:val="en-US"/>
+        </w:rPr>
+        <w:t xml:space="preserve"> fit this theme. Since t</w:t>
+      </w:r>
+      <w:r>
+        <w:rPr>
+          <w:lang w:val="en-US"/>
+        </w:rPr>
+        <w:t xml:space="preserve">his is a fast racing game </w:t>
+      </w:r>
+      <w:r>
+        <w:rPr>
+          <w:lang w:val="en-US"/>
+        </w:rPr>
+        <w:t xml:space="preserve">fast paced </w:t>
+      </w:r>
+      <w:r>
+        <w:rPr>
+          <w:lang w:val="en-US"/>
+        </w:rPr>
+        <w:t>background music should give the game a nic</w:t>
+      </w:r>
+      <w:r>
+        <w:rPr>
+          <w:lang w:val="en-US"/>
+        </w:rPr>
+        <w:t>e feel. In the game there will</w:t>
+      </w:r>
+      <w:r>
+        <w:rPr>
+          <w:lang w:val="en-US"/>
+        </w:rPr>
+        <w:t xml:space="preserve"> be sound effects for the following event:</w:t>
+      </w:r>
+      <w:bookmarkStart w:id="17" w:name="_GoBack"/>
       <w:bookmarkEnd w:id="17"/>
     </w:p>
     <w:p>
       <w:pPr>
-        <w:rPr>
-          <w:lang w:val="en-US"/>
-        </w:rPr>
-      </w:pPr>
-      <w:r>
-        <w:rPr>
-          <w:lang w:val="en-US"/>
-        </w:rPr>
-        <w:t>The game takes place</w:t>
-      </w:r>
-      <w:r>
-        <w:rPr>
-          <w:lang w:val="en-US"/>
-        </w:rPr>
-        <w:t xml:space="preserve"> in the desert so the music will</w:t>
-      </w:r>
-      <w:r>
-        <w:rPr>
-          <w:lang w:val="en-US"/>
-        </w:rPr>
-        <w:t xml:space="preserve"> fit this theme. Since t</w:t>
-      </w:r>
-      <w:r>
-        <w:rPr>
-          <w:lang w:val="en-US"/>
-        </w:rPr>
-        <w:t xml:space="preserve">his is a fast racing game </w:t>
-      </w:r>
-      <w:r>
-        <w:rPr>
-          <w:lang w:val="en-US"/>
-        </w:rPr>
-        <w:t xml:space="preserve">fast paced </w:t>
-      </w:r>
-      <w:r>
-        <w:rPr>
-          <w:lang w:val="en-US"/>
-        </w:rPr>
-        <w:t>background music should give the game a nic</w:t>
-      </w:r>
-      <w:r>
-        <w:rPr>
-          <w:lang w:val="en-US"/>
-        </w:rPr>
-        <w:t>e feel. In the game there will</w:t>
-      </w:r>
-      <w:r>
-        <w:rPr>
-          <w:lang w:val="en-US"/>
-        </w:rPr>
-        <w:t xml:space="preserve"> be sound effects for the following event:</w:t>
-      </w:r>
-    </w:p>
-    <w:p>
-      <w:pPr>
-        <w:pStyle w:val="ListParagraph"/>
+        <w:pStyle w:val="Lijstalinea"/>
         <w:numPr>
           <w:ilvl w:val="0"/>
           <w:numId w:val="1"/>
@@ -3838,7 +3834,7 @@
     </w:p>
     <w:p>
       <w:pPr>
-        <w:pStyle w:val="ListParagraph"/>
+        <w:pStyle w:val="Lijstalinea"/>
         <w:numPr>
           <w:ilvl w:val="0"/>
           <w:numId w:val="1"/>
@@ -3856,7 +3852,7 @@
     </w:p>
     <w:p>
       <w:pPr>
-        <w:pStyle w:val="ListParagraph"/>
+        <w:pStyle w:val="Lijstalinea"/>
         <w:numPr>
           <w:ilvl w:val="0"/>
           <w:numId w:val="1"/>
@@ -3874,7 +3870,7 @@
     </w:p>
     <w:p>
       <w:pPr>
-        <w:pStyle w:val="ListParagraph"/>
+        <w:pStyle w:val="Lijstalinea"/>
         <w:numPr>
           <w:ilvl w:val="0"/>
           <w:numId w:val="1"/>
@@ -3892,7 +3888,7 @@
     </w:p>
     <w:p>
       <w:pPr>
-        <w:pStyle w:val="ListParagraph"/>
+        <w:pStyle w:val="Lijstalinea"/>
         <w:numPr>
           <w:ilvl w:val="0"/>
           <w:numId w:val="1"/>
@@ -3910,16 +3906,28 @@
     </w:p>
     <w:p>
       <w:pPr>
-        <w:pStyle w:val="NoSpacing"/>
-        <w:rPr>
-          <w:lang w:val="en-US"/>
-        </w:rPr>
-      </w:pPr>
-      <w:r>
-        <w:rPr>
-          <w:lang w:val="en-US"/>
-        </w:rPr>
-        <w:t xml:space="preserve">The sound effects in this game are really important without them the game wouldn’t very interesting to play. One of the most important sound effects is the engine noise, the engine noise gives the player more feedback on what the car is doing.  </w:t>
+        <w:pStyle w:val="Geenafstand"/>
+        <w:rPr>
+          <w:lang w:val="en-US"/>
+        </w:rPr>
+      </w:pPr>
+      <w:r>
+        <w:rPr>
+          <w:lang w:val="en-US"/>
+        </w:rPr>
+        <w:t>The sound effects in this game are really important without them the game wouldn’t</w:t>
+      </w:r>
+      <w:r>
+        <w:rPr>
+          <w:lang w:val="en-US"/>
+        </w:rPr>
+        <w:t xml:space="preserve"> be</w:t>
+      </w:r>
+      <w:r>
+        <w:rPr>
+          <w:lang w:val="en-US"/>
+        </w:rPr>
+        <w:t xml:space="preserve"> very interesting to play. One of the most important sound effects is the engine noise, the engine noise gives the player more feedback on what the car is doing.  </w:t>
       </w:r>
     </w:p>
     <w:p>
@@ -3971,7 +3979,7 @@
     </w:p>
     <w:p>
       <w:pPr>
-        <w:pStyle w:val="Heading2"/>
+        <w:pStyle w:val="Kop2"/>
         <w:rPr>
           <w:lang w:val="en-US"/>
         </w:rPr>
@@ -3988,14 +3996,7 @@
     </w:p>
     <w:p>
       <w:pPr>
-        <w:rPr>
-          <w:lang w:val="en-US"/>
-        </w:rPr>
-      </w:pPr>
-    </w:p>
-    <w:p>
-      <w:pPr>
-        <w:pStyle w:val="Heading3"/>
+        <w:pStyle w:val="Kop3"/>
         <w:rPr>
           <w:lang w:val="en-US"/>
         </w:rPr>
@@ -4036,7 +4037,7 @@
     </w:p>
     <w:p>
       <w:pPr>
-        <w:pStyle w:val="ListParagraph"/>
+        <w:pStyle w:val="Lijstalinea"/>
         <w:numPr>
           <w:ilvl w:val="0"/>
           <w:numId w:val="6"/>
@@ -4060,7 +4061,7 @@
     </w:p>
     <w:p>
       <w:pPr>
-        <w:pStyle w:val="ListParagraph"/>
+        <w:pStyle w:val="Lijstalinea"/>
         <w:numPr>
           <w:ilvl w:val="0"/>
           <w:numId w:val="6"/>
@@ -4090,7 +4091,7 @@
     </w:p>
     <w:p>
       <w:pPr>
-        <w:pStyle w:val="ListParagraph"/>
+        <w:pStyle w:val="Lijstalinea"/>
         <w:numPr>
           <w:ilvl w:val="0"/>
           <w:numId w:val="6"/>
@@ -4139,7 +4140,7 @@
     </w:p>
     <w:p>
       <w:pPr>
-        <w:pStyle w:val="Heading3"/>
+        <w:pStyle w:val="Kop3"/>
         <w:rPr>
           <w:lang w:val="en-US"/>
         </w:rPr>
@@ -4168,7 +4169,7 @@
     </w:p>
     <w:p>
       <w:pPr>
-        <w:pStyle w:val="ListParagraph"/>
+        <w:pStyle w:val="Lijstalinea"/>
         <w:numPr>
           <w:ilvl w:val="0"/>
           <w:numId w:val="5"/>
@@ -4186,7 +4187,7 @@
     </w:p>
     <w:p>
       <w:pPr>
-        <w:pStyle w:val="ListParagraph"/>
+        <w:pStyle w:val="Lijstalinea"/>
         <w:numPr>
           <w:ilvl w:val="0"/>
           <w:numId w:val="5"/>
@@ -4210,7 +4211,7 @@
     </w:p>
     <w:p>
       <w:pPr>
-        <w:pStyle w:val="ListParagraph"/>
+        <w:pStyle w:val="Lijstalinea"/>
         <w:numPr>
           <w:ilvl w:val="0"/>
           <w:numId w:val="5"/>
@@ -4228,7 +4229,7 @@
     </w:p>
     <w:p>
       <w:pPr>
-        <w:pStyle w:val="ListParagraph"/>
+        <w:pStyle w:val="Lijstalinea"/>
         <w:numPr>
           <w:ilvl w:val="0"/>
           <w:numId w:val="5"/>
@@ -4246,7 +4247,7 @@
     </w:p>
     <w:p>
       <w:pPr>
-        <w:pStyle w:val="ListParagraph"/>
+        <w:pStyle w:val="Lijstalinea"/>
         <w:numPr>
           <w:ilvl w:val="0"/>
           <w:numId w:val="5"/>
@@ -4264,7 +4265,7 @@
     </w:p>
     <w:p>
       <w:pPr>
-        <w:pStyle w:val="ListParagraph"/>
+        <w:pStyle w:val="Lijstalinea"/>
         <w:numPr>
           <w:ilvl w:val="0"/>
           <w:numId w:val="5"/>
@@ -4288,7 +4289,7 @@
     </w:p>
     <w:p>
       <w:pPr>
-        <w:pStyle w:val="ListParagraph"/>
+        <w:pStyle w:val="Lijstalinea"/>
         <w:numPr>
           <w:ilvl w:val="0"/>
           <w:numId w:val="5"/>
@@ -4313,7 +4314,7 @@
     </w:p>
     <w:p>
       <w:pPr>
-        <w:pStyle w:val="Heading2"/>
+        <w:pStyle w:val="Kop2"/>
         <w:rPr>
           <w:lang w:val="en-US"/>
         </w:rPr>
@@ -4335,14 +4336,7 @@
     </w:p>
     <w:p>
       <w:pPr>
-        <w:rPr>
-          <w:lang w:val="en-US"/>
-        </w:rPr>
-      </w:pPr>
-    </w:p>
-    <w:p>
-      <w:pPr>
-        <w:pStyle w:val="Heading3"/>
+        <w:pStyle w:val="Kop3"/>
         <w:rPr>
           <w:lang w:val="en-US"/>
         </w:rPr>
@@ -4508,7 +4502,7 @@
     </w:p>
     <w:p>
       <w:pPr>
-        <w:pStyle w:val="Heading3"/>
+        <w:pStyle w:val="Kop3"/>
         <w:rPr>
           <w:lang w:val="en-US"/>
         </w:rPr>
@@ -4586,7 +4580,7 @@
     </w:p>
     <w:p>
       <w:pPr>
-        <w:pStyle w:val="Heading3"/>
+        <w:pStyle w:val="Kop3"/>
         <w:rPr>
           <w:lang w:val="en-US"/>
         </w:rPr>
@@ -4596,48 +4590,48 @@
         <w:rPr>
           <w:lang w:val="en-US"/>
         </w:rPr>
+        <w:t>Could</w:t>
+      </w:r>
+      <w:r>
+        <w:rPr>
+          <w:lang w:val="en-US"/>
+        </w:rPr>
+        <w:t xml:space="preserve"> be done</w:t>
+      </w:r>
+      <w:bookmarkEnd w:id="24"/>
+    </w:p>
+    <w:p>
+      <w:pPr>
+        <w:rPr>
+          <w:lang w:val="en-US"/>
+        </w:rPr>
+      </w:pPr>
+      <w:r>
+        <w:rPr>
+          <w:lang w:val="en-US"/>
+        </w:rPr>
+        <w:t>Having more minigames would obviously make the game more fun to play so if everything goes well we will create more minigames.</w:t>
+      </w:r>
+      <w:r>
+        <w:rPr>
+          <w:lang w:val="en-US"/>
+        </w:rPr>
+        <w:t xml:space="preserve"> </w:t>
+      </w:r>
+    </w:p>
+    <w:p>
+      <w:pPr>
+        <w:pStyle w:val="Kop3"/>
+        <w:rPr>
+          <w:lang w:val="en-US"/>
+        </w:rPr>
+      </w:pPr>
+      <w:bookmarkStart w:id="25" w:name="_Toc405985319"/>
+      <w:r>
+        <w:rPr>
+          <w:lang w:val="en-US"/>
+        </w:rPr>
         <w:lastRenderedPageBreak/>
-        <w:t>Could</w:t>
-      </w:r>
-      <w:r>
-        <w:rPr>
-          <w:lang w:val="en-US"/>
-        </w:rPr>
-        <w:t xml:space="preserve"> be done</w:t>
-      </w:r>
-      <w:bookmarkEnd w:id="24"/>
-    </w:p>
-    <w:p>
-      <w:pPr>
-        <w:rPr>
-          <w:lang w:val="en-US"/>
-        </w:rPr>
-      </w:pPr>
-      <w:r>
-        <w:rPr>
-          <w:lang w:val="en-US"/>
-        </w:rPr>
-        <w:t>Having more minigames would obviously make the game more fun to play so if everything goes well we will create more minigames.</w:t>
-      </w:r>
-      <w:r>
-        <w:rPr>
-          <w:lang w:val="en-US"/>
-        </w:rPr>
-        <w:t xml:space="preserve"> </w:t>
-      </w:r>
-    </w:p>
-    <w:p>
-      <w:pPr>
-        <w:pStyle w:val="Heading3"/>
-        <w:rPr>
-          <w:lang w:val="en-US"/>
-        </w:rPr>
-      </w:pPr>
-      <w:bookmarkStart w:id="25" w:name="_Toc405985319"/>
-      <w:r>
-        <w:rPr>
-          <w:lang w:val="en-US"/>
-        </w:rPr>
         <w:t>Won’t</w:t>
       </w:r>
       <w:r>
@@ -5852,15 +5846,15 @@
     <w:lsdException w:name="Bibliography" w:uiPriority="37"/>
     <w:lsdException w:name="TOC Heading" w:uiPriority="39" w:qFormat="1"/>
   </w:latentStyles>
-  <w:style w:type="paragraph" w:default="1" w:styleId="Normal">
+  <w:style w:type="paragraph" w:default="1" w:styleId="Standaard">
     <w:name w:val="Normal"/>
     <w:qFormat/>
   </w:style>
-  <w:style w:type="paragraph" w:styleId="Heading1">
+  <w:style w:type="paragraph" w:styleId="Kop1">
     <w:name w:val="heading 1"/>
-    <w:basedOn w:val="Normal"/>
-    <w:next w:val="Normal"/>
-    <w:link w:val="Heading1Char"/>
+    <w:basedOn w:val="Standaard"/>
+    <w:next w:val="Standaard"/>
+    <w:link w:val="Kop1Char"/>
     <w:uiPriority w:val="9"/>
     <w:qFormat/>
     <w:rsid w:val="00F65FDF"/>
@@ -5879,11 +5873,11 @@
       <w:szCs w:val="28"/>
     </w:rPr>
   </w:style>
-  <w:style w:type="paragraph" w:styleId="Heading2">
+  <w:style w:type="paragraph" w:styleId="Kop2">
     <w:name w:val="heading 2"/>
-    <w:basedOn w:val="Normal"/>
-    <w:next w:val="Normal"/>
-    <w:link w:val="Heading2Char"/>
+    <w:basedOn w:val="Standaard"/>
+    <w:next w:val="Standaard"/>
+    <w:link w:val="Kop2Char"/>
     <w:uiPriority w:val="9"/>
     <w:unhideWhenUsed/>
     <w:qFormat/>
@@ -5903,11 +5897,11 @@
       <w:szCs w:val="26"/>
     </w:rPr>
   </w:style>
-  <w:style w:type="paragraph" w:styleId="Heading3">
+  <w:style w:type="paragraph" w:styleId="Kop3">
     <w:name w:val="heading 3"/>
-    <w:basedOn w:val="Normal"/>
-    <w:next w:val="Normal"/>
-    <w:link w:val="Heading3Char"/>
+    <w:basedOn w:val="Standaard"/>
+    <w:next w:val="Standaard"/>
+    <w:link w:val="Kop3Char"/>
     <w:uiPriority w:val="9"/>
     <w:unhideWhenUsed/>
     <w:qFormat/>
@@ -5925,13 +5919,13 @@
       <w:color w:val="4F81BD" w:themeColor="accent1"/>
     </w:rPr>
   </w:style>
-  <w:style w:type="character" w:default="1" w:styleId="DefaultParagraphFont">
+  <w:style w:type="character" w:default="1" w:styleId="Standaardalinea-lettertype">
     <w:name w:val="Default Paragraph Font"/>
     <w:uiPriority w:val="1"/>
     <w:semiHidden/>
     <w:unhideWhenUsed/>
   </w:style>
-  <w:style w:type="table" w:default="1" w:styleId="TableNormal">
+  <w:style w:type="table" w:default="1" w:styleId="Standaardtabel">
     <w:name w:val="Normal Table"/>
     <w:uiPriority w:val="99"/>
     <w:semiHidden/>
@@ -5946,16 +5940,16 @@
       </w:tblCellMar>
     </w:tblPr>
   </w:style>
-  <w:style w:type="numbering" w:default="1" w:styleId="NoList">
+  <w:style w:type="numbering" w:default="1" w:styleId="Geenlijst">
     <w:name w:val="No List"/>
     <w:uiPriority w:val="99"/>
     <w:semiHidden/>
     <w:unhideWhenUsed/>
   </w:style>
-  <w:style w:type="character" w:customStyle="1" w:styleId="Heading2Char">
-    <w:name w:val="Heading 2 Char"/>
-    <w:basedOn w:val="DefaultParagraphFont"/>
-    <w:link w:val="Heading2"/>
+  <w:style w:type="character" w:customStyle="1" w:styleId="Kop2Char">
+    <w:name w:val="Kop 2 Char"/>
+    <w:basedOn w:val="Standaardalinea-lettertype"/>
+    <w:link w:val="Kop2"/>
     <w:uiPriority w:val="9"/>
     <w:rsid w:val="00F65FDF"/>
     <w:rPr>
@@ -5967,10 +5961,10 @@
       <w:szCs w:val="26"/>
     </w:rPr>
   </w:style>
-  <w:style w:type="character" w:customStyle="1" w:styleId="Heading1Char">
-    <w:name w:val="Heading 1 Char"/>
-    <w:basedOn w:val="DefaultParagraphFont"/>
-    <w:link w:val="Heading1"/>
+  <w:style w:type="character" w:customStyle="1" w:styleId="Kop1Char">
+    <w:name w:val="Kop 1 Char"/>
+    <w:basedOn w:val="Standaardalinea-lettertype"/>
+    <w:link w:val="Kop1"/>
     <w:uiPriority w:val="9"/>
     <w:rsid w:val="00F65FDF"/>
     <w:rPr>
@@ -5982,10 +5976,10 @@
       <w:szCs w:val="28"/>
     </w:rPr>
   </w:style>
-  <w:style w:type="paragraph" w:styleId="TOCHeading">
+  <w:style w:type="paragraph" w:styleId="Kopvaninhoudsopgave">
     <w:name w:val="TOC Heading"/>
-    <w:basedOn w:val="Heading1"/>
-    <w:next w:val="Normal"/>
+    <w:basedOn w:val="Kop1"/>
+    <w:next w:val="Standaard"/>
     <w:uiPriority w:val="39"/>
     <w:semiHidden/>
     <w:unhideWhenUsed/>
@@ -5998,10 +5992,10 @@
       <w:lang w:val="en-US" w:eastAsia="ja-JP"/>
     </w:rPr>
   </w:style>
-  <w:style w:type="paragraph" w:styleId="TOC1">
+  <w:style w:type="paragraph" w:styleId="Inhopg1">
     <w:name w:val="toc 1"/>
-    <w:basedOn w:val="Normal"/>
-    <w:next w:val="Normal"/>
+    <w:basedOn w:val="Standaard"/>
+    <w:next w:val="Standaard"/>
     <w:autoRedefine/>
     <w:uiPriority w:val="39"/>
     <w:unhideWhenUsed/>
@@ -6012,7 +6006,7 @@
   </w:style>
   <w:style w:type="character" w:styleId="Hyperlink">
     <w:name w:val="Hyperlink"/>
-    <w:basedOn w:val="DefaultParagraphFont"/>
+    <w:basedOn w:val="Standaardalinea-lettertype"/>
     <w:uiPriority w:val="99"/>
     <w:unhideWhenUsed/>
     <w:rsid w:val="00F65FDF"/>
@@ -6021,10 +6015,10 @@
       <w:u w:val="single"/>
     </w:rPr>
   </w:style>
-  <w:style w:type="paragraph" w:styleId="BalloonText">
+  <w:style w:type="paragraph" w:styleId="Ballontekst">
     <w:name w:val="Balloon Text"/>
-    <w:basedOn w:val="Normal"/>
-    <w:link w:val="BalloonTextChar"/>
+    <w:basedOn w:val="Standaard"/>
+    <w:link w:val="BallontekstChar"/>
     <w:uiPriority w:val="99"/>
     <w:semiHidden/>
     <w:unhideWhenUsed/>
@@ -6038,10 +6032,10 @@
       <w:szCs w:val="16"/>
     </w:rPr>
   </w:style>
-  <w:style w:type="character" w:customStyle="1" w:styleId="BalloonTextChar">
-    <w:name w:val="Balloon Text Char"/>
-    <w:basedOn w:val="DefaultParagraphFont"/>
-    <w:link w:val="BalloonText"/>
+  <w:style w:type="character" w:customStyle="1" w:styleId="BallontekstChar">
+    <w:name w:val="Ballontekst Char"/>
+    <w:basedOn w:val="Standaardalinea-lettertype"/>
+    <w:link w:val="Ballontekst"/>
     <w:uiPriority w:val="99"/>
     <w:semiHidden/>
     <w:rsid w:val="00F65FDF"/>
@@ -6051,10 +6045,10 @@
       <w:szCs w:val="16"/>
     </w:rPr>
   </w:style>
-  <w:style w:type="paragraph" w:styleId="TOC2">
+  <w:style w:type="paragraph" w:styleId="Inhopg2">
     <w:name w:val="toc 2"/>
-    <w:basedOn w:val="Normal"/>
-    <w:next w:val="Normal"/>
+    <w:basedOn w:val="Standaard"/>
+    <w:next w:val="Standaard"/>
     <w:autoRedefine/>
     <w:uiPriority w:val="39"/>
     <w:unhideWhenUsed/>
@@ -6064,10 +6058,10 @@
       <w:ind w:left="220"/>
     </w:pPr>
   </w:style>
-  <w:style w:type="character" w:customStyle="1" w:styleId="Heading3Char">
-    <w:name w:val="Heading 3 Char"/>
-    <w:basedOn w:val="DefaultParagraphFont"/>
-    <w:link w:val="Heading3"/>
+  <w:style w:type="character" w:customStyle="1" w:styleId="Kop3Char">
+    <w:name w:val="Kop 3 Char"/>
+    <w:basedOn w:val="Standaardalinea-lettertype"/>
+    <w:link w:val="Kop3"/>
     <w:uiPriority w:val="9"/>
     <w:rsid w:val="00A6035D"/>
     <w:rPr>
@@ -6077,10 +6071,10 @@
       <w:color w:val="4F81BD" w:themeColor="accent1"/>
     </w:rPr>
   </w:style>
-  <w:style w:type="paragraph" w:styleId="TOC3">
+  <w:style w:type="paragraph" w:styleId="Inhopg3">
     <w:name w:val="toc 3"/>
-    <w:basedOn w:val="Normal"/>
-    <w:next w:val="Normal"/>
+    <w:basedOn w:val="Standaard"/>
+    <w:next w:val="Standaard"/>
     <w:autoRedefine/>
     <w:uiPriority w:val="39"/>
     <w:unhideWhenUsed/>
@@ -6090,9 +6084,9 @@
       <w:ind w:left="440"/>
     </w:pPr>
   </w:style>
-  <w:style w:type="paragraph" w:styleId="ListParagraph">
+  <w:style w:type="paragraph" w:styleId="Lijstalinea">
     <w:name w:val="List Paragraph"/>
-    <w:basedOn w:val="Normal"/>
+    <w:basedOn w:val="Standaard"/>
     <w:uiPriority w:val="34"/>
     <w:qFormat/>
     <w:rsid w:val="00590899"/>
@@ -6101,7 +6095,7 @@
       <w:contextualSpacing/>
     </w:pPr>
   </w:style>
-  <w:style w:type="paragraph" w:styleId="NoSpacing">
+  <w:style w:type="paragraph" w:styleId="Geenafstand">
     <w:name w:val="No Spacing"/>
     <w:uiPriority w:val="1"/>
     <w:qFormat/>
@@ -6110,10 +6104,10 @@
       <w:spacing w:after="0" w:line="240" w:lineRule="auto"/>
     </w:pPr>
   </w:style>
-  <w:style w:type="paragraph" w:styleId="Header">
+  <w:style w:type="paragraph" w:styleId="Koptekst">
     <w:name w:val="header"/>
-    <w:basedOn w:val="Normal"/>
-    <w:link w:val="HeaderChar"/>
+    <w:basedOn w:val="Standaard"/>
+    <w:link w:val="KoptekstChar"/>
     <w:uiPriority w:val="99"/>
     <w:unhideWhenUsed/>
     <w:rsid w:val="007966DD"/>
@@ -6125,17 +6119,17 @@
       <w:spacing w:after="0" w:line="240" w:lineRule="auto"/>
     </w:pPr>
   </w:style>
-  <w:style w:type="character" w:customStyle="1" w:styleId="HeaderChar">
-    <w:name w:val="Header Char"/>
-    <w:basedOn w:val="DefaultParagraphFont"/>
-    <w:link w:val="Header"/>
+  <w:style w:type="character" w:customStyle="1" w:styleId="KoptekstChar">
+    <w:name w:val="Koptekst Char"/>
+    <w:basedOn w:val="Standaardalinea-lettertype"/>
+    <w:link w:val="Koptekst"/>
     <w:uiPriority w:val="99"/>
     <w:rsid w:val="007966DD"/>
   </w:style>
-  <w:style w:type="paragraph" w:styleId="Footer">
+  <w:style w:type="paragraph" w:styleId="Voettekst">
     <w:name w:val="footer"/>
-    <w:basedOn w:val="Normal"/>
-    <w:link w:val="FooterChar"/>
+    <w:basedOn w:val="Standaard"/>
+    <w:link w:val="VoettekstChar"/>
     <w:uiPriority w:val="99"/>
     <w:unhideWhenUsed/>
     <w:rsid w:val="007966DD"/>
@@ -6147,10 +6141,10 @@
       <w:spacing w:after="0" w:line="240" w:lineRule="auto"/>
     </w:pPr>
   </w:style>
-  <w:style w:type="character" w:customStyle="1" w:styleId="FooterChar">
-    <w:name w:val="Footer Char"/>
-    <w:basedOn w:val="DefaultParagraphFont"/>
-    <w:link w:val="Footer"/>
+  <w:style w:type="character" w:customStyle="1" w:styleId="VoettekstChar">
+    <w:name w:val="Voettekst Char"/>
+    <w:basedOn w:val="Standaardalinea-lettertype"/>
+    <w:link w:val="Voettekst"/>
     <w:uiPriority w:val="99"/>
     <w:rsid w:val="007966DD"/>
   </w:style>
@@ -6313,15 +6307,15 @@
     <w:lsdException w:name="Bibliography" w:uiPriority="37"/>
     <w:lsdException w:name="TOC Heading" w:uiPriority="39" w:qFormat="1"/>
   </w:latentStyles>
-  <w:style w:type="paragraph" w:default="1" w:styleId="Normal">
+  <w:style w:type="paragraph" w:default="1" w:styleId="Standaard">
     <w:name w:val="Normal"/>
     <w:qFormat/>
   </w:style>
-  <w:style w:type="paragraph" w:styleId="Heading1">
+  <w:style w:type="paragraph" w:styleId="Kop1">
     <w:name w:val="heading 1"/>
-    <w:basedOn w:val="Normal"/>
-    <w:next w:val="Normal"/>
-    <w:link w:val="Heading1Char"/>
+    <w:basedOn w:val="Standaard"/>
+    <w:next w:val="Standaard"/>
+    <w:link w:val="Kop1Char"/>
     <w:uiPriority w:val="9"/>
     <w:qFormat/>
     <w:rsid w:val="00F65FDF"/>
@@ -6340,11 +6334,11 @@
       <w:szCs w:val="28"/>
     </w:rPr>
   </w:style>
-  <w:style w:type="paragraph" w:styleId="Heading2">
+  <w:style w:type="paragraph" w:styleId="Kop2">
     <w:name w:val="heading 2"/>
-    <w:basedOn w:val="Normal"/>
-    <w:next w:val="Normal"/>
-    <w:link w:val="Heading2Char"/>
+    <w:basedOn w:val="Standaard"/>
+    <w:next w:val="Standaard"/>
+    <w:link w:val="Kop2Char"/>
     <w:uiPriority w:val="9"/>
     <w:unhideWhenUsed/>
     <w:qFormat/>
@@ -6364,11 +6358,11 @@
       <w:szCs w:val="26"/>
     </w:rPr>
   </w:style>
-  <w:style w:type="paragraph" w:styleId="Heading3">
+  <w:style w:type="paragraph" w:styleId="Kop3">
     <w:name w:val="heading 3"/>
-    <w:basedOn w:val="Normal"/>
-    <w:next w:val="Normal"/>
-    <w:link w:val="Heading3Char"/>
+    <w:basedOn w:val="Standaard"/>
+    <w:next w:val="Standaard"/>
+    <w:link w:val="Kop3Char"/>
     <w:uiPriority w:val="9"/>
     <w:unhideWhenUsed/>
     <w:qFormat/>
@@ -6386,13 +6380,13 @@
       <w:color w:val="4F81BD" w:themeColor="accent1"/>
     </w:rPr>
   </w:style>
-  <w:style w:type="character" w:default="1" w:styleId="DefaultParagraphFont">
+  <w:style w:type="character" w:default="1" w:styleId="Standaardalinea-lettertype">
     <w:name w:val="Default Paragraph Font"/>
     <w:uiPriority w:val="1"/>
     <w:semiHidden/>
     <w:unhideWhenUsed/>
   </w:style>
-  <w:style w:type="table" w:default="1" w:styleId="TableNormal">
+  <w:style w:type="table" w:default="1" w:styleId="Standaardtabel">
     <w:name w:val="Normal Table"/>
     <w:uiPriority w:val="99"/>
     <w:semiHidden/>
@@ -6407,16 +6401,16 @@
       </w:tblCellMar>
     </w:tblPr>
   </w:style>
-  <w:style w:type="numbering" w:default="1" w:styleId="NoList">
+  <w:style w:type="numbering" w:default="1" w:styleId="Geenlijst">
     <w:name w:val="No List"/>
     <w:uiPriority w:val="99"/>
     <w:semiHidden/>
     <w:unhideWhenUsed/>
   </w:style>
-  <w:style w:type="character" w:customStyle="1" w:styleId="Heading2Char">
-    <w:name w:val="Heading 2 Char"/>
-    <w:basedOn w:val="DefaultParagraphFont"/>
-    <w:link w:val="Heading2"/>
+  <w:style w:type="character" w:customStyle="1" w:styleId="Kop2Char">
+    <w:name w:val="Kop 2 Char"/>
+    <w:basedOn w:val="Standaardalinea-lettertype"/>
+    <w:link w:val="Kop2"/>
     <w:uiPriority w:val="9"/>
     <w:rsid w:val="00F65FDF"/>
     <w:rPr>
@@ -6428,10 +6422,10 @@
       <w:szCs w:val="26"/>
     </w:rPr>
   </w:style>
-  <w:style w:type="character" w:customStyle="1" w:styleId="Heading1Char">
-    <w:name w:val="Heading 1 Char"/>
-    <w:basedOn w:val="DefaultParagraphFont"/>
-    <w:link w:val="Heading1"/>
+  <w:style w:type="character" w:customStyle="1" w:styleId="Kop1Char">
+    <w:name w:val="Kop 1 Char"/>
+    <w:basedOn w:val="Standaardalinea-lettertype"/>
+    <w:link w:val="Kop1"/>
     <w:uiPriority w:val="9"/>
     <w:rsid w:val="00F65FDF"/>
     <w:rPr>
@@ -6443,10 +6437,10 @@
       <w:szCs w:val="28"/>
     </w:rPr>
   </w:style>
-  <w:style w:type="paragraph" w:styleId="TOCHeading">
+  <w:style w:type="paragraph" w:styleId="Kopvaninhoudsopgave">
     <w:name w:val="TOC Heading"/>
-    <w:basedOn w:val="Heading1"/>
-    <w:next w:val="Normal"/>
+    <w:basedOn w:val="Kop1"/>
+    <w:next w:val="Standaard"/>
     <w:uiPriority w:val="39"/>
     <w:semiHidden/>
     <w:unhideWhenUsed/>
@@ -6459,10 +6453,10 @@
       <w:lang w:val="en-US" w:eastAsia="ja-JP"/>
     </w:rPr>
   </w:style>
-  <w:style w:type="paragraph" w:styleId="TOC1">
+  <w:style w:type="paragraph" w:styleId="Inhopg1">
     <w:name w:val="toc 1"/>
-    <w:basedOn w:val="Normal"/>
-    <w:next w:val="Normal"/>
+    <w:basedOn w:val="Standaard"/>
+    <w:next w:val="Standaard"/>
     <w:autoRedefine/>
     <w:uiPriority w:val="39"/>
     <w:unhideWhenUsed/>
@@ -6473,7 +6467,7 @@
   </w:style>
   <w:style w:type="character" w:styleId="Hyperlink">
     <w:name w:val="Hyperlink"/>
-    <w:basedOn w:val="DefaultParagraphFont"/>
+    <w:basedOn w:val="Standaardalinea-lettertype"/>
     <w:uiPriority w:val="99"/>
     <w:unhideWhenUsed/>
     <w:rsid w:val="00F65FDF"/>
@@ -6482,10 +6476,10 @@
       <w:u w:val="single"/>
     </w:rPr>
   </w:style>
-  <w:style w:type="paragraph" w:styleId="BalloonText">
+  <w:style w:type="paragraph" w:styleId="Ballontekst">
     <w:name w:val="Balloon Text"/>
-    <w:basedOn w:val="Normal"/>
-    <w:link w:val="BalloonTextChar"/>
+    <w:basedOn w:val="Standaard"/>
+    <w:link w:val="BallontekstChar"/>
     <w:uiPriority w:val="99"/>
     <w:semiHidden/>
     <w:unhideWhenUsed/>
@@ -6499,10 +6493,10 @@
       <w:szCs w:val="16"/>
     </w:rPr>
   </w:style>
-  <w:style w:type="character" w:customStyle="1" w:styleId="BalloonTextChar">
-    <w:name w:val="Balloon Text Char"/>
-    <w:basedOn w:val="DefaultParagraphFont"/>
-    <w:link w:val="BalloonText"/>
+  <w:style w:type="character" w:customStyle="1" w:styleId="BallontekstChar">
+    <w:name w:val="Ballontekst Char"/>
+    <w:basedOn w:val="Standaardalinea-lettertype"/>
+    <w:link w:val="Ballontekst"/>
     <w:uiPriority w:val="99"/>
     <w:semiHidden/>
     <w:rsid w:val="00F65FDF"/>
@@ -6512,10 +6506,10 @@
       <w:szCs w:val="16"/>
     </w:rPr>
   </w:style>
-  <w:style w:type="paragraph" w:styleId="TOC2">
+  <w:style w:type="paragraph" w:styleId="Inhopg2">
     <w:name w:val="toc 2"/>
-    <w:basedOn w:val="Normal"/>
-    <w:next w:val="Normal"/>
+    <w:basedOn w:val="Standaard"/>
+    <w:next w:val="Standaard"/>
     <w:autoRedefine/>
     <w:uiPriority w:val="39"/>
     <w:unhideWhenUsed/>
@@ -6525,10 +6519,10 @@
       <w:ind w:left="220"/>
     </w:pPr>
   </w:style>
-  <w:style w:type="character" w:customStyle="1" w:styleId="Heading3Char">
-    <w:name w:val="Heading 3 Char"/>
-    <w:basedOn w:val="DefaultParagraphFont"/>
-    <w:link w:val="Heading3"/>
+  <w:style w:type="character" w:customStyle="1" w:styleId="Kop3Char">
+    <w:name w:val="Kop 3 Char"/>
+    <w:basedOn w:val="Standaardalinea-lettertype"/>
+    <w:link w:val="Kop3"/>
     <w:uiPriority w:val="9"/>
     <w:rsid w:val="00A6035D"/>
     <w:rPr>
@@ -6538,10 +6532,10 @@
       <w:color w:val="4F81BD" w:themeColor="accent1"/>
     </w:rPr>
   </w:style>
-  <w:style w:type="paragraph" w:styleId="TOC3">
+  <w:style w:type="paragraph" w:styleId="Inhopg3">
     <w:name w:val="toc 3"/>
-    <w:basedOn w:val="Normal"/>
-    <w:next w:val="Normal"/>
+    <w:basedOn w:val="Standaard"/>
+    <w:next w:val="Standaard"/>
     <w:autoRedefine/>
     <w:uiPriority w:val="39"/>
     <w:unhideWhenUsed/>
@@ -6551,9 +6545,9 @@
       <w:ind w:left="440"/>
     </w:pPr>
   </w:style>
-  <w:style w:type="paragraph" w:styleId="ListParagraph">
+  <w:style w:type="paragraph" w:styleId="Lijstalinea">
     <w:name w:val="List Paragraph"/>
-    <w:basedOn w:val="Normal"/>
+    <w:basedOn w:val="Standaard"/>
     <w:uiPriority w:val="34"/>
     <w:qFormat/>
     <w:rsid w:val="00590899"/>
@@ -6562,7 +6556,7 @@
       <w:contextualSpacing/>
     </w:pPr>
   </w:style>
-  <w:style w:type="paragraph" w:styleId="NoSpacing">
+  <w:style w:type="paragraph" w:styleId="Geenafstand">
     <w:name w:val="No Spacing"/>
     <w:uiPriority w:val="1"/>
     <w:qFormat/>
@@ -6571,10 +6565,10 @@
       <w:spacing w:after="0" w:line="240" w:lineRule="auto"/>
     </w:pPr>
   </w:style>
-  <w:style w:type="paragraph" w:styleId="Header">
+  <w:style w:type="paragraph" w:styleId="Koptekst">
     <w:name w:val="header"/>
-    <w:basedOn w:val="Normal"/>
-    <w:link w:val="HeaderChar"/>
+    <w:basedOn w:val="Standaard"/>
+    <w:link w:val="KoptekstChar"/>
     <w:uiPriority w:val="99"/>
     <w:unhideWhenUsed/>
     <w:rsid w:val="007966DD"/>
@@ -6586,17 +6580,17 @@
       <w:spacing w:after="0" w:line="240" w:lineRule="auto"/>
     </w:pPr>
   </w:style>
-  <w:style w:type="character" w:customStyle="1" w:styleId="HeaderChar">
-    <w:name w:val="Header Char"/>
-    <w:basedOn w:val="DefaultParagraphFont"/>
-    <w:link w:val="Header"/>
+  <w:style w:type="character" w:customStyle="1" w:styleId="KoptekstChar">
+    <w:name w:val="Koptekst Char"/>
+    <w:basedOn w:val="Standaardalinea-lettertype"/>
+    <w:link w:val="Koptekst"/>
     <w:uiPriority w:val="99"/>
     <w:rsid w:val="007966DD"/>
   </w:style>
-  <w:style w:type="paragraph" w:styleId="Footer">
+  <w:style w:type="paragraph" w:styleId="Voettekst">
     <w:name w:val="footer"/>
-    <w:basedOn w:val="Normal"/>
-    <w:link w:val="FooterChar"/>
+    <w:basedOn w:val="Standaard"/>
+    <w:link w:val="VoettekstChar"/>
     <w:uiPriority w:val="99"/>
     <w:unhideWhenUsed/>
     <w:rsid w:val="007966DD"/>
@@ -6608,10 +6602,10 @@
       <w:spacing w:after="0" w:line="240" w:lineRule="auto"/>
     </w:pPr>
   </w:style>
-  <w:style w:type="character" w:customStyle="1" w:styleId="FooterChar">
-    <w:name w:val="Footer Char"/>
-    <w:basedOn w:val="DefaultParagraphFont"/>
-    <w:link w:val="Footer"/>
+  <w:style w:type="character" w:customStyle="1" w:styleId="VoettekstChar">
+    <w:name w:val="Voettekst Char"/>
+    <w:basedOn w:val="Standaardalinea-lettertype"/>
+    <w:link w:val="Voettekst"/>
     <w:uiPriority w:val="99"/>
     <w:rsid w:val="007966DD"/>
   </w:style>
@@ -6908,7 +6902,7 @@
 </file>
 
 <file path=customXml/itemProps1.xml><?xml version="1.0" encoding="utf-8"?>
-<ds:datastoreItem xmlns:ds="http://schemas.openxmlformats.org/officeDocument/2006/customXml" ds:itemID="{8052CDA1-60EA-4540-820B-4AA3509EA2CC}">
+<ds:datastoreItem xmlns:ds="http://schemas.openxmlformats.org/officeDocument/2006/customXml" ds:itemID="{76B59A95-DD71-47C9-A0B7-8E7790B59D0A}">
   <ds:schemaRefs>
     <ds:schemaRef ds:uri="http://schemas.openxmlformats.org/officeDocument/2006/bibliography"/>
   </ds:schemaRefs>

</xml_diff>